<commit_message>
finalized files + wrote report
</commit_message>
<xml_diff>
--- a/CS1003_A01_Report.docx
+++ b/CS1003_A01_Report.docx
@@ -219,6 +219,387 @@
           <w:rFonts w:ascii="Times New Roman" w:hAnsi="Times New Roman" w:cs="Times New Roman"/>
         </w:rPr>
         <w:t xml:space="preserve">10 most frequent words that appear the “activity” text field in each file together with the number of occurrences. </w:t>
+      </w:r>
+    </w:p>
+    <w:p>
+      <w:pPr>
+        <w:pStyle w:val="Standard"/>
+        <w:rPr>
+          <w:rFonts w:ascii="Times New Roman" w:hAnsi="Times New Roman" w:cs="Times New Roman"/>
+        </w:rPr>
+      </w:pPr>
+    </w:p>
+    <w:p>
+      <w:pPr>
+        <w:pStyle w:val="Standard"/>
+        <w:rPr>
+          <w:rFonts w:ascii="Times New Roman" w:hAnsi="Times New Roman" w:cs="Times New Roman"/>
+        </w:rPr>
+      </w:pPr>
+      <w:r>
+        <w:rPr>
+          <w:rFonts w:ascii="Times New Roman" w:hAnsi="Times New Roman" w:cs="Times New Roman"/>
+        </w:rPr>
+        <w:t xml:space="preserve">Before I could focus on programming each task, I first had to make sure that the user keyed in appropriate command line arguments, which I could then use to obtain the data required. I did this by implementing a class called “ArgsValidation”, which was where most of my error-checking took place. </w:t>
+      </w:r>
+      <w:r>
+        <w:rPr>
+          <w:rFonts w:ascii="Times New Roman" w:hAnsi="Times New Roman" w:cs="Times New Roman"/>
+        </w:rPr>
+        <w:t xml:space="preserve">Within this class, I created methods that would check if a valid number of arguments were entered, whether a valid task name was entered, and if the path to the cache directory that the user entered exists. If not, an error message would be printed according to the type of error the user’s inputs caused. </w:t>
+      </w:r>
+    </w:p>
+    <w:p>
+      <w:pPr>
+        <w:pStyle w:val="Standard"/>
+        <w:rPr>
+          <w:rFonts w:ascii="Times New Roman" w:hAnsi="Times New Roman" w:cs="Times New Roman"/>
+        </w:rPr>
+      </w:pPr>
+    </w:p>
+    <w:p>
+      <w:pPr>
+        <w:pStyle w:val="Standard"/>
+        <w:rPr>
+          <w:rFonts w:ascii="Times New Roman" w:hAnsi="Times New Roman" w:cs="Times New Roman"/>
+        </w:rPr>
+      </w:pPr>
+      <w:r>
+        <w:rPr>
+          <w:rFonts w:ascii="Times New Roman" w:hAnsi="Times New Roman" w:cs="Times New Roman"/>
+        </w:rPr>
+        <w:t xml:space="preserve">Once all of the user’s arguments have been verified, my main method then decides on which method to call depending on the task specified by the user. I did this by using a switch statement, whose cases were the different possible tasks supported by my program. </w:t>
+      </w:r>
+      <w:r>
+        <w:rPr>
+          <w:rFonts w:ascii="Times New Roman" w:hAnsi="Times New Roman" w:cs="Times New Roman"/>
+        </w:rPr>
+        <w:t>Upon matching a given task, control of the program will be passed on to another method in a class that provides the functionality to run the task specified by the user. For example, if the user typed in “random” as the task given to the program to achieve, then a method called “</w:t>
+      </w:r>
+      <w:proofErr w:type="spellStart"/>
+      <w:proofErr w:type="gramStart"/>
+      <w:r>
+        <w:rPr>
+          <w:rFonts w:ascii="Times New Roman" w:hAnsi="Times New Roman" w:cs="Times New Roman"/>
+        </w:rPr>
+        <w:t>getActivity</w:t>
+      </w:r>
+      <w:proofErr w:type="spellEnd"/>
+      <w:r>
+        <w:rPr>
+          <w:rFonts w:ascii="Times New Roman" w:hAnsi="Times New Roman" w:cs="Times New Roman"/>
+        </w:rPr>
+        <w:t>(</w:t>
+      </w:r>
+      <w:proofErr w:type="gramEnd"/>
+      <w:r>
+        <w:rPr>
+          <w:rFonts w:ascii="Times New Roman" w:hAnsi="Times New Roman" w:cs="Times New Roman"/>
+        </w:rPr>
+        <w:t>)” in the “Random” class would be called.</w:t>
+      </w:r>
+    </w:p>
+    <w:p>
+      <w:pPr>
+        <w:pStyle w:val="Standard"/>
+        <w:rPr>
+          <w:rFonts w:ascii="Times New Roman" w:hAnsi="Times New Roman" w:cs="Times New Roman"/>
+        </w:rPr>
+      </w:pPr>
+    </w:p>
+    <w:p>
+      <w:pPr>
+        <w:pStyle w:val="Standard"/>
+        <w:rPr>
+          <w:rFonts w:ascii="Times New Roman" w:hAnsi="Times New Roman" w:cs="Times New Roman"/>
+        </w:rPr>
+      </w:pPr>
+      <w:r>
+        <w:rPr>
+          <w:rFonts w:ascii="Times New Roman" w:hAnsi="Times New Roman" w:cs="Times New Roman"/>
+        </w:rPr>
+        <w:t>For the first three tasks (with reference to the list of tasks above), the program will need to use another class called “</w:t>
+      </w:r>
+      <w:proofErr w:type="spellStart"/>
+      <w:r>
+        <w:rPr>
+          <w:rFonts w:ascii="Times New Roman" w:hAnsi="Times New Roman" w:cs="Times New Roman"/>
+        </w:rPr>
+        <w:t>HTTPRequest</w:t>
+      </w:r>
+      <w:proofErr w:type="spellEnd"/>
+      <w:r>
+        <w:rPr>
+          <w:rFonts w:ascii="Times New Roman" w:hAnsi="Times New Roman" w:cs="Times New Roman"/>
+        </w:rPr>
+        <w:t>” which sends a HTTP request</w:t>
+      </w:r>
+      <w:r>
+        <w:rPr>
+          <w:rFonts w:ascii="Times New Roman" w:hAnsi="Times New Roman" w:cs="Times New Roman"/>
+        </w:rPr>
+        <w:t xml:space="preserve"> using a Bored API URL. If the task specified is “random”, then the base URL “http://www.boredapi.com/</w:t>
+      </w:r>
+      <w:proofErr w:type="spellStart"/>
+      <w:r>
+        <w:rPr>
+          <w:rFonts w:ascii="Times New Roman" w:hAnsi="Times New Roman" w:cs="Times New Roman"/>
+        </w:rPr>
+        <w:t>api</w:t>
+      </w:r>
+      <w:proofErr w:type="spellEnd"/>
+      <w:r>
+        <w:rPr>
+          <w:rFonts w:ascii="Times New Roman" w:hAnsi="Times New Roman" w:cs="Times New Roman"/>
+        </w:rPr>
+        <w:t>/activity” will be used to retrieve a random activity. If the task specified is “type” or “participants”, then my program will append the value specified by the user in their third command line argument to the end of the base URL, which would end up looking like “</w:t>
+      </w:r>
+      <w:r>
+        <w:rPr>
+          <w:rFonts w:ascii="Times New Roman" w:hAnsi="Times New Roman" w:cs="Times New Roman"/>
+        </w:rPr>
+        <w:t>https://www.boredapi.com/</w:t>
+      </w:r>
+      <w:proofErr w:type="spellStart"/>
+      <w:r>
+        <w:rPr>
+          <w:rFonts w:ascii="Times New Roman" w:hAnsi="Times New Roman" w:cs="Times New Roman"/>
+        </w:rPr>
+        <w:t>api</w:t>
+      </w:r>
+      <w:proofErr w:type="spellEnd"/>
+      <w:r>
+        <w:rPr>
+          <w:rFonts w:ascii="Times New Roman" w:hAnsi="Times New Roman" w:cs="Times New Roman"/>
+        </w:rPr>
+        <w:t>/</w:t>
+      </w:r>
+      <w:proofErr w:type="spellStart"/>
+      <w:r>
+        <w:rPr>
+          <w:rFonts w:ascii="Times New Roman" w:hAnsi="Times New Roman" w:cs="Times New Roman"/>
+        </w:rPr>
+        <w:t>activity?type</w:t>
+      </w:r>
+      <w:proofErr w:type="spellEnd"/>
+      <w:r>
+        <w:rPr>
+          <w:rFonts w:ascii="Times New Roman" w:hAnsi="Times New Roman" w:cs="Times New Roman"/>
+        </w:rPr>
+        <w:t>=recreational</w:t>
+      </w:r>
+      <w:r>
+        <w:rPr>
+          <w:rFonts w:ascii="Times New Roman" w:hAnsi="Times New Roman" w:cs="Times New Roman"/>
+        </w:rPr>
+        <w:t xml:space="preserve">”. Once my program receives the response from the Bored API, which is a JSON formatted string of text, my program converts this string into a </w:t>
+      </w:r>
+      <w:proofErr w:type="spellStart"/>
+      <w:r>
+        <w:rPr>
+          <w:rFonts w:ascii="Times New Roman" w:hAnsi="Times New Roman" w:cs="Times New Roman"/>
+        </w:rPr>
+        <w:t>JsonObject</w:t>
+      </w:r>
+      <w:proofErr w:type="spellEnd"/>
+      <w:r>
+        <w:rPr>
+          <w:rFonts w:ascii="Times New Roman" w:hAnsi="Times New Roman" w:cs="Times New Roman"/>
+        </w:rPr>
+        <w:t xml:space="preserve"> object</w:t>
+      </w:r>
+      <w:r>
+        <w:rPr>
+          <w:rFonts w:ascii="Times New Roman" w:hAnsi="Times New Roman" w:cs="Times New Roman"/>
+        </w:rPr>
+        <w:t xml:space="preserve">. By taking advantage of the standard naming structure of the JSON strings returned by the Bored API, my program then directly accesses the JSON values using the required keys to output the activity in the format needed by the specification. </w:t>
+      </w:r>
+    </w:p>
+    <w:p>
+      <w:pPr>
+        <w:pStyle w:val="Standard"/>
+        <w:rPr>
+          <w:rFonts w:ascii="Times New Roman" w:hAnsi="Times New Roman" w:cs="Times New Roman"/>
+        </w:rPr>
+      </w:pPr>
+    </w:p>
+    <w:p>
+      <w:pPr>
+        <w:pStyle w:val="Standard"/>
+        <w:rPr>
+          <w:rFonts w:ascii="Times New Roman" w:hAnsi="Times New Roman" w:cs="Times New Roman"/>
+        </w:rPr>
+      </w:pPr>
+      <w:r>
+        <w:rPr>
+          <w:rFonts w:ascii="Times New Roman" w:hAnsi="Times New Roman" w:cs="Times New Roman"/>
+        </w:rPr>
+        <w:lastRenderedPageBreak/>
+        <w:t>For the fourth task, which requires my program to get an activity from the local cache directory using a key specified by the user, I decided to make use of the strict naming convention of the files in the local cache directory, whose names are all formatted as such: “/path/to/</w:t>
+      </w:r>
+      <w:proofErr w:type="spellStart"/>
+      <w:r>
+        <w:rPr>
+          <w:rFonts w:ascii="Times New Roman" w:hAnsi="Times New Roman" w:cs="Times New Roman"/>
+        </w:rPr>
+        <w:t>cachedir</w:t>
+      </w:r>
+      <w:proofErr w:type="spellEnd"/>
+      <w:r>
+        <w:rPr>
+          <w:rFonts w:ascii="Times New Roman" w:hAnsi="Times New Roman" w:cs="Times New Roman"/>
+        </w:rPr>
+        <w:t>/</w:t>
+      </w:r>
+      <w:proofErr w:type="spellStart"/>
+      <w:r>
+        <w:rPr>
+          <w:rFonts w:ascii="Times New Roman" w:hAnsi="Times New Roman" w:cs="Times New Roman"/>
+        </w:rPr>
+        <w:t>KEY.json</w:t>
+      </w:r>
+      <w:proofErr w:type="spellEnd"/>
+      <w:r>
+        <w:rPr>
+          <w:rFonts w:ascii="Times New Roman" w:hAnsi="Times New Roman" w:cs="Times New Roman"/>
+        </w:rPr>
+        <w:t>”.</w:t>
+      </w:r>
+    </w:p>
+    <w:p>
+      <w:pPr>
+        <w:pStyle w:val="Standard"/>
+        <w:rPr>
+          <w:rFonts w:ascii="Times New Roman" w:hAnsi="Times New Roman" w:cs="Times New Roman"/>
+        </w:rPr>
+      </w:pPr>
+      <w:r>
+        <w:rPr>
+          <w:rFonts w:ascii="Times New Roman" w:hAnsi="Times New Roman" w:cs="Times New Roman"/>
+        </w:rPr>
+        <w:t>By taking the path to the cache directory and the value of the key specified by the user, my program constructs the path to the JSON</w:t>
+      </w:r>
+      <w:r>
+        <w:rPr>
+          <w:rFonts w:ascii="Times New Roman" w:hAnsi="Times New Roman" w:cs="Times New Roman"/>
+        </w:rPr>
+        <w:t xml:space="preserve"> file needed. This path is then used by a </w:t>
+      </w:r>
+      <w:proofErr w:type="spellStart"/>
+      <w:r>
+        <w:rPr>
+          <w:rFonts w:ascii="Times New Roman" w:hAnsi="Times New Roman" w:cs="Times New Roman"/>
+        </w:rPr>
+        <w:t>JsonParser</w:t>
+      </w:r>
+      <w:proofErr w:type="spellEnd"/>
+      <w:r>
+        <w:rPr>
+          <w:rFonts w:ascii="Times New Roman" w:hAnsi="Times New Roman" w:cs="Times New Roman"/>
+        </w:rPr>
+        <w:t xml:space="preserve"> object to read the file, which then extracts the required data from the JSON contents within the file to print the required formatted string of the activity. </w:t>
+      </w:r>
+    </w:p>
+    <w:p>
+      <w:pPr>
+        <w:pStyle w:val="Standard"/>
+        <w:rPr>
+          <w:rFonts w:ascii="Times New Roman" w:hAnsi="Times New Roman" w:cs="Times New Roman"/>
+        </w:rPr>
+      </w:pPr>
+    </w:p>
+    <w:p>
+      <w:pPr>
+        <w:pStyle w:val="Standard"/>
+        <w:rPr>
+          <w:rFonts w:ascii="Times New Roman" w:hAnsi="Times New Roman" w:cs="Times New Roman"/>
+        </w:rPr>
+      </w:pPr>
+      <w:r>
+        <w:rPr>
+          <w:rFonts w:ascii="Times New Roman" w:hAnsi="Times New Roman" w:cs="Times New Roman"/>
+        </w:rPr>
+        <w:t xml:space="preserve">For the fifth task, my program simply iterates through every single file in the cache directory provided by the user. Similar to task four, a </w:t>
+      </w:r>
+      <w:proofErr w:type="spellStart"/>
+      <w:r>
+        <w:rPr>
+          <w:rFonts w:ascii="Times New Roman" w:hAnsi="Times New Roman" w:cs="Times New Roman"/>
+        </w:rPr>
+        <w:t>JsonParser</w:t>
+      </w:r>
+      <w:proofErr w:type="spellEnd"/>
+      <w:r>
+        <w:rPr>
+          <w:rFonts w:ascii="Times New Roman" w:hAnsi="Times New Roman" w:cs="Times New Roman"/>
+        </w:rPr>
+        <w:t xml:space="preserve"> would read and extract data from the file (in this case, we only need the text from the “activity” field). </w:t>
+      </w:r>
+      <w:r>
+        <w:rPr>
+          <w:rFonts w:ascii="Times New Roman" w:hAnsi="Times New Roman" w:cs="Times New Roman"/>
+        </w:rPr>
+        <w:t xml:space="preserve">This string of text would then be formatted split into a list. </w:t>
+      </w:r>
+      <w:r>
+        <w:rPr>
+          <w:rFonts w:ascii="Times New Roman" w:hAnsi="Times New Roman" w:cs="Times New Roman"/>
+        </w:rPr>
+        <w:t>T</w:t>
+      </w:r>
+      <w:r>
+        <w:rPr>
+          <w:rFonts w:ascii="Times New Roman" w:hAnsi="Times New Roman" w:cs="Times New Roman"/>
+        </w:rPr>
+        <w:t xml:space="preserve">his list would then be </w:t>
+      </w:r>
+      <w:r>
+        <w:rPr>
+          <w:rFonts w:ascii="Times New Roman" w:hAnsi="Times New Roman" w:cs="Times New Roman"/>
+        </w:rPr>
+        <w:t xml:space="preserve">iterated through, and each word would be either stored into a HashMap, or have its count (which is its corresponding value in the HashMap) incremented. To sort the words according to their word count, I implemented another class named “Word”, which only has two attributes – a string which stores the word itself, and an integer value for its word count. I also used the Comparator class to create a comparator that would aid me in sorting the words in decreasing order according to their count. I created an </w:t>
+      </w:r>
+      <w:proofErr w:type="spellStart"/>
+      <w:r>
+        <w:rPr>
+          <w:rFonts w:ascii="Times New Roman" w:hAnsi="Times New Roman" w:cs="Times New Roman"/>
+        </w:rPr>
+        <w:t>ArrayList</w:t>
+      </w:r>
+      <w:proofErr w:type="spellEnd"/>
+      <w:r>
+        <w:rPr>
+          <w:rFonts w:ascii="Times New Roman" w:hAnsi="Times New Roman" w:cs="Times New Roman"/>
+        </w:rPr>
+        <w:t xml:space="preserve"> with elements of type Word and populated it with Word objects constructed using the keys and values of the HashMap (i.e. all words and their corresponding counts that appear across all “activity” text fields). Finally, I sorted the </w:t>
+      </w:r>
+      <w:proofErr w:type="spellStart"/>
+      <w:r>
+        <w:rPr>
+          <w:rFonts w:ascii="Times New Roman" w:hAnsi="Times New Roman" w:cs="Times New Roman"/>
+        </w:rPr>
+        <w:t>ArrayList</w:t>
+      </w:r>
+      <w:proofErr w:type="spellEnd"/>
+      <w:r>
+        <w:rPr>
+          <w:rFonts w:ascii="Times New Roman" w:hAnsi="Times New Roman" w:cs="Times New Roman"/>
+        </w:rPr>
+        <w:t xml:space="preserve"> using the comparator in the Word class. To obtain the final output, I iterated through the </w:t>
+      </w:r>
+      <w:proofErr w:type="spellStart"/>
+      <w:r>
+        <w:rPr>
+          <w:rFonts w:ascii="Times New Roman" w:hAnsi="Times New Roman" w:cs="Times New Roman"/>
+        </w:rPr>
+        <w:t>ArrayList</w:t>
+      </w:r>
+      <w:proofErr w:type="spellEnd"/>
+      <w:r>
+        <w:rPr>
+          <w:rFonts w:ascii="Times New Roman" w:hAnsi="Times New Roman" w:cs="Times New Roman"/>
+        </w:rPr>
+        <w:t xml:space="preserve"> from indices one to 10 to print the word and its corresponding count. </w:t>
       </w:r>
     </w:p>
     <w:p>
@@ -3847,6 +4228,3632 @@
           <w:rFonts w:ascii="Times New Roman" w:hAnsi="Times New Roman" w:cs="Times New Roman"/>
         </w:rPr>
       </w:pPr>
+      <w:r>
+        <w:rPr>
+          <w:rFonts w:ascii="Times New Roman" w:hAnsi="Times New Roman" w:cs="Times New Roman"/>
+        </w:rPr>
+        <w:t>Apart from using stacscheck, I also tested my program using my own inputs to ensure that everything was working as intended. I</w:t>
+      </w:r>
+      <w:r>
+        <w:rPr>
+          <w:rFonts w:ascii="Times New Roman" w:hAnsi="Times New Roman" w:cs="Times New Roman"/>
+        </w:rPr>
+        <w:t xml:space="preserve"> first</w:t>
+      </w:r>
+      <w:r>
+        <w:rPr>
+          <w:rFonts w:ascii="Times New Roman" w:hAnsi="Times New Roman" w:cs="Times New Roman"/>
+        </w:rPr>
+        <w:t xml:space="preserve"> tested my program </w:t>
+      </w:r>
+      <w:r>
+        <w:rPr>
+          <w:rFonts w:ascii="Times New Roman" w:hAnsi="Times New Roman" w:cs="Times New Roman"/>
+        </w:rPr>
+        <w:t>by</w:t>
+      </w:r>
+      <w:r>
+        <w:rPr>
+          <w:rFonts w:ascii="Times New Roman" w:hAnsi="Times New Roman" w:cs="Times New Roman"/>
+        </w:rPr>
+        <w:t xml:space="preserve"> using an invalid number of arguments to check if the program outputs the correct error message. </w:t>
+      </w:r>
+      <w:r>
+        <w:rPr>
+          <w:rFonts w:ascii="Times New Roman" w:hAnsi="Times New Roman" w:cs="Times New Roman"/>
+        </w:rPr>
+        <w:t xml:space="preserve">This test was important there were multiple different types of error messages that could be printed depending on the number of command line arguments given, as well as the task specified. </w:t>
+      </w:r>
+      <w:r>
+        <w:rPr>
+          <w:rFonts w:ascii="Times New Roman" w:hAnsi="Times New Roman" w:cs="Times New Roman"/>
+        </w:rPr>
+        <w:br/>
+      </w:r>
+    </w:p>
+    <w:tbl>
+      <w:tblPr>
+        <w:tblStyle w:val="TableGrid"/>
+        <w:tblW w:w="9628" w:type="dxa"/>
+        <w:jc w:val="center"/>
+        <w:tblLayout w:type="fixed"/>
+        <w:tblLook w:val="04A0" w:firstRow="1" w:lastRow="0" w:firstColumn="1" w:lastColumn="0" w:noHBand="0" w:noVBand="1"/>
+      </w:tblPr>
+      <w:tblGrid>
+        <w:gridCol w:w="9628"/>
+      </w:tblGrid>
+      <w:tr>
+        <w:trPr>
+          <w:jc w:val="center"/>
+        </w:trPr>
+        <w:tc>
+          <w:tcPr>
+            <w:tcW w:w="9628" w:type="dxa"/>
+            <w:tcBorders>
+              <w:bottom w:val="nil"/>
+            </w:tcBorders>
+            <w:shd w:val="clear" w:color="auto" w:fill="000000" w:themeFill="text1"/>
+          </w:tcPr>
+          <w:p>
+            <w:pPr>
+              <w:tabs>
+                <w:tab w:val="left" w:pos="560"/>
+                <w:tab w:val="left" w:pos="1120"/>
+                <w:tab w:val="left" w:pos="1680"/>
+                <w:tab w:val="left" w:pos="2240"/>
+                <w:tab w:val="left" w:pos="2800"/>
+                <w:tab w:val="left" w:pos="3360"/>
+                <w:tab w:val="left" w:pos="3920"/>
+                <w:tab w:val="left" w:pos="4480"/>
+                <w:tab w:val="left" w:pos="5040"/>
+                <w:tab w:val="left" w:pos="5600"/>
+                <w:tab w:val="left" w:pos="6160"/>
+                <w:tab w:val="left" w:pos="6720"/>
+              </w:tabs>
+              <w:suppressAutoHyphens w:val="0"/>
+              <w:autoSpaceDE w:val="0"/>
+              <w:autoSpaceDN w:val="0"/>
+              <w:adjustRightInd w:val="0"/>
+              <w:textAlignment w:val="auto"/>
+              <w:rPr>
+                <w:rFonts w:ascii="Menlo" w:hAnsi="Menlo" w:cs="Menlo"/>
+                <w:color w:val="FFFFFF" w:themeColor="background1"/>
+                <w:kern w:val="0"/>
+                <w:sz w:val="22"/>
+                <w:szCs w:val="22"/>
+                <w:lang w:val="en-US" w:bidi="ar-SA"/>
+              </w:rPr>
+            </w:pPr>
+            <w:r>
+              <w:rPr>
+                <w:rFonts w:ascii="Menlo" w:hAnsi="Menlo" w:cs="Menlo"/>
+                <w:color w:val="FFFFFF" w:themeColor="background1"/>
+                <w:kern w:val="0"/>
+                <w:sz w:val="22"/>
+                <w:szCs w:val="22"/>
+                <w:lang w:val="en-US" w:bidi="ar-SA"/>
+              </w:rPr>
+              <w:t>Expected two or three arguments, but got: 4</w:t>
+            </w:r>
+          </w:p>
+          <w:p>
+            <w:pPr>
+              <w:tabs>
+                <w:tab w:val="left" w:pos="560"/>
+                <w:tab w:val="left" w:pos="1120"/>
+                <w:tab w:val="left" w:pos="1680"/>
+                <w:tab w:val="left" w:pos="2240"/>
+                <w:tab w:val="left" w:pos="2800"/>
+                <w:tab w:val="left" w:pos="3360"/>
+                <w:tab w:val="left" w:pos="3920"/>
+                <w:tab w:val="left" w:pos="4480"/>
+                <w:tab w:val="left" w:pos="5040"/>
+                <w:tab w:val="left" w:pos="5600"/>
+                <w:tab w:val="left" w:pos="6160"/>
+                <w:tab w:val="left" w:pos="6720"/>
+              </w:tabs>
+              <w:suppressAutoHyphens w:val="0"/>
+              <w:autoSpaceDE w:val="0"/>
+              <w:autoSpaceDN w:val="0"/>
+              <w:adjustRightInd w:val="0"/>
+              <w:textAlignment w:val="auto"/>
+              <w:rPr>
+                <w:rFonts w:ascii="Menlo" w:hAnsi="Menlo" w:cs="Menlo"/>
+                <w:color w:val="000000"/>
+                <w:kern w:val="0"/>
+                <w:sz w:val="28"/>
+                <w:szCs w:val="28"/>
+                <w:lang w:val="en-US" w:bidi="ar-SA"/>
+              </w:rPr>
+            </w:pPr>
+            <w:r>
+              <w:rPr>
+                <w:rFonts w:ascii="Menlo" w:hAnsi="Menlo" w:cs="Menlo"/>
+                <w:color w:val="FFFFFF" w:themeColor="background1"/>
+                <w:kern w:val="0"/>
+                <w:sz w:val="22"/>
+                <w:szCs w:val="22"/>
+                <w:lang w:val="en-US" w:bidi="ar-SA"/>
+              </w:rPr>
+              <w:t>Usage: java CS1003Bored CACHEDIR MODE [VALUE]</w:t>
+            </w:r>
+            <w:r>
+              <w:rPr>
+                <w:rFonts w:ascii="Menlo" w:hAnsi="Menlo" w:cs="Menlo"/>
+                <w:color w:val="FFFFFF" w:themeColor="background1"/>
+                <w:kern w:val="0"/>
+                <w:sz w:val="28"/>
+                <w:szCs w:val="28"/>
+                <w:lang w:val="en-US" w:bidi="ar-SA"/>
+              </w:rPr>
+              <w:t xml:space="preserve"> </w:t>
+            </w:r>
+            <w:r>
+              <w:rPr>
+                <w:rFonts w:ascii="Menlo" w:hAnsi="Menlo" w:cs="Menlo"/>
+                <w:color w:val="000000"/>
+                <w:kern w:val="0"/>
+                <w:sz w:val="28"/>
+                <w:szCs w:val="28"/>
+                <w:lang w:val="en-US" w:bidi="ar-SA"/>
+              </w:rPr>
+              <w:t>[VALUE]</w:t>
+            </w:r>
+          </w:p>
+          <w:p>
+            <w:pPr>
+              <w:tabs>
+                <w:tab w:val="left" w:pos="560"/>
+                <w:tab w:val="left" w:pos="1120"/>
+                <w:tab w:val="left" w:pos="1680"/>
+                <w:tab w:val="left" w:pos="2240"/>
+                <w:tab w:val="left" w:pos="2800"/>
+                <w:tab w:val="left" w:pos="3360"/>
+                <w:tab w:val="left" w:pos="3920"/>
+                <w:tab w:val="left" w:pos="4480"/>
+                <w:tab w:val="left" w:pos="5040"/>
+                <w:tab w:val="left" w:pos="5600"/>
+                <w:tab w:val="left" w:pos="6160"/>
+                <w:tab w:val="left" w:pos="6720"/>
+              </w:tabs>
+              <w:suppressAutoHyphens w:val="0"/>
+              <w:autoSpaceDE w:val="0"/>
+              <w:autoSpaceDN w:val="0"/>
+              <w:adjustRightInd w:val="0"/>
+              <w:textAlignment w:val="auto"/>
+              <w:rPr>
+                <w:rFonts w:ascii="Times New Roman" w:hAnsi="Times New Roman" w:cs="Times New Roman"/>
+                <w:color w:val="FFFFFF" w:themeColor="background1"/>
+                <w:kern w:val="0"/>
+                <w:sz w:val="22"/>
+                <w:szCs w:val="22"/>
+                <w:lang w:val="en-US" w:bidi="ar-SA"/>
+              </w:rPr>
+            </w:pPr>
+          </w:p>
+        </w:tc>
+      </w:tr>
+    </w:tbl>
+    <w:p>
+      <w:pPr>
+        <w:pStyle w:val="Standard"/>
+        <w:jc w:val="center"/>
+        <w:rPr>
+          <w:rFonts w:ascii="Times New Roman" w:hAnsi="Times New Roman" w:cs="Times New Roman"/>
+        </w:rPr>
+      </w:pPr>
+      <w:r>
+        <w:rPr>
+          <w:rFonts w:ascii="Times New Roman" w:hAnsi="Times New Roman" w:cs="Times New Roman"/>
+        </w:rPr>
+        <w:t xml:space="preserve">Figure </w:t>
+      </w:r>
+      <w:r>
+        <w:rPr>
+          <w:rFonts w:ascii="Times New Roman" w:hAnsi="Times New Roman" w:cs="Times New Roman"/>
+        </w:rPr>
+        <w:t>2</w:t>
+      </w:r>
+      <w:r>
+        <w:rPr>
+          <w:rFonts w:ascii="Times New Roman" w:hAnsi="Times New Roman" w:cs="Times New Roman"/>
+        </w:rPr>
+        <w:t xml:space="preserve">: </w:t>
+      </w:r>
+      <w:r>
+        <w:rPr>
+          <w:rFonts w:ascii="Times New Roman" w:hAnsi="Times New Roman" w:cs="Times New Roman"/>
+        </w:rPr>
+        <w:t>Appropriate error message is thrown after attempting to use four command line arguments</w:t>
+      </w:r>
+      <w:r>
+        <w:rPr>
+          <w:rFonts w:ascii="Times New Roman" w:hAnsi="Times New Roman" w:cs="Times New Roman"/>
+        </w:rPr>
+        <w:t xml:space="preserve">. </w:t>
+      </w:r>
+    </w:p>
+    <w:p>
+      <w:pPr>
+        <w:pStyle w:val="Standard"/>
+        <w:jc w:val="center"/>
+        <w:rPr>
+          <w:rFonts w:ascii="Times New Roman" w:hAnsi="Times New Roman" w:cs="Times New Roman"/>
+        </w:rPr>
+      </w:pPr>
+    </w:p>
+    <w:tbl>
+      <w:tblPr>
+        <w:tblStyle w:val="TableGrid"/>
+        <w:tblW w:w="9628" w:type="dxa"/>
+        <w:jc w:val="center"/>
+        <w:tblLayout w:type="fixed"/>
+        <w:tblLook w:val="04A0" w:firstRow="1" w:lastRow="0" w:firstColumn="1" w:lastColumn="0" w:noHBand="0" w:noVBand="1"/>
+      </w:tblPr>
+      <w:tblGrid>
+        <w:gridCol w:w="9628"/>
+      </w:tblGrid>
+      <w:tr>
+        <w:trPr>
+          <w:jc w:val="center"/>
+        </w:trPr>
+        <w:tc>
+          <w:tcPr>
+            <w:tcW w:w="9628" w:type="dxa"/>
+            <w:tcBorders>
+              <w:bottom w:val="nil"/>
+            </w:tcBorders>
+            <w:shd w:val="clear" w:color="auto" w:fill="000000" w:themeFill="text1"/>
+          </w:tcPr>
+          <w:p>
+            <w:pPr>
+              <w:tabs>
+                <w:tab w:val="left" w:pos="560"/>
+                <w:tab w:val="left" w:pos="1120"/>
+                <w:tab w:val="left" w:pos="1680"/>
+                <w:tab w:val="left" w:pos="2240"/>
+                <w:tab w:val="left" w:pos="2800"/>
+                <w:tab w:val="left" w:pos="3360"/>
+                <w:tab w:val="left" w:pos="3920"/>
+                <w:tab w:val="left" w:pos="4480"/>
+                <w:tab w:val="left" w:pos="5040"/>
+                <w:tab w:val="left" w:pos="5600"/>
+                <w:tab w:val="left" w:pos="6160"/>
+                <w:tab w:val="left" w:pos="6720"/>
+              </w:tabs>
+              <w:suppressAutoHyphens w:val="0"/>
+              <w:autoSpaceDE w:val="0"/>
+              <w:autoSpaceDN w:val="0"/>
+              <w:adjustRightInd w:val="0"/>
+              <w:textAlignment w:val="auto"/>
+              <w:rPr>
+                <w:rFonts w:ascii="Menlo" w:hAnsi="Menlo" w:cs="Menlo"/>
+                <w:color w:val="FFFFFF" w:themeColor="background1"/>
+                <w:kern w:val="0"/>
+                <w:sz w:val="22"/>
+                <w:szCs w:val="22"/>
+                <w:lang w:val="en-US" w:bidi="ar-SA"/>
+              </w:rPr>
+            </w:pPr>
+            <w:r>
+              <w:rPr>
+                <w:rFonts w:ascii="Menlo" w:hAnsi="Menlo" w:cs="Menlo"/>
+                <w:color w:val="FFFFFF" w:themeColor="background1"/>
+                <w:kern w:val="0"/>
+                <w:sz w:val="22"/>
+                <w:szCs w:val="22"/>
+                <w:lang w:val="en-US" w:bidi="ar-SA"/>
+              </w:rPr>
+              <w:t>E</w:t>
+            </w:r>
+            <w:r>
+              <w:rPr>
+                <w:rFonts w:ascii="Menlo" w:hAnsi="Menlo" w:cs="Menlo"/>
+                <w:color w:val="FFFFFF" w:themeColor="background1"/>
+                <w:kern w:val="0"/>
+                <w:sz w:val="22"/>
+                <w:szCs w:val="22"/>
+                <w:lang w:val="en-US" w:bidi="ar-SA"/>
+              </w:rPr>
+              <w:t>x</w:t>
+            </w:r>
+            <w:r>
+              <w:rPr>
+                <w:rFonts w:ascii="Menlo" w:hAnsi="Menlo" w:cs="Menlo"/>
+                <w:color w:val="FFFFFF" w:themeColor="background1"/>
+                <w:kern w:val="0"/>
+                <w:sz w:val="22"/>
+                <w:szCs w:val="22"/>
+                <w:lang w:val="en-US" w:bidi="ar-SA"/>
+              </w:rPr>
+              <w:t>pected a third argument when MODE is set to key</w:t>
+            </w:r>
+          </w:p>
+          <w:p>
+            <w:pPr>
+              <w:tabs>
+                <w:tab w:val="left" w:pos="560"/>
+                <w:tab w:val="left" w:pos="1120"/>
+                <w:tab w:val="left" w:pos="1680"/>
+                <w:tab w:val="left" w:pos="2240"/>
+                <w:tab w:val="left" w:pos="2800"/>
+                <w:tab w:val="left" w:pos="3360"/>
+                <w:tab w:val="left" w:pos="3920"/>
+                <w:tab w:val="left" w:pos="4480"/>
+                <w:tab w:val="left" w:pos="5040"/>
+                <w:tab w:val="left" w:pos="5600"/>
+                <w:tab w:val="left" w:pos="6160"/>
+                <w:tab w:val="left" w:pos="6720"/>
+              </w:tabs>
+              <w:suppressAutoHyphens w:val="0"/>
+              <w:autoSpaceDE w:val="0"/>
+              <w:autoSpaceDN w:val="0"/>
+              <w:adjustRightInd w:val="0"/>
+              <w:textAlignment w:val="auto"/>
+              <w:rPr>
+                <w:rFonts w:ascii="Menlo" w:hAnsi="Menlo" w:cs="Menlo"/>
+                <w:color w:val="FFFFFF" w:themeColor="background1"/>
+                <w:kern w:val="0"/>
+                <w:sz w:val="22"/>
+                <w:szCs w:val="22"/>
+                <w:lang w:val="en-US" w:bidi="ar-SA"/>
+              </w:rPr>
+            </w:pPr>
+            <w:r>
+              <w:rPr>
+                <w:rFonts w:ascii="Menlo" w:hAnsi="Menlo" w:cs="Menlo"/>
+                <w:color w:val="FFFFFF" w:themeColor="background1"/>
+                <w:kern w:val="0"/>
+                <w:sz w:val="22"/>
+                <w:szCs w:val="22"/>
+                <w:lang w:val="en-US" w:bidi="ar-SA"/>
+              </w:rPr>
+              <w:t>But got 2 arguments</w:t>
+            </w:r>
+          </w:p>
+          <w:p>
+            <w:pPr>
+              <w:tabs>
+                <w:tab w:val="left" w:pos="560"/>
+                <w:tab w:val="left" w:pos="1120"/>
+                <w:tab w:val="left" w:pos="1680"/>
+                <w:tab w:val="left" w:pos="2240"/>
+                <w:tab w:val="left" w:pos="2800"/>
+                <w:tab w:val="left" w:pos="3360"/>
+                <w:tab w:val="left" w:pos="3920"/>
+                <w:tab w:val="left" w:pos="4480"/>
+                <w:tab w:val="left" w:pos="5040"/>
+                <w:tab w:val="left" w:pos="5600"/>
+                <w:tab w:val="left" w:pos="6160"/>
+                <w:tab w:val="left" w:pos="6720"/>
+              </w:tabs>
+              <w:suppressAutoHyphens w:val="0"/>
+              <w:autoSpaceDE w:val="0"/>
+              <w:autoSpaceDN w:val="0"/>
+              <w:adjustRightInd w:val="0"/>
+              <w:textAlignment w:val="auto"/>
+              <w:rPr>
+                <w:rFonts w:ascii="Menlo" w:hAnsi="Menlo" w:cs="Menlo"/>
+                <w:color w:val="000000"/>
+                <w:kern w:val="0"/>
+                <w:sz w:val="28"/>
+                <w:szCs w:val="28"/>
+                <w:lang w:val="en-US" w:bidi="ar-SA"/>
+              </w:rPr>
+            </w:pPr>
+            <w:r>
+              <w:rPr>
+                <w:rFonts w:ascii="Menlo" w:hAnsi="Menlo" w:cs="Menlo"/>
+                <w:color w:val="FFFFFF" w:themeColor="background1"/>
+                <w:kern w:val="0"/>
+                <w:sz w:val="22"/>
+                <w:szCs w:val="22"/>
+                <w:lang w:val="en-US" w:bidi="ar-SA"/>
+              </w:rPr>
+              <w:t>Usage: java CS1003Bored CACHEDIR MODE [VALUE]</w:t>
+            </w:r>
+            <w:r>
+              <w:rPr>
+                <w:rFonts w:ascii="Menlo" w:hAnsi="Menlo" w:cs="Menlo"/>
+                <w:color w:val="000000"/>
+                <w:kern w:val="0"/>
+                <w:sz w:val="28"/>
+                <w:szCs w:val="28"/>
+                <w:lang w:val="en-US" w:bidi="ar-SA"/>
+              </w:rPr>
+              <w:t>VALUE]</w:t>
+            </w:r>
+          </w:p>
+          <w:p>
+            <w:pPr>
+              <w:tabs>
+                <w:tab w:val="left" w:pos="560"/>
+                <w:tab w:val="left" w:pos="1120"/>
+                <w:tab w:val="left" w:pos="1680"/>
+                <w:tab w:val="left" w:pos="2240"/>
+                <w:tab w:val="left" w:pos="2800"/>
+                <w:tab w:val="left" w:pos="3360"/>
+                <w:tab w:val="left" w:pos="3920"/>
+                <w:tab w:val="left" w:pos="4480"/>
+                <w:tab w:val="left" w:pos="5040"/>
+                <w:tab w:val="left" w:pos="5600"/>
+                <w:tab w:val="left" w:pos="6160"/>
+                <w:tab w:val="left" w:pos="6720"/>
+              </w:tabs>
+              <w:suppressAutoHyphens w:val="0"/>
+              <w:autoSpaceDE w:val="0"/>
+              <w:autoSpaceDN w:val="0"/>
+              <w:adjustRightInd w:val="0"/>
+              <w:textAlignment w:val="auto"/>
+              <w:rPr>
+                <w:rFonts w:ascii="Times New Roman" w:hAnsi="Times New Roman" w:cs="Times New Roman"/>
+                <w:color w:val="FFFFFF" w:themeColor="background1"/>
+                <w:kern w:val="0"/>
+                <w:sz w:val="22"/>
+                <w:szCs w:val="22"/>
+                <w:lang w:val="en-US" w:bidi="ar-SA"/>
+              </w:rPr>
+            </w:pPr>
+          </w:p>
+        </w:tc>
+      </w:tr>
+    </w:tbl>
+    <w:p>
+      <w:pPr>
+        <w:pStyle w:val="Standard"/>
+        <w:jc w:val="center"/>
+        <w:rPr>
+          <w:rFonts w:ascii="Times New Roman" w:hAnsi="Times New Roman" w:cs="Times New Roman"/>
+        </w:rPr>
+      </w:pPr>
+      <w:r>
+        <w:rPr>
+          <w:rFonts w:ascii="Times New Roman" w:hAnsi="Times New Roman" w:cs="Times New Roman"/>
+        </w:rPr>
+        <w:t xml:space="preserve">Figure </w:t>
+      </w:r>
+      <w:r>
+        <w:rPr>
+          <w:rFonts w:ascii="Times New Roman" w:hAnsi="Times New Roman" w:cs="Times New Roman"/>
+        </w:rPr>
+        <w:t>3</w:t>
+      </w:r>
+      <w:r>
+        <w:rPr>
+          <w:rFonts w:ascii="Times New Roman" w:hAnsi="Times New Roman" w:cs="Times New Roman"/>
+        </w:rPr>
+        <w:t xml:space="preserve">: </w:t>
+      </w:r>
+      <w:r>
+        <w:rPr>
+          <w:rFonts w:ascii="Times New Roman" w:hAnsi="Times New Roman" w:cs="Times New Roman"/>
+        </w:rPr>
+        <w:t xml:space="preserve">Appropriate error message is thrown after attempting to use </w:t>
+      </w:r>
+      <w:r>
+        <w:rPr>
+          <w:rFonts w:ascii="Times New Roman" w:hAnsi="Times New Roman" w:cs="Times New Roman"/>
+        </w:rPr>
+        <w:t>two</w:t>
+      </w:r>
+      <w:r>
+        <w:rPr>
+          <w:rFonts w:ascii="Times New Roman" w:hAnsi="Times New Roman" w:cs="Times New Roman"/>
+        </w:rPr>
+        <w:t xml:space="preserve"> command line arguments</w:t>
+      </w:r>
+      <w:r>
+        <w:rPr>
+          <w:rFonts w:ascii="Times New Roman" w:hAnsi="Times New Roman" w:cs="Times New Roman"/>
+        </w:rPr>
+        <w:t xml:space="preserve"> for the “key” task</w:t>
+      </w:r>
+      <w:r>
+        <w:rPr>
+          <w:rFonts w:ascii="Times New Roman" w:hAnsi="Times New Roman" w:cs="Times New Roman"/>
+        </w:rPr>
+        <w:t xml:space="preserve">. </w:t>
+      </w:r>
+    </w:p>
+    <w:p>
+      <w:pPr>
+        <w:pStyle w:val="Standard"/>
+        <w:jc w:val="center"/>
+        <w:rPr>
+          <w:rFonts w:ascii="Times New Roman" w:hAnsi="Times New Roman" w:cs="Times New Roman"/>
+        </w:rPr>
+      </w:pPr>
+    </w:p>
+    <w:tbl>
+      <w:tblPr>
+        <w:tblStyle w:val="TableGrid"/>
+        <w:tblW w:w="9628" w:type="dxa"/>
+        <w:jc w:val="center"/>
+        <w:tblLayout w:type="fixed"/>
+        <w:tblLook w:val="04A0" w:firstRow="1" w:lastRow="0" w:firstColumn="1" w:lastColumn="0" w:noHBand="0" w:noVBand="1"/>
+      </w:tblPr>
+      <w:tblGrid>
+        <w:gridCol w:w="9628"/>
+      </w:tblGrid>
+      <w:tr>
+        <w:trPr>
+          <w:jc w:val="center"/>
+        </w:trPr>
+        <w:tc>
+          <w:tcPr>
+            <w:tcW w:w="9628" w:type="dxa"/>
+            <w:tcBorders>
+              <w:bottom w:val="nil"/>
+            </w:tcBorders>
+            <w:shd w:val="clear" w:color="auto" w:fill="000000" w:themeFill="text1"/>
+          </w:tcPr>
+          <w:p>
+            <w:pPr>
+              <w:tabs>
+                <w:tab w:val="left" w:pos="560"/>
+                <w:tab w:val="left" w:pos="1120"/>
+                <w:tab w:val="left" w:pos="1680"/>
+                <w:tab w:val="left" w:pos="2240"/>
+                <w:tab w:val="left" w:pos="2800"/>
+                <w:tab w:val="left" w:pos="3360"/>
+                <w:tab w:val="left" w:pos="3920"/>
+                <w:tab w:val="left" w:pos="4480"/>
+                <w:tab w:val="left" w:pos="5040"/>
+                <w:tab w:val="left" w:pos="5600"/>
+                <w:tab w:val="left" w:pos="6160"/>
+                <w:tab w:val="left" w:pos="6720"/>
+              </w:tabs>
+              <w:suppressAutoHyphens w:val="0"/>
+              <w:autoSpaceDE w:val="0"/>
+              <w:autoSpaceDN w:val="0"/>
+              <w:adjustRightInd w:val="0"/>
+              <w:textAlignment w:val="auto"/>
+              <w:rPr>
+                <w:rFonts w:ascii="Menlo" w:hAnsi="Menlo" w:cs="Menlo"/>
+                <w:color w:val="FFFFFF" w:themeColor="background1"/>
+                <w:kern w:val="0"/>
+                <w:sz w:val="22"/>
+                <w:szCs w:val="22"/>
+                <w:lang w:val="en-US" w:bidi="ar-SA"/>
+              </w:rPr>
+            </w:pPr>
+            <w:r>
+              <w:rPr>
+                <w:rFonts w:ascii="Menlo" w:hAnsi="Menlo" w:cs="Menlo"/>
+                <w:color w:val="FFFFFF" w:themeColor="background1"/>
+                <w:kern w:val="0"/>
+                <w:sz w:val="22"/>
+                <w:szCs w:val="22"/>
+                <w:lang w:val="en-US" w:bidi="ar-SA"/>
+              </w:rPr>
+              <w:t>Expected two arguments when MODE is set to summary</w:t>
+            </w:r>
+          </w:p>
+          <w:p>
+            <w:pPr>
+              <w:tabs>
+                <w:tab w:val="left" w:pos="560"/>
+                <w:tab w:val="left" w:pos="1120"/>
+                <w:tab w:val="left" w:pos="1680"/>
+                <w:tab w:val="left" w:pos="2240"/>
+                <w:tab w:val="left" w:pos="2800"/>
+                <w:tab w:val="left" w:pos="3360"/>
+                <w:tab w:val="left" w:pos="3920"/>
+                <w:tab w:val="left" w:pos="4480"/>
+                <w:tab w:val="left" w:pos="5040"/>
+                <w:tab w:val="left" w:pos="5600"/>
+                <w:tab w:val="left" w:pos="6160"/>
+                <w:tab w:val="left" w:pos="6720"/>
+              </w:tabs>
+              <w:suppressAutoHyphens w:val="0"/>
+              <w:autoSpaceDE w:val="0"/>
+              <w:autoSpaceDN w:val="0"/>
+              <w:adjustRightInd w:val="0"/>
+              <w:textAlignment w:val="auto"/>
+              <w:rPr>
+                <w:rFonts w:ascii="Menlo" w:hAnsi="Menlo" w:cs="Menlo"/>
+                <w:color w:val="FFFFFF" w:themeColor="background1"/>
+                <w:kern w:val="0"/>
+                <w:sz w:val="22"/>
+                <w:szCs w:val="22"/>
+                <w:lang w:val="en-US" w:bidi="ar-SA"/>
+              </w:rPr>
+            </w:pPr>
+            <w:r>
+              <w:rPr>
+                <w:rFonts w:ascii="Menlo" w:hAnsi="Menlo" w:cs="Menlo"/>
+                <w:color w:val="FFFFFF" w:themeColor="background1"/>
+                <w:kern w:val="0"/>
+                <w:sz w:val="22"/>
+                <w:szCs w:val="22"/>
+                <w:lang w:val="en-US" w:bidi="ar-SA"/>
+              </w:rPr>
+              <w:t>But got 3 arguments</w:t>
+            </w:r>
+          </w:p>
+          <w:p>
+            <w:pPr>
+              <w:tabs>
+                <w:tab w:val="left" w:pos="560"/>
+                <w:tab w:val="left" w:pos="1120"/>
+                <w:tab w:val="left" w:pos="1680"/>
+                <w:tab w:val="left" w:pos="2240"/>
+                <w:tab w:val="left" w:pos="2800"/>
+                <w:tab w:val="left" w:pos="3360"/>
+                <w:tab w:val="left" w:pos="3920"/>
+                <w:tab w:val="left" w:pos="4480"/>
+                <w:tab w:val="left" w:pos="5040"/>
+                <w:tab w:val="left" w:pos="5600"/>
+                <w:tab w:val="left" w:pos="6160"/>
+                <w:tab w:val="left" w:pos="6720"/>
+              </w:tabs>
+              <w:suppressAutoHyphens w:val="0"/>
+              <w:autoSpaceDE w:val="0"/>
+              <w:autoSpaceDN w:val="0"/>
+              <w:adjustRightInd w:val="0"/>
+              <w:textAlignment w:val="auto"/>
+              <w:rPr>
+                <w:rFonts w:ascii="Times New Roman" w:hAnsi="Times New Roman" w:cs="Times New Roman"/>
+                <w:color w:val="FFFFFF" w:themeColor="background1"/>
+                <w:kern w:val="0"/>
+                <w:sz w:val="22"/>
+                <w:szCs w:val="22"/>
+                <w:lang w:val="en-US" w:bidi="ar-SA"/>
+              </w:rPr>
+            </w:pPr>
+            <w:r>
+              <w:rPr>
+                <w:rFonts w:ascii="Menlo" w:hAnsi="Menlo" w:cs="Menlo"/>
+                <w:color w:val="FFFFFF" w:themeColor="background1"/>
+                <w:kern w:val="0"/>
+                <w:sz w:val="22"/>
+                <w:szCs w:val="22"/>
+                <w:lang w:val="en-US" w:bidi="ar-SA"/>
+              </w:rPr>
+              <w:t>Usage: java CS1003Bored CACHEDIR MODE [VALUE]</w:t>
+            </w:r>
+            <w:r>
+              <w:rPr>
+                <w:rFonts w:ascii="Menlo" w:hAnsi="Menlo" w:cs="Menlo"/>
+                <w:color w:val="FFFFFF" w:themeColor="background1"/>
+                <w:kern w:val="0"/>
+                <w:sz w:val="22"/>
+                <w:szCs w:val="22"/>
+                <w:lang w:val="en-US" w:bidi="ar-SA"/>
+              </w:rPr>
+              <w:br/>
+            </w:r>
+          </w:p>
+        </w:tc>
+      </w:tr>
+    </w:tbl>
+    <w:p>
+      <w:pPr>
+        <w:pStyle w:val="Standard"/>
+        <w:jc w:val="center"/>
+        <w:rPr>
+          <w:rFonts w:ascii="Times New Roman" w:hAnsi="Times New Roman" w:cs="Times New Roman"/>
+        </w:rPr>
+      </w:pPr>
+      <w:r>
+        <w:rPr>
+          <w:rFonts w:ascii="Times New Roman" w:hAnsi="Times New Roman" w:cs="Times New Roman"/>
+        </w:rPr>
+        <w:t xml:space="preserve">Figure </w:t>
+      </w:r>
+      <w:r>
+        <w:rPr>
+          <w:rFonts w:ascii="Times New Roman" w:hAnsi="Times New Roman" w:cs="Times New Roman"/>
+        </w:rPr>
+        <w:t>4</w:t>
+      </w:r>
+      <w:r>
+        <w:rPr>
+          <w:rFonts w:ascii="Times New Roman" w:hAnsi="Times New Roman" w:cs="Times New Roman"/>
+        </w:rPr>
+        <w:t xml:space="preserve">: </w:t>
+      </w:r>
+      <w:r>
+        <w:rPr>
+          <w:rFonts w:ascii="Times New Roman" w:hAnsi="Times New Roman" w:cs="Times New Roman"/>
+        </w:rPr>
+        <w:t xml:space="preserve">Appropriate error message is thrown after attempting to use </w:t>
+      </w:r>
+      <w:r>
+        <w:rPr>
+          <w:rFonts w:ascii="Times New Roman" w:hAnsi="Times New Roman" w:cs="Times New Roman"/>
+        </w:rPr>
+        <w:t>more than two command line arguments for the “summary” task</w:t>
+      </w:r>
+      <w:r>
+        <w:rPr>
+          <w:rFonts w:ascii="Times New Roman" w:hAnsi="Times New Roman" w:cs="Times New Roman"/>
+        </w:rPr>
+        <w:t xml:space="preserve">. </w:t>
+      </w:r>
+    </w:p>
+    <w:p>
+      <w:pPr>
+        <w:pStyle w:val="Standard"/>
+        <w:rPr>
+          <w:rFonts w:ascii="Times New Roman" w:hAnsi="Times New Roman" w:cs="Times New Roman"/>
+        </w:rPr>
+      </w:pPr>
+    </w:p>
+    <w:p>
+      <w:pPr>
+        <w:pStyle w:val="Standard"/>
+        <w:rPr>
+          <w:rFonts w:ascii="Times New Roman" w:hAnsi="Times New Roman" w:cs="Times New Roman"/>
+        </w:rPr>
+      </w:pPr>
+      <w:r>
+        <w:rPr>
+          <w:rFonts w:ascii="Times New Roman" w:hAnsi="Times New Roman" w:cs="Times New Roman"/>
+        </w:rPr>
+        <w:t xml:space="preserve">Another thing I tested for was if I had passed an invalid cache directory path as a command line argument into the terminal. In this case, my program successfully detected that the path to the directory was invalid, and printed the corresponding error message. </w:t>
+      </w:r>
+    </w:p>
+    <w:p>
+      <w:pPr>
+        <w:pStyle w:val="Standard"/>
+        <w:rPr>
+          <w:rFonts w:ascii="Times New Roman" w:hAnsi="Times New Roman" w:cs="Times New Roman"/>
+        </w:rPr>
+      </w:pPr>
+    </w:p>
+    <w:tbl>
+      <w:tblPr>
+        <w:tblStyle w:val="TableGrid"/>
+        <w:tblW w:w="9628" w:type="dxa"/>
+        <w:jc w:val="center"/>
+        <w:tblLayout w:type="fixed"/>
+        <w:tblLook w:val="04A0" w:firstRow="1" w:lastRow="0" w:firstColumn="1" w:lastColumn="0" w:noHBand="0" w:noVBand="1"/>
+      </w:tblPr>
+      <w:tblGrid>
+        <w:gridCol w:w="9628"/>
+      </w:tblGrid>
+      <w:tr>
+        <w:trPr>
+          <w:jc w:val="center"/>
+        </w:trPr>
+        <w:tc>
+          <w:tcPr>
+            <w:tcW w:w="9628" w:type="dxa"/>
+            <w:tcBorders>
+              <w:bottom w:val="nil"/>
+            </w:tcBorders>
+            <w:shd w:val="clear" w:color="auto" w:fill="000000" w:themeFill="text1"/>
+          </w:tcPr>
+          <w:p>
+            <w:pPr>
+              <w:tabs>
+                <w:tab w:val="left" w:pos="560"/>
+                <w:tab w:val="left" w:pos="1120"/>
+                <w:tab w:val="left" w:pos="1680"/>
+                <w:tab w:val="left" w:pos="2240"/>
+                <w:tab w:val="left" w:pos="2800"/>
+                <w:tab w:val="left" w:pos="3360"/>
+                <w:tab w:val="left" w:pos="3920"/>
+                <w:tab w:val="left" w:pos="4480"/>
+                <w:tab w:val="left" w:pos="5040"/>
+                <w:tab w:val="left" w:pos="5600"/>
+                <w:tab w:val="left" w:pos="6160"/>
+                <w:tab w:val="left" w:pos="6720"/>
+              </w:tabs>
+              <w:suppressAutoHyphens w:val="0"/>
+              <w:autoSpaceDE w:val="0"/>
+              <w:autoSpaceDN w:val="0"/>
+              <w:adjustRightInd w:val="0"/>
+              <w:textAlignment w:val="auto"/>
+              <w:rPr>
+                <w:rFonts w:ascii="Menlo" w:hAnsi="Menlo" w:cs="Menlo"/>
+                <w:color w:val="FFFFFF" w:themeColor="background1"/>
+                <w:kern w:val="0"/>
+                <w:sz w:val="22"/>
+                <w:szCs w:val="22"/>
+                <w:lang w:val="en-US" w:bidi="ar-SA"/>
+              </w:rPr>
+            </w:pPr>
+            <w:r>
+              <w:rPr>
+                <w:rFonts w:ascii="Menlo" w:hAnsi="Menlo" w:cs="Menlo"/>
+                <w:color w:val="FFFFFF" w:themeColor="background1"/>
+                <w:kern w:val="0"/>
+                <w:sz w:val="22"/>
+                <w:szCs w:val="22"/>
+                <w:lang w:val="en-US" w:bidi="ar-SA"/>
+              </w:rPr>
+              <w:t xml:space="preserve">Cache directory does not exist: </w:t>
+            </w:r>
+            <w:proofErr w:type="spellStart"/>
+            <w:r>
+              <w:rPr>
+                <w:rFonts w:ascii="Menlo" w:hAnsi="Menlo" w:cs="Menlo"/>
+                <w:color w:val="FFFFFF" w:themeColor="background1"/>
+                <w:kern w:val="0"/>
+                <w:sz w:val="22"/>
+                <w:szCs w:val="22"/>
+                <w:lang w:val="en-US" w:bidi="ar-SA"/>
+              </w:rPr>
+              <w:t>no_such_cachedir</w:t>
+            </w:r>
+            <w:proofErr w:type="spellEnd"/>
+          </w:p>
+          <w:p>
+            <w:pPr>
+              <w:tabs>
+                <w:tab w:val="left" w:pos="560"/>
+                <w:tab w:val="left" w:pos="1120"/>
+                <w:tab w:val="left" w:pos="1680"/>
+                <w:tab w:val="left" w:pos="2240"/>
+                <w:tab w:val="left" w:pos="2800"/>
+                <w:tab w:val="left" w:pos="3360"/>
+                <w:tab w:val="left" w:pos="3920"/>
+                <w:tab w:val="left" w:pos="4480"/>
+                <w:tab w:val="left" w:pos="5040"/>
+                <w:tab w:val="left" w:pos="5600"/>
+                <w:tab w:val="left" w:pos="6160"/>
+                <w:tab w:val="left" w:pos="6720"/>
+              </w:tabs>
+              <w:suppressAutoHyphens w:val="0"/>
+              <w:autoSpaceDE w:val="0"/>
+              <w:autoSpaceDN w:val="0"/>
+              <w:adjustRightInd w:val="0"/>
+              <w:textAlignment w:val="auto"/>
+              <w:rPr>
+                <w:rFonts w:ascii="Menlo" w:hAnsi="Menlo" w:cs="Menlo"/>
+                <w:color w:val="FFFFFF" w:themeColor="background1"/>
+                <w:kern w:val="0"/>
+                <w:sz w:val="22"/>
+                <w:szCs w:val="22"/>
+                <w:lang w:val="en-US" w:bidi="ar-SA"/>
+              </w:rPr>
+            </w:pPr>
+            <w:r>
+              <w:rPr>
+                <w:rFonts w:ascii="Menlo" w:hAnsi="Menlo" w:cs="Menlo"/>
+                <w:color w:val="FFFFFF" w:themeColor="background1"/>
+                <w:kern w:val="0"/>
+                <w:sz w:val="22"/>
+                <w:szCs w:val="22"/>
+                <w:lang w:val="en-US" w:bidi="ar-SA"/>
+              </w:rPr>
+              <w:t>Usage: java CS1003Bored CACHEDIR MODE [VALUE]</w:t>
+            </w:r>
+            <w:r>
+              <w:rPr>
+                <w:rFonts w:ascii="Menlo" w:hAnsi="Menlo" w:cs="Menlo"/>
+                <w:color w:val="FFFFFF" w:themeColor="background1"/>
+                <w:kern w:val="0"/>
+                <w:sz w:val="22"/>
+                <w:szCs w:val="22"/>
+                <w:lang w:val="en-US" w:bidi="ar-SA"/>
+              </w:rPr>
+              <w:t xml:space="preserve"> </w:t>
+            </w:r>
+            <w:r>
+              <w:rPr>
+                <w:rFonts w:ascii="Menlo" w:hAnsi="Menlo" w:cs="Menlo"/>
+                <w:color w:val="FFFFFF" w:themeColor="background1"/>
+                <w:kern w:val="0"/>
+                <w:sz w:val="22"/>
+                <w:szCs w:val="22"/>
+                <w:lang w:val="en-US" w:bidi="ar-SA"/>
+              </w:rPr>
+              <w:t>[VALUE]</w:t>
+            </w:r>
+          </w:p>
+          <w:p>
+            <w:pPr>
+              <w:tabs>
+                <w:tab w:val="left" w:pos="560"/>
+                <w:tab w:val="left" w:pos="1120"/>
+                <w:tab w:val="left" w:pos="1680"/>
+                <w:tab w:val="left" w:pos="2240"/>
+                <w:tab w:val="left" w:pos="2800"/>
+                <w:tab w:val="left" w:pos="3360"/>
+                <w:tab w:val="left" w:pos="3920"/>
+                <w:tab w:val="left" w:pos="4480"/>
+                <w:tab w:val="left" w:pos="5040"/>
+                <w:tab w:val="left" w:pos="5600"/>
+                <w:tab w:val="left" w:pos="6160"/>
+                <w:tab w:val="left" w:pos="6720"/>
+              </w:tabs>
+              <w:suppressAutoHyphens w:val="0"/>
+              <w:autoSpaceDE w:val="0"/>
+              <w:autoSpaceDN w:val="0"/>
+              <w:adjustRightInd w:val="0"/>
+              <w:textAlignment w:val="auto"/>
+              <w:rPr>
+                <w:rFonts w:ascii="Times New Roman" w:hAnsi="Times New Roman" w:cs="Times New Roman"/>
+                <w:color w:val="FFFFFF" w:themeColor="background1"/>
+                <w:kern w:val="0"/>
+                <w:sz w:val="22"/>
+                <w:szCs w:val="22"/>
+                <w:lang w:val="en-US" w:bidi="ar-SA"/>
+              </w:rPr>
+            </w:pPr>
+          </w:p>
+        </w:tc>
+      </w:tr>
+    </w:tbl>
+    <w:p>
+      <w:pPr>
+        <w:pStyle w:val="Standard"/>
+        <w:jc w:val="center"/>
+        <w:rPr>
+          <w:rFonts w:ascii="Times New Roman" w:hAnsi="Times New Roman" w:cs="Times New Roman"/>
+        </w:rPr>
+      </w:pPr>
+      <w:r>
+        <w:rPr>
+          <w:rFonts w:ascii="Times New Roman" w:hAnsi="Times New Roman" w:cs="Times New Roman"/>
+        </w:rPr>
+        <w:t xml:space="preserve">Figure </w:t>
+      </w:r>
+      <w:r>
+        <w:rPr>
+          <w:rFonts w:ascii="Times New Roman" w:hAnsi="Times New Roman" w:cs="Times New Roman"/>
+        </w:rPr>
+        <w:t>5</w:t>
+      </w:r>
+      <w:r>
+        <w:rPr>
+          <w:rFonts w:ascii="Times New Roman" w:hAnsi="Times New Roman" w:cs="Times New Roman"/>
+        </w:rPr>
+        <w:t xml:space="preserve">: </w:t>
+      </w:r>
+      <w:r>
+        <w:rPr>
+          <w:rFonts w:ascii="Times New Roman" w:hAnsi="Times New Roman" w:cs="Times New Roman"/>
+        </w:rPr>
+        <w:t xml:space="preserve">Invalid cache directory error message is printed when a non-existed cache directory is passed as a command line argument. </w:t>
+      </w:r>
+    </w:p>
+    <w:p>
+      <w:pPr>
+        <w:pStyle w:val="Standard"/>
+        <w:jc w:val="center"/>
+        <w:rPr>
+          <w:rFonts w:ascii="Times New Roman" w:hAnsi="Times New Roman" w:cs="Times New Roman"/>
+        </w:rPr>
+      </w:pPr>
+    </w:p>
+    <w:p>
+      <w:pPr>
+        <w:pStyle w:val="Standard"/>
+        <w:rPr>
+          <w:rFonts w:ascii="Times New Roman" w:hAnsi="Times New Roman" w:cs="Times New Roman"/>
+        </w:rPr>
+      </w:pPr>
+      <w:r>
+        <w:rPr>
+          <w:rFonts w:ascii="Times New Roman" w:hAnsi="Times New Roman" w:cs="Times New Roman"/>
+        </w:rPr>
+        <w:t xml:space="preserve">Lastly, for the initial tests, I also made sure that my program printed the correct error message if a user keyed in an invalid task. </w:t>
+      </w:r>
+    </w:p>
+    <w:p>
+      <w:pPr>
+        <w:pStyle w:val="Standard"/>
+        <w:rPr>
+          <w:rFonts w:ascii="Times New Roman" w:hAnsi="Times New Roman" w:cs="Times New Roman"/>
+        </w:rPr>
+      </w:pPr>
+      <w:r>
+        <w:rPr>
+          <w:rFonts w:ascii="Times New Roman" w:hAnsi="Times New Roman" w:cs="Times New Roman"/>
+        </w:rPr>
+        <w:t xml:space="preserve"> </w:t>
+      </w:r>
+    </w:p>
+    <w:tbl>
+      <w:tblPr>
+        <w:tblStyle w:val="TableGrid"/>
+        <w:tblW w:w="9628" w:type="dxa"/>
+        <w:jc w:val="center"/>
+        <w:tblLayout w:type="fixed"/>
+        <w:tblLook w:val="04A0" w:firstRow="1" w:lastRow="0" w:firstColumn="1" w:lastColumn="0" w:noHBand="0" w:noVBand="1"/>
+      </w:tblPr>
+      <w:tblGrid>
+        <w:gridCol w:w="9628"/>
+      </w:tblGrid>
+      <w:tr>
+        <w:trPr>
+          <w:jc w:val="center"/>
+        </w:trPr>
+        <w:tc>
+          <w:tcPr>
+            <w:tcW w:w="9628" w:type="dxa"/>
+            <w:tcBorders>
+              <w:bottom w:val="nil"/>
+            </w:tcBorders>
+            <w:shd w:val="clear" w:color="auto" w:fill="000000" w:themeFill="text1"/>
+          </w:tcPr>
+          <w:p>
+            <w:pPr>
+              <w:tabs>
+                <w:tab w:val="left" w:pos="560"/>
+                <w:tab w:val="left" w:pos="1120"/>
+                <w:tab w:val="left" w:pos="1680"/>
+                <w:tab w:val="left" w:pos="2240"/>
+                <w:tab w:val="left" w:pos="2800"/>
+                <w:tab w:val="left" w:pos="3360"/>
+                <w:tab w:val="left" w:pos="3920"/>
+                <w:tab w:val="left" w:pos="4480"/>
+                <w:tab w:val="left" w:pos="5040"/>
+                <w:tab w:val="left" w:pos="5600"/>
+                <w:tab w:val="left" w:pos="6160"/>
+                <w:tab w:val="left" w:pos="6720"/>
+              </w:tabs>
+              <w:suppressAutoHyphens w:val="0"/>
+              <w:autoSpaceDE w:val="0"/>
+              <w:autoSpaceDN w:val="0"/>
+              <w:adjustRightInd w:val="0"/>
+              <w:textAlignment w:val="auto"/>
+              <w:rPr>
+                <w:rFonts w:ascii="Menlo" w:hAnsi="Menlo" w:cs="Menlo"/>
+                <w:color w:val="FFFFFF" w:themeColor="background1"/>
+                <w:kern w:val="0"/>
+                <w:sz w:val="22"/>
+                <w:szCs w:val="22"/>
+                <w:lang w:val="en-US" w:bidi="ar-SA"/>
+              </w:rPr>
+            </w:pPr>
+            <w:r>
+              <w:rPr>
+                <w:rFonts w:ascii="Menlo" w:hAnsi="Menlo" w:cs="Menlo"/>
+                <w:color w:val="FFFFFF" w:themeColor="background1"/>
+                <w:kern w:val="0"/>
+                <w:sz w:val="22"/>
+                <w:szCs w:val="22"/>
+                <w:lang w:val="en-US" w:bidi="ar-SA"/>
+              </w:rPr>
+              <w:t xml:space="preserve">Unexpected value for MODE: </w:t>
+            </w:r>
+            <w:proofErr w:type="spellStart"/>
+            <w:r>
+              <w:rPr>
+                <w:rFonts w:ascii="Menlo" w:hAnsi="Menlo" w:cs="Menlo"/>
+                <w:color w:val="FFFFFF" w:themeColor="background1"/>
+                <w:kern w:val="0"/>
+                <w:sz w:val="22"/>
+                <w:szCs w:val="22"/>
+                <w:lang w:val="en-US" w:bidi="ar-SA"/>
+              </w:rPr>
+              <w:t>wrong_task</w:t>
+            </w:r>
+            <w:proofErr w:type="spellEnd"/>
+          </w:p>
+          <w:p>
+            <w:pPr>
+              <w:tabs>
+                <w:tab w:val="left" w:pos="560"/>
+                <w:tab w:val="left" w:pos="1120"/>
+                <w:tab w:val="left" w:pos="1680"/>
+                <w:tab w:val="left" w:pos="2240"/>
+                <w:tab w:val="left" w:pos="2800"/>
+                <w:tab w:val="left" w:pos="3360"/>
+                <w:tab w:val="left" w:pos="3920"/>
+                <w:tab w:val="left" w:pos="4480"/>
+                <w:tab w:val="left" w:pos="5040"/>
+                <w:tab w:val="left" w:pos="5600"/>
+                <w:tab w:val="left" w:pos="6160"/>
+                <w:tab w:val="left" w:pos="6720"/>
+              </w:tabs>
+              <w:suppressAutoHyphens w:val="0"/>
+              <w:autoSpaceDE w:val="0"/>
+              <w:autoSpaceDN w:val="0"/>
+              <w:adjustRightInd w:val="0"/>
+              <w:textAlignment w:val="auto"/>
+              <w:rPr>
+                <w:rFonts w:ascii="Menlo" w:hAnsi="Menlo" w:cs="Menlo"/>
+                <w:color w:val="FFFFFF" w:themeColor="background1"/>
+                <w:kern w:val="0"/>
+                <w:sz w:val="22"/>
+                <w:szCs w:val="22"/>
+                <w:lang w:val="en-US" w:bidi="ar-SA"/>
+              </w:rPr>
+            </w:pPr>
+            <w:r>
+              <w:rPr>
+                <w:rFonts w:ascii="Menlo" w:hAnsi="Menlo" w:cs="Menlo"/>
+                <w:color w:val="FFFFFF" w:themeColor="background1"/>
+                <w:kern w:val="0"/>
+                <w:sz w:val="22"/>
+                <w:szCs w:val="22"/>
+                <w:lang w:val="en-US" w:bidi="ar-SA"/>
+              </w:rPr>
+              <w:t>Expected one of: random, type, participants, key, summary</w:t>
+            </w:r>
+          </w:p>
+          <w:p>
+            <w:pPr>
+              <w:tabs>
+                <w:tab w:val="left" w:pos="560"/>
+                <w:tab w:val="left" w:pos="1120"/>
+                <w:tab w:val="left" w:pos="1680"/>
+                <w:tab w:val="left" w:pos="2240"/>
+                <w:tab w:val="left" w:pos="2800"/>
+                <w:tab w:val="left" w:pos="3360"/>
+                <w:tab w:val="left" w:pos="3920"/>
+                <w:tab w:val="left" w:pos="4480"/>
+                <w:tab w:val="left" w:pos="5040"/>
+                <w:tab w:val="left" w:pos="5600"/>
+                <w:tab w:val="left" w:pos="6160"/>
+                <w:tab w:val="left" w:pos="6720"/>
+              </w:tabs>
+              <w:suppressAutoHyphens w:val="0"/>
+              <w:autoSpaceDE w:val="0"/>
+              <w:autoSpaceDN w:val="0"/>
+              <w:adjustRightInd w:val="0"/>
+              <w:textAlignment w:val="auto"/>
+              <w:rPr>
+                <w:rFonts w:ascii="Times New Roman" w:hAnsi="Times New Roman" w:cs="Times New Roman"/>
+                <w:color w:val="FFFFFF" w:themeColor="background1"/>
+                <w:kern w:val="0"/>
+                <w:sz w:val="22"/>
+                <w:szCs w:val="22"/>
+                <w:lang w:val="en-US" w:bidi="ar-SA"/>
+              </w:rPr>
+            </w:pPr>
+            <w:r>
+              <w:rPr>
+                <w:rFonts w:ascii="Menlo" w:hAnsi="Menlo" w:cs="Menlo"/>
+                <w:color w:val="FFFFFF" w:themeColor="background1"/>
+                <w:kern w:val="0"/>
+                <w:sz w:val="22"/>
+                <w:szCs w:val="22"/>
+                <w:lang w:val="en-US" w:bidi="ar-SA"/>
+              </w:rPr>
+              <w:t>Usage: java CS1003Bored CACHEDIR MODE [VALUE]</w:t>
+            </w:r>
+            <w:r>
+              <w:rPr>
+                <w:rFonts w:ascii="Menlo" w:hAnsi="Menlo" w:cs="Menlo"/>
+                <w:color w:val="FFFFFF" w:themeColor="background1"/>
+                <w:kern w:val="0"/>
+                <w:sz w:val="22"/>
+                <w:szCs w:val="22"/>
+                <w:lang w:val="en-US" w:bidi="ar-SA"/>
+              </w:rPr>
+              <w:br/>
+            </w:r>
+          </w:p>
+        </w:tc>
+      </w:tr>
+    </w:tbl>
+    <w:p>
+      <w:pPr>
+        <w:pStyle w:val="Standard"/>
+        <w:jc w:val="center"/>
+        <w:rPr>
+          <w:rFonts w:ascii="Times New Roman" w:hAnsi="Times New Roman" w:cs="Times New Roman"/>
+        </w:rPr>
+      </w:pPr>
+      <w:r>
+        <w:rPr>
+          <w:rFonts w:ascii="Times New Roman" w:hAnsi="Times New Roman" w:cs="Times New Roman"/>
+        </w:rPr>
+        <w:t xml:space="preserve">Figure </w:t>
+      </w:r>
+      <w:r>
+        <w:rPr>
+          <w:rFonts w:ascii="Times New Roman" w:hAnsi="Times New Roman" w:cs="Times New Roman"/>
+        </w:rPr>
+        <w:t>6</w:t>
+      </w:r>
+      <w:r>
+        <w:rPr>
+          <w:rFonts w:ascii="Times New Roman" w:hAnsi="Times New Roman" w:cs="Times New Roman"/>
+        </w:rPr>
+        <w:t xml:space="preserve">: </w:t>
+      </w:r>
+      <w:r>
+        <w:rPr>
+          <w:rFonts w:ascii="Times New Roman" w:hAnsi="Times New Roman" w:cs="Times New Roman"/>
+        </w:rPr>
+        <w:t xml:space="preserve">Invalid </w:t>
+      </w:r>
+      <w:r>
+        <w:rPr>
+          <w:rFonts w:ascii="Times New Roman" w:hAnsi="Times New Roman" w:cs="Times New Roman"/>
+        </w:rPr>
+        <w:t>task</w:t>
+      </w:r>
+      <w:r>
+        <w:rPr>
+          <w:rFonts w:ascii="Times New Roman" w:hAnsi="Times New Roman" w:cs="Times New Roman"/>
+        </w:rPr>
+        <w:t xml:space="preserve"> error message is printed when a </w:t>
+      </w:r>
+      <w:r>
+        <w:rPr>
+          <w:rFonts w:ascii="Times New Roman" w:hAnsi="Times New Roman" w:cs="Times New Roman"/>
+        </w:rPr>
+        <w:t xml:space="preserve">wrong task </w:t>
+      </w:r>
+      <w:r>
+        <w:rPr>
+          <w:rFonts w:ascii="Times New Roman" w:hAnsi="Times New Roman" w:cs="Times New Roman"/>
+        </w:rPr>
+        <w:t xml:space="preserve">is passed as a command line argument. </w:t>
+      </w:r>
+    </w:p>
+    <w:p>
+      <w:pPr>
+        <w:pStyle w:val="Standard"/>
+        <w:jc w:val="center"/>
+        <w:rPr>
+          <w:rFonts w:ascii="Times New Roman" w:hAnsi="Times New Roman" w:cs="Times New Roman"/>
+        </w:rPr>
+      </w:pPr>
+    </w:p>
+    <w:p>
+      <w:pPr>
+        <w:pStyle w:val="Standard"/>
+        <w:rPr>
+          <w:rFonts w:ascii="Times New Roman" w:hAnsi="Times New Roman" w:cs="Times New Roman"/>
+        </w:rPr>
+      </w:pPr>
+      <w:r>
+        <w:rPr>
+          <w:rFonts w:ascii="Times New Roman" w:hAnsi="Times New Roman" w:cs="Times New Roman"/>
+        </w:rPr>
+        <w:t xml:space="preserve">After the initial tests that check the user’s command line arguments, the next error that could occur would be if the user’s value did not produce a result. For instance, if the user ran the “type” task and specified “swimming” as a value, there would be no possible result. I took advantage of the standard error message returned by the Bored API when an invalid activity was requested to print a suitable message for when this error occurred. </w:t>
+      </w:r>
+    </w:p>
+    <w:p>
+      <w:pPr>
+        <w:pStyle w:val="Standard"/>
+        <w:rPr>
+          <w:rFonts w:ascii="Times New Roman" w:hAnsi="Times New Roman" w:cs="Times New Roman"/>
+        </w:rPr>
+      </w:pPr>
+    </w:p>
+    <w:tbl>
+      <w:tblPr>
+        <w:tblStyle w:val="TableGrid"/>
+        <w:tblW w:w="9628" w:type="dxa"/>
+        <w:jc w:val="center"/>
+        <w:tblLayout w:type="fixed"/>
+        <w:tblLook w:val="04A0" w:firstRow="1" w:lastRow="0" w:firstColumn="1" w:lastColumn="0" w:noHBand="0" w:noVBand="1"/>
+      </w:tblPr>
+      <w:tblGrid>
+        <w:gridCol w:w="9628"/>
+      </w:tblGrid>
+      <w:tr>
+        <w:trPr>
+          <w:jc w:val="center"/>
+        </w:trPr>
+        <w:tc>
+          <w:tcPr>
+            <w:tcW w:w="9628" w:type="dxa"/>
+            <w:tcBorders>
+              <w:bottom w:val="nil"/>
+            </w:tcBorders>
+            <w:shd w:val="clear" w:color="auto" w:fill="000000" w:themeFill="text1"/>
+          </w:tcPr>
+          <w:p>
+            <w:pPr>
+              <w:tabs>
+                <w:tab w:val="left" w:pos="560"/>
+                <w:tab w:val="left" w:pos="1120"/>
+                <w:tab w:val="left" w:pos="1680"/>
+                <w:tab w:val="left" w:pos="2240"/>
+                <w:tab w:val="left" w:pos="2800"/>
+                <w:tab w:val="left" w:pos="3360"/>
+                <w:tab w:val="left" w:pos="3920"/>
+                <w:tab w:val="left" w:pos="4480"/>
+                <w:tab w:val="left" w:pos="5040"/>
+                <w:tab w:val="left" w:pos="5600"/>
+                <w:tab w:val="left" w:pos="6160"/>
+                <w:tab w:val="left" w:pos="6720"/>
+              </w:tabs>
+              <w:suppressAutoHyphens w:val="0"/>
+              <w:autoSpaceDE w:val="0"/>
+              <w:autoSpaceDN w:val="0"/>
+              <w:adjustRightInd w:val="0"/>
+              <w:textAlignment w:val="auto"/>
+              <w:rPr>
+                <w:rFonts w:ascii="Menlo" w:hAnsi="Menlo" w:cs="Menlo"/>
+                <w:color w:val="FFFFFF" w:themeColor="background1"/>
+                <w:kern w:val="0"/>
+                <w:sz w:val="22"/>
+                <w:szCs w:val="22"/>
+                <w:lang w:val="en-US" w:bidi="ar-SA"/>
+              </w:rPr>
+            </w:pPr>
+            <w:r>
+              <w:rPr>
+                <w:rFonts w:ascii="Menlo" w:hAnsi="Menlo" w:cs="Menlo"/>
+                <w:color w:val="FFFFFF" w:themeColor="background1"/>
+                <w:kern w:val="0"/>
+                <w:sz w:val="22"/>
+                <w:szCs w:val="22"/>
+                <w:lang w:val="en-US" w:bidi="ar-SA"/>
+              </w:rPr>
+              <w:t>Unexpected value for type: swimming</w:t>
+            </w:r>
+          </w:p>
+          <w:p>
+            <w:pPr>
+              <w:tabs>
+                <w:tab w:val="left" w:pos="560"/>
+                <w:tab w:val="left" w:pos="1120"/>
+                <w:tab w:val="left" w:pos="1680"/>
+                <w:tab w:val="left" w:pos="2240"/>
+                <w:tab w:val="left" w:pos="2800"/>
+                <w:tab w:val="left" w:pos="3360"/>
+                <w:tab w:val="left" w:pos="3920"/>
+                <w:tab w:val="left" w:pos="4480"/>
+                <w:tab w:val="left" w:pos="5040"/>
+                <w:tab w:val="left" w:pos="5600"/>
+                <w:tab w:val="left" w:pos="6160"/>
+                <w:tab w:val="left" w:pos="6720"/>
+              </w:tabs>
+              <w:suppressAutoHyphens w:val="0"/>
+              <w:autoSpaceDE w:val="0"/>
+              <w:autoSpaceDN w:val="0"/>
+              <w:adjustRightInd w:val="0"/>
+              <w:textAlignment w:val="auto"/>
+              <w:rPr>
+                <w:rFonts w:ascii="Menlo" w:hAnsi="Menlo" w:cs="Menlo"/>
+                <w:color w:val="FFFFFF" w:themeColor="background1"/>
+                <w:kern w:val="0"/>
+                <w:sz w:val="22"/>
+                <w:szCs w:val="22"/>
+                <w:lang w:val="en-US" w:bidi="ar-SA"/>
+              </w:rPr>
+            </w:pPr>
+            <w:r>
+              <w:rPr>
+                <w:rFonts w:ascii="Menlo" w:hAnsi="Menlo" w:cs="Menlo"/>
+                <w:color w:val="FFFFFF" w:themeColor="background1"/>
+                <w:kern w:val="0"/>
+                <w:sz w:val="22"/>
+                <w:szCs w:val="22"/>
+                <w:lang w:val="en-US" w:bidi="ar-SA"/>
+              </w:rPr>
+              <w:t xml:space="preserve">Expected one of: busywork, charity, cooking, </w:t>
+            </w:r>
+            <w:proofErr w:type="spellStart"/>
+            <w:r>
+              <w:rPr>
+                <w:rFonts w:ascii="Menlo" w:hAnsi="Menlo" w:cs="Menlo"/>
+                <w:color w:val="FFFFFF" w:themeColor="background1"/>
+                <w:kern w:val="0"/>
+                <w:sz w:val="22"/>
+                <w:szCs w:val="22"/>
+                <w:lang w:val="en-US" w:bidi="ar-SA"/>
+              </w:rPr>
+              <w:t>diy</w:t>
+            </w:r>
+            <w:proofErr w:type="spellEnd"/>
+            <w:r>
+              <w:rPr>
+                <w:rFonts w:ascii="Menlo" w:hAnsi="Menlo" w:cs="Menlo"/>
+                <w:color w:val="FFFFFF" w:themeColor="background1"/>
+                <w:kern w:val="0"/>
+                <w:sz w:val="22"/>
+                <w:szCs w:val="22"/>
+                <w:lang w:val="en-US" w:bidi="ar-SA"/>
+              </w:rPr>
+              <w:t>, education, music, recreational, relaxation, social</w:t>
+            </w:r>
+          </w:p>
+          <w:p>
+            <w:pPr>
+              <w:tabs>
+                <w:tab w:val="left" w:pos="560"/>
+                <w:tab w:val="left" w:pos="1120"/>
+                <w:tab w:val="left" w:pos="1680"/>
+                <w:tab w:val="left" w:pos="2240"/>
+                <w:tab w:val="left" w:pos="2800"/>
+                <w:tab w:val="left" w:pos="3360"/>
+                <w:tab w:val="left" w:pos="3920"/>
+                <w:tab w:val="left" w:pos="4480"/>
+                <w:tab w:val="left" w:pos="5040"/>
+                <w:tab w:val="left" w:pos="5600"/>
+                <w:tab w:val="left" w:pos="6160"/>
+                <w:tab w:val="left" w:pos="6720"/>
+              </w:tabs>
+              <w:suppressAutoHyphens w:val="0"/>
+              <w:autoSpaceDE w:val="0"/>
+              <w:autoSpaceDN w:val="0"/>
+              <w:adjustRightInd w:val="0"/>
+              <w:textAlignment w:val="auto"/>
+              <w:rPr>
+                <w:rFonts w:ascii="Times New Roman" w:hAnsi="Times New Roman" w:cs="Times New Roman"/>
+                <w:color w:val="FFFFFF" w:themeColor="background1"/>
+                <w:kern w:val="0"/>
+                <w:sz w:val="22"/>
+                <w:szCs w:val="22"/>
+                <w:lang w:val="en-US" w:bidi="ar-SA"/>
+              </w:rPr>
+            </w:pPr>
+            <w:r>
+              <w:rPr>
+                <w:rFonts w:ascii="Menlo" w:hAnsi="Menlo" w:cs="Menlo"/>
+                <w:color w:val="FFFFFF" w:themeColor="background1"/>
+                <w:kern w:val="0"/>
+                <w:sz w:val="22"/>
+                <w:szCs w:val="22"/>
+                <w:lang w:val="en-US" w:bidi="ar-SA"/>
+              </w:rPr>
+              <w:t>Usage: java CS1003Bored CACHEDIR MODE [VALUE]</w:t>
+            </w:r>
+            <w:r>
+              <w:rPr>
+                <w:rFonts w:ascii="Menlo" w:hAnsi="Menlo" w:cs="Menlo"/>
+                <w:color w:val="FFFFFF" w:themeColor="background1"/>
+                <w:kern w:val="0"/>
+                <w:sz w:val="22"/>
+                <w:szCs w:val="22"/>
+                <w:lang w:val="en-US" w:bidi="ar-SA"/>
+              </w:rPr>
+              <w:br/>
+            </w:r>
+          </w:p>
+        </w:tc>
+      </w:tr>
+    </w:tbl>
+    <w:p>
+      <w:pPr>
+        <w:pStyle w:val="Standard"/>
+        <w:jc w:val="center"/>
+        <w:rPr>
+          <w:rFonts w:ascii="Times New Roman" w:hAnsi="Times New Roman" w:cs="Times New Roman"/>
+        </w:rPr>
+      </w:pPr>
+      <w:r>
+        <w:rPr>
+          <w:rFonts w:ascii="Times New Roman" w:hAnsi="Times New Roman" w:cs="Times New Roman"/>
+        </w:rPr>
+        <w:t xml:space="preserve">Figure </w:t>
+      </w:r>
+      <w:r>
+        <w:rPr>
+          <w:rFonts w:ascii="Times New Roman" w:hAnsi="Times New Roman" w:cs="Times New Roman"/>
+        </w:rPr>
+        <w:t>7</w:t>
+      </w:r>
+      <w:r>
+        <w:rPr>
+          <w:rFonts w:ascii="Times New Roman" w:hAnsi="Times New Roman" w:cs="Times New Roman"/>
+        </w:rPr>
+        <w:t xml:space="preserve">: </w:t>
+      </w:r>
+      <w:r>
+        <w:rPr>
+          <w:rFonts w:ascii="Times New Roman" w:hAnsi="Times New Roman" w:cs="Times New Roman"/>
+        </w:rPr>
+        <w:t>Correct error message printed when</w:t>
+      </w:r>
+      <w:r>
+        <w:rPr>
+          <w:rFonts w:ascii="Times New Roman" w:hAnsi="Times New Roman" w:cs="Times New Roman"/>
+        </w:rPr>
+        <w:t xml:space="preserve"> an invalid activity type is specified by the user.</w:t>
+      </w:r>
+    </w:p>
+    <w:p>
+      <w:pPr>
+        <w:pStyle w:val="Standard"/>
+        <w:jc w:val="center"/>
+        <w:rPr>
+          <w:rFonts w:ascii="Times New Roman" w:hAnsi="Times New Roman" w:cs="Times New Roman"/>
+        </w:rPr>
+      </w:pPr>
+    </w:p>
+    <w:p>
+      <w:pPr>
+        <w:pStyle w:val="Standard"/>
+        <w:rPr>
+          <w:rFonts w:ascii="Times New Roman" w:hAnsi="Times New Roman" w:cs="Times New Roman"/>
+        </w:rPr>
+      </w:pPr>
+      <w:r>
+        <w:rPr>
+          <w:rFonts w:ascii="Times New Roman" w:hAnsi="Times New Roman" w:cs="Times New Roman"/>
+        </w:rPr>
+        <w:t xml:space="preserve">Similarly, I did the same for when an invalid value is entered for the “participants” and “key” task options. Although these were not tested as part of the stacscheck, I decided to implement these tests as well as it did not make sense to have the value validation for the “type” task and not the other tasks. Note that for the “key” task, I checked for the existence of a file with the given key rather than use a Bored API URL to determine if the file exists or not. </w:t>
+      </w:r>
+    </w:p>
+    <w:p>
+      <w:pPr>
+        <w:pStyle w:val="Standard"/>
+        <w:jc w:val="center"/>
+        <w:rPr>
+          <w:rFonts w:ascii="Times New Roman" w:hAnsi="Times New Roman" w:cs="Times New Roman"/>
+        </w:rPr>
+      </w:pPr>
+    </w:p>
+    <w:tbl>
+      <w:tblPr>
+        <w:tblStyle w:val="TableGrid"/>
+        <w:tblW w:w="9628" w:type="dxa"/>
+        <w:jc w:val="center"/>
+        <w:tblLayout w:type="fixed"/>
+        <w:tblLook w:val="04A0" w:firstRow="1" w:lastRow="0" w:firstColumn="1" w:lastColumn="0" w:noHBand="0" w:noVBand="1"/>
+      </w:tblPr>
+      <w:tblGrid>
+        <w:gridCol w:w="9628"/>
+      </w:tblGrid>
+      <w:tr>
+        <w:trPr>
+          <w:jc w:val="center"/>
+        </w:trPr>
+        <w:tc>
+          <w:tcPr>
+            <w:tcW w:w="9628" w:type="dxa"/>
+            <w:tcBorders>
+              <w:bottom w:val="nil"/>
+            </w:tcBorders>
+            <w:shd w:val="clear" w:color="auto" w:fill="000000" w:themeFill="text1"/>
+          </w:tcPr>
+          <w:p>
+            <w:pPr>
+              <w:tabs>
+                <w:tab w:val="left" w:pos="560"/>
+                <w:tab w:val="left" w:pos="1120"/>
+                <w:tab w:val="left" w:pos="1680"/>
+                <w:tab w:val="left" w:pos="2240"/>
+                <w:tab w:val="left" w:pos="2800"/>
+                <w:tab w:val="left" w:pos="3360"/>
+                <w:tab w:val="left" w:pos="3920"/>
+                <w:tab w:val="left" w:pos="4480"/>
+                <w:tab w:val="left" w:pos="5040"/>
+                <w:tab w:val="left" w:pos="5600"/>
+                <w:tab w:val="left" w:pos="6160"/>
+                <w:tab w:val="left" w:pos="6720"/>
+              </w:tabs>
+              <w:suppressAutoHyphens w:val="0"/>
+              <w:autoSpaceDE w:val="0"/>
+              <w:autoSpaceDN w:val="0"/>
+              <w:adjustRightInd w:val="0"/>
+              <w:textAlignment w:val="auto"/>
+              <w:rPr>
+                <w:rFonts w:ascii="Menlo" w:hAnsi="Menlo" w:cs="Menlo"/>
+                <w:color w:val="FFFFFF" w:themeColor="background1"/>
+                <w:kern w:val="0"/>
+                <w:sz w:val="22"/>
+                <w:szCs w:val="22"/>
+                <w:lang w:val="en-US" w:bidi="ar-SA"/>
+              </w:rPr>
+            </w:pPr>
+            <w:r>
+              <w:rPr>
+                <w:rFonts w:ascii="Menlo" w:hAnsi="Menlo" w:cs="Menlo"/>
+                <w:color w:val="FFFFFF" w:themeColor="background1"/>
+                <w:kern w:val="0"/>
+                <w:sz w:val="22"/>
+                <w:szCs w:val="22"/>
+                <w:lang w:val="en-US" w:bidi="ar-SA"/>
+              </w:rPr>
+              <w:t>Unexpected value for participants: 9</w:t>
+            </w:r>
+          </w:p>
+          <w:p>
+            <w:pPr>
+              <w:tabs>
+                <w:tab w:val="left" w:pos="560"/>
+                <w:tab w:val="left" w:pos="1120"/>
+                <w:tab w:val="left" w:pos="1680"/>
+                <w:tab w:val="left" w:pos="2240"/>
+                <w:tab w:val="left" w:pos="2800"/>
+                <w:tab w:val="left" w:pos="3360"/>
+                <w:tab w:val="left" w:pos="3920"/>
+                <w:tab w:val="left" w:pos="4480"/>
+                <w:tab w:val="left" w:pos="5040"/>
+                <w:tab w:val="left" w:pos="5600"/>
+                <w:tab w:val="left" w:pos="6160"/>
+                <w:tab w:val="left" w:pos="6720"/>
+              </w:tabs>
+              <w:suppressAutoHyphens w:val="0"/>
+              <w:autoSpaceDE w:val="0"/>
+              <w:autoSpaceDN w:val="0"/>
+              <w:adjustRightInd w:val="0"/>
+              <w:textAlignment w:val="auto"/>
+              <w:rPr>
+                <w:rFonts w:ascii="Times New Roman" w:hAnsi="Times New Roman" w:cs="Times New Roman"/>
+                <w:color w:val="FFFFFF" w:themeColor="background1"/>
+                <w:kern w:val="0"/>
+                <w:sz w:val="22"/>
+                <w:szCs w:val="22"/>
+                <w:lang w:val="en-US" w:bidi="ar-SA"/>
+              </w:rPr>
+            </w:pPr>
+            <w:r>
+              <w:rPr>
+                <w:rFonts w:ascii="Menlo" w:hAnsi="Menlo" w:cs="Menlo"/>
+                <w:color w:val="FFFFFF" w:themeColor="background1"/>
+                <w:kern w:val="0"/>
+                <w:sz w:val="22"/>
+                <w:szCs w:val="22"/>
+                <w:lang w:val="en-US" w:bidi="ar-SA"/>
+              </w:rPr>
+              <w:t>Usage: java CS1003Bored CACHEDIR MODE [VALUE]</w:t>
+            </w:r>
+            <w:r>
+              <w:rPr>
+                <w:rFonts w:ascii="Menlo" w:hAnsi="Menlo" w:cs="Menlo"/>
+                <w:color w:val="FFFFFF" w:themeColor="background1"/>
+                <w:kern w:val="0"/>
+                <w:sz w:val="22"/>
+                <w:szCs w:val="22"/>
+                <w:lang w:val="en-US" w:bidi="ar-SA"/>
+              </w:rPr>
+              <w:br/>
+            </w:r>
+          </w:p>
+        </w:tc>
+      </w:tr>
+    </w:tbl>
+    <w:p>
+      <w:pPr>
+        <w:pStyle w:val="Standard"/>
+        <w:jc w:val="center"/>
+        <w:rPr>
+          <w:rFonts w:ascii="Times New Roman" w:hAnsi="Times New Roman" w:cs="Times New Roman"/>
+        </w:rPr>
+      </w:pPr>
+      <w:r>
+        <w:rPr>
+          <w:rFonts w:ascii="Times New Roman" w:hAnsi="Times New Roman" w:cs="Times New Roman"/>
+        </w:rPr>
+        <w:t xml:space="preserve">Figure </w:t>
+      </w:r>
+      <w:r>
+        <w:rPr>
+          <w:rFonts w:ascii="Times New Roman" w:hAnsi="Times New Roman" w:cs="Times New Roman"/>
+        </w:rPr>
+        <w:t>8</w:t>
+      </w:r>
+      <w:r>
+        <w:rPr>
+          <w:rFonts w:ascii="Times New Roman" w:hAnsi="Times New Roman" w:cs="Times New Roman"/>
+        </w:rPr>
+        <w:t xml:space="preserve">: </w:t>
+      </w:r>
+      <w:r>
+        <w:rPr>
+          <w:rFonts w:ascii="Times New Roman" w:hAnsi="Times New Roman" w:cs="Times New Roman"/>
+        </w:rPr>
+        <w:t xml:space="preserve">Correct error message printed when an invalid </w:t>
+      </w:r>
+      <w:r>
+        <w:rPr>
+          <w:rFonts w:ascii="Times New Roman" w:hAnsi="Times New Roman" w:cs="Times New Roman"/>
+        </w:rPr>
+        <w:t>number of activity participants</w:t>
+      </w:r>
+      <w:r>
+        <w:rPr>
+          <w:rFonts w:ascii="Times New Roman" w:hAnsi="Times New Roman" w:cs="Times New Roman"/>
+        </w:rPr>
+        <w:t xml:space="preserve"> is specified by the user.</w:t>
+      </w:r>
+    </w:p>
+    <w:p>
+      <w:pPr>
+        <w:pStyle w:val="Standard"/>
+        <w:jc w:val="center"/>
+        <w:rPr>
+          <w:rFonts w:ascii="Times New Roman" w:hAnsi="Times New Roman" w:cs="Times New Roman"/>
+        </w:rPr>
+      </w:pPr>
+    </w:p>
+    <w:tbl>
+      <w:tblPr>
+        <w:tblStyle w:val="TableGrid"/>
+        <w:tblW w:w="9628" w:type="dxa"/>
+        <w:jc w:val="center"/>
+        <w:tblLayout w:type="fixed"/>
+        <w:tblLook w:val="04A0" w:firstRow="1" w:lastRow="0" w:firstColumn="1" w:lastColumn="0" w:noHBand="0" w:noVBand="1"/>
+      </w:tblPr>
+      <w:tblGrid>
+        <w:gridCol w:w="9628"/>
+      </w:tblGrid>
+      <w:tr>
+        <w:trPr>
+          <w:jc w:val="center"/>
+        </w:trPr>
+        <w:tc>
+          <w:tcPr>
+            <w:tcW w:w="9628" w:type="dxa"/>
+            <w:tcBorders>
+              <w:bottom w:val="nil"/>
+            </w:tcBorders>
+            <w:shd w:val="clear" w:color="auto" w:fill="000000" w:themeFill="text1"/>
+          </w:tcPr>
+          <w:p>
+            <w:pPr>
+              <w:tabs>
+                <w:tab w:val="left" w:pos="560"/>
+                <w:tab w:val="left" w:pos="1120"/>
+                <w:tab w:val="left" w:pos="1680"/>
+                <w:tab w:val="left" w:pos="2240"/>
+                <w:tab w:val="left" w:pos="2800"/>
+                <w:tab w:val="left" w:pos="3360"/>
+                <w:tab w:val="left" w:pos="3920"/>
+                <w:tab w:val="left" w:pos="4480"/>
+                <w:tab w:val="left" w:pos="5040"/>
+                <w:tab w:val="left" w:pos="5600"/>
+                <w:tab w:val="left" w:pos="6160"/>
+                <w:tab w:val="left" w:pos="6720"/>
+              </w:tabs>
+              <w:suppressAutoHyphens w:val="0"/>
+              <w:autoSpaceDE w:val="0"/>
+              <w:autoSpaceDN w:val="0"/>
+              <w:adjustRightInd w:val="0"/>
+              <w:textAlignment w:val="auto"/>
+              <w:rPr>
+                <w:rFonts w:ascii="Menlo" w:hAnsi="Menlo" w:cs="Menlo"/>
+                <w:color w:val="FFFFFF" w:themeColor="background1"/>
+                <w:kern w:val="0"/>
+                <w:sz w:val="22"/>
+                <w:szCs w:val="22"/>
+                <w:lang w:val="en-US" w:bidi="ar-SA"/>
+              </w:rPr>
+            </w:pPr>
+            <w:r>
+              <w:rPr>
+                <w:rFonts w:ascii="Menlo" w:hAnsi="Menlo" w:cs="Menlo"/>
+                <w:color w:val="FFFFFF" w:themeColor="background1"/>
+                <w:kern w:val="0"/>
+                <w:sz w:val="22"/>
+                <w:szCs w:val="22"/>
+                <w:lang w:val="en-US" w:bidi="ar-SA"/>
+              </w:rPr>
+              <w:t>Unexpected value for key: 1000001</w:t>
+            </w:r>
+          </w:p>
+          <w:p>
+            <w:pPr>
+              <w:tabs>
+                <w:tab w:val="left" w:pos="560"/>
+                <w:tab w:val="left" w:pos="1120"/>
+                <w:tab w:val="left" w:pos="1680"/>
+                <w:tab w:val="left" w:pos="2240"/>
+                <w:tab w:val="left" w:pos="2800"/>
+                <w:tab w:val="left" w:pos="3360"/>
+                <w:tab w:val="left" w:pos="3920"/>
+                <w:tab w:val="left" w:pos="4480"/>
+                <w:tab w:val="left" w:pos="5040"/>
+                <w:tab w:val="left" w:pos="5600"/>
+                <w:tab w:val="left" w:pos="6160"/>
+                <w:tab w:val="left" w:pos="6720"/>
+              </w:tabs>
+              <w:suppressAutoHyphens w:val="0"/>
+              <w:autoSpaceDE w:val="0"/>
+              <w:autoSpaceDN w:val="0"/>
+              <w:adjustRightInd w:val="0"/>
+              <w:textAlignment w:val="auto"/>
+              <w:rPr>
+                <w:rFonts w:ascii="Times New Roman" w:hAnsi="Times New Roman" w:cs="Times New Roman"/>
+                <w:color w:val="FFFFFF" w:themeColor="background1"/>
+                <w:kern w:val="0"/>
+                <w:sz w:val="22"/>
+                <w:szCs w:val="22"/>
+                <w:lang w:val="en-US" w:bidi="ar-SA"/>
+              </w:rPr>
+            </w:pPr>
+            <w:r>
+              <w:rPr>
+                <w:rFonts w:ascii="Menlo" w:hAnsi="Menlo" w:cs="Menlo"/>
+                <w:color w:val="FFFFFF" w:themeColor="background1"/>
+                <w:kern w:val="0"/>
+                <w:sz w:val="22"/>
+                <w:szCs w:val="22"/>
+                <w:lang w:val="en-US" w:bidi="ar-SA"/>
+              </w:rPr>
+              <w:t>Usage: java CS1003Bored CACHEDIR MODE [VALUE]</w:t>
+            </w:r>
+            <w:r>
+              <w:rPr>
+                <w:rFonts w:ascii="Menlo" w:hAnsi="Menlo" w:cs="Menlo"/>
+                <w:color w:val="FFFFFF" w:themeColor="background1"/>
+                <w:kern w:val="0"/>
+                <w:sz w:val="22"/>
+                <w:szCs w:val="22"/>
+                <w:lang w:val="en-US" w:bidi="ar-SA"/>
+              </w:rPr>
+              <w:br/>
+            </w:r>
+          </w:p>
+        </w:tc>
+      </w:tr>
+    </w:tbl>
+    <w:p>
+      <w:pPr>
+        <w:pStyle w:val="Standard"/>
+        <w:jc w:val="center"/>
+        <w:rPr>
+          <w:rFonts w:ascii="Times New Roman" w:hAnsi="Times New Roman" w:cs="Times New Roman"/>
+        </w:rPr>
+      </w:pPr>
+      <w:r>
+        <w:rPr>
+          <w:rFonts w:ascii="Times New Roman" w:hAnsi="Times New Roman" w:cs="Times New Roman"/>
+        </w:rPr>
+        <w:t xml:space="preserve">Figure </w:t>
+      </w:r>
+      <w:r>
+        <w:rPr>
+          <w:rFonts w:ascii="Times New Roman" w:hAnsi="Times New Roman" w:cs="Times New Roman"/>
+        </w:rPr>
+        <w:t>9</w:t>
+      </w:r>
+      <w:r>
+        <w:rPr>
+          <w:rFonts w:ascii="Times New Roman" w:hAnsi="Times New Roman" w:cs="Times New Roman"/>
+        </w:rPr>
+        <w:t xml:space="preserve">: </w:t>
+      </w:r>
+      <w:r>
+        <w:rPr>
+          <w:rFonts w:ascii="Times New Roman" w:hAnsi="Times New Roman" w:cs="Times New Roman"/>
+        </w:rPr>
+        <w:t xml:space="preserve">Correct error message printed when an invalid </w:t>
+      </w:r>
+      <w:r>
+        <w:rPr>
+          <w:rFonts w:ascii="Times New Roman" w:hAnsi="Times New Roman" w:cs="Times New Roman"/>
+        </w:rPr>
+        <w:t>key</w:t>
+      </w:r>
+      <w:r>
+        <w:rPr>
+          <w:rFonts w:ascii="Times New Roman" w:hAnsi="Times New Roman" w:cs="Times New Roman"/>
+        </w:rPr>
+        <w:t xml:space="preserve"> is specified by the user.</w:t>
+      </w:r>
+    </w:p>
+    <w:p>
+      <w:pPr>
+        <w:pStyle w:val="Standard"/>
+        <w:jc w:val="center"/>
+        <w:rPr>
+          <w:rFonts w:ascii="Times New Roman" w:hAnsi="Times New Roman" w:cs="Times New Roman"/>
+        </w:rPr>
+      </w:pPr>
+    </w:p>
+    <w:p>
+      <w:pPr>
+        <w:pStyle w:val="Standard"/>
+        <w:rPr>
+          <w:rFonts w:ascii="Times New Roman" w:hAnsi="Times New Roman" w:cs="Times New Roman"/>
+        </w:rPr>
+      </w:pPr>
+      <w:r>
+        <w:rPr>
+          <w:rFonts w:ascii="Times New Roman" w:hAnsi="Times New Roman" w:cs="Times New Roman"/>
+        </w:rPr>
+        <w:t xml:space="preserve">After ensuring that all the potential errors were handled, I finally ended my testing by running each task with valid inputs to ensure that the specified activities were printed in the desired format. For example, I checked that the type of activity I specified matched the activity displayed by the program. </w:t>
+      </w:r>
+    </w:p>
+    <w:p>
+      <w:pPr>
+        <w:pStyle w:val="Standard"/>
+        <w:rPr>
+          <w:rFonts w:ascii="Times New Roman" w:hAnsi="Times New Roman" w:cs="Times New Roman"/>
+        </w:rPr>
+      </w:pPr>
+    </w:p>
+    <w:tbl>
+      <w:tblPr>
+        <w:tblStyle w:val="TableGrid"/>
+        <w:tblW w:w="9628" w:type="dxa"/>
+        <w:jc w:val="center"/>
+        <w:tblLayout w:type="fixed"/>
+        <w:tblLook w:val="04A0" w:firstRow="1" w:lastRow="0" w:firstColumn="1" w:lastColumn="0" w:noHBand="0" w:noVBand="1"/>
+      </w:tblPr>
+      <w:tblGrid>
+        <w:gridCol w:w="9628"/>
+      </w:tblGrid>
+      <w:tr>
+        <w:trPr>
+          <w:jc w:val="center"/>
+        </w:trPr>
+        <w:tc>
+          <w:tcPr>
+            <w:tcW w:w="9628" w:type="dxa"/>
+            <w:tcBorders>
+              <w:bottom w:val="nil"/>
+            </w:tcBorders>
+            <w:shd w:val="clear" w:color="auto" w:fill="000000" w:themeFill="text1"/>
+          </w:tcPr>
+          <w:p>
+            <w:pPr>
+              <w:tabs>
+                <w:tab w:val="left" w:pos="560"/>
+                <w:tab w:val="left" w:pos="1120"/>
+                <w:tab w:val="left" w:pos="1680"/>
+                <w:tab w:val="left" w:pos="2240"/>
+                <w:tab w:val="left" w:pos="2800"/>
+                <w:tab w:val="left" w:pos="3360"/>
+                <w:tab w:val="left" w:pos="3920"/>
+                <w:tab w:val="left" w:pos="4480"/>
+                <w:tab w:val="left" w:pos="5040"/>
+                <w:tab w:val="left" w:pos="5600"/>
+                <w:tab w:val="left" w:pos="6160"/>
+                <w:tab w:val="left" w:pos="6720"/>
+              </w:tabs>
+              <w:suppressAutoHyphens w:val="0"/>
+              <w:autoSpaceDE w:val="0"/>
+              <w:autoSpaceDN w:val="0"/>
+              <w:adjustRightInd w:val="0"/>
+              <w:textAlignment w:val="auto"/>
+              <w:rPr>
+                <w:rFonts w:ascii="Menlo" w:hAnsi="Menlo" w:cs="Menlo"/>
+                <w:color w:val="FFFFFF" w:themeColor="background1"/>
+                <w:kern w:val="0"/>
+                <w:sz w:val="22"/>
+                <w:szCs w:val="22"/>
+                <w:lang w:val="en-US" w:bidi="ar-SA"/>
+              </w:rPr>
+            </w:pPr>
+            <w:r>
+              <w:rPr>
+                <w:rFonts w:ascii="Menlo" w:hAnsi="Menlo" w:cs="Menlo"/>
+                <w:color w:val="FFFFFF" w:themeColor="background1"/>
+                <w:kern w:val="0"/>
+                <w:sz w:val="22"/>
+                <w:szCs w:val="22"/>
+                <w:lang w:val="en-US" w:bidi="ar-SA"/>
+              </w:rPr>
+              <w:t>Found an activity of type recreational</w:t>
+            </w:r>
+          </w:p>
+          <w:p>
+            <w:pPr>
+              <w:tabs>
+                <w:tab w:val="left" w:pos="560"/>
+                <w:tab w:val="left" w:pos="1120"/>
+                <w:tab w:val="left" w:pos="1680"/>
+                <w:tab w:val="left" w:pos="2240"/>
+                <w:tab w:val="left" w:pos="2800"/>
+                <w:tab w:val="left" w:pos="3360"/>
+                <w:tab w:val="left" w:pos="3920"/>
+                <w:tab w:val="left" w:pos="4480"/>
+                <w:tab w:val="left" w:pos="5040"/>
+                <w:tab w:val="left" w:pos="5600"/>
+                <w:tab w:val="left" w:pos="6160"/>
+                <w:tab w:val="left" w:pos="6720"/>
+              </w:tabs>
+              <w:suppressAutoHyphens w:val="0"/>
+              <w:autoSpaceDE w:val="0"/>
+              <w:autoSpaceDN w:val="0"/>
+              <w:adjustRightInd w:val="0"/>
+              <w:textAlignment w:val="auto"/>
+              <w:rPr>
+                <w:rFonts w:ascii="Menlo" w:hAnsi="Menlo" w:cs="Menlo"/>
+                <w:color w:val="FFFFFF" w:themeColor="background1"/>
+                <w:kern w:val="0"/>
+                <w:sz w:val="22"/>
+                <w:szCs w:val="22"/>
+                <w:lang w:val="en-US" w:bidi="ar-SA"/>
+              </w:rPr>
+            </w:pPr>
+            <w:r>
+              <w:rPr>
+                <w:rFonts w:ascii="Menlo" w:hAnsi="Menlo" w:cs="Menlo"/>
+                <w:color w:val="FFFFFF" w:themeColor="background1"/>
+                <w:kern w:val="0"/>
+                <w:sz w:val="22"/>
+                <w:szCs w:val="22"/>
+                <w:lang w:val="en-US" w:bidi="ar-SA"/>
+              </w:rPr>
+              <w:t>Number of participants needed: 1</w:t>
+            </w:r>
+          </w:p>
+          <w:p>
+            <w:pPr>
+              <w:tabs>
+                <w:tab w:val="left" w:pos="560"/>
+                <w:tab w:val="left" w:pos="1120"/>
+                <w:tab w:val="left" w:pos="1680"/>
+                <w:tab w:val="left" w:pos="2240"/>
+                <w:tab w:val="left" w:pos="2800"/>
+                <w:tab w:val="left" w:pos="3360"/>
+                <w:tab w:val="left" w:pos="3920"/>
+                <w:tab w:val="left" w:pos="4480"/>
+                <w:tab w:val="left" w:pos="5040"/>
+                <w:tab w:val="left" w:pos="5600"/>
+                <w:tab w:val="left" w:pos="6160"/>
+                <w:tab w:val="left" w:pos="6720"/>
+              </w:tabs>
+              <w:suppressAutoHyphens w:val="0"/>
+              <w:autoSpaceDE w:val="0"/>
+              <w:autoSpaceDN w:val="0"/>
+              <w:adjustRightInd w:val="0"/>
+              <w:textAlignment w:val="auto"/>
+              <w:rPr>
+                <w:rFonts w:ascii="Times New Roman" w:hAnsi="Times New Roman" w:cs="Times New Roman"/>
+                <w:color w:val="FFFFFF" w:themeColor="background1"/>
+                <w:kern w:val="0"/>
+                <w:sz w:val="22"/>
+                <w:szCs w:val="22"/>
+                <w:lang w:val="en-US" w:bidi="ar-SA"/>
+              </w:rPr>
+            </w:pPr>
+            <w:r>
+              <w:rPr>
+                <w:rFonts w:ascii="Menlo" w:hAnsi="Menlo" w:cs="Menlo"/>
+                <w:color w:val="FFFFFF" w:themeColor="background1"/>
+                <w:kern w:val="0"/>
+                <w:sz w:val="22"/>
+                <w:szCs w:val="22"/>
+                <w:lang w:val="en-US" w:bidi="ar-SA"/>
+              </w:rPr>
+              <w:t>Description: Play a video game</w:t>
+            </w:r>
+            <w:r>
+              <w:rPr>
+                <w:rFonts w:ascii="Menlo" w:hAnsi="Menlo" w:cs="Menlo"/>
+                <w:color w:val="FFFFFF" w:themeColor="background1"/>
+                <w:kern w:val="0"/>
+                <w:sz w:val="22"/>
+                <w:szCs w:val="22"/>
+                <w:lang w:val="en-US" w:bidi="ar-SA"/>
+              </w:rPr>
+              <w:br/>
+            </w:r>
+          </w:p>
+        </w:tc>
+      </w:tr>
+    </w:tbl>
+    <w:p>
+      <w:pPr>
+        <w:pStyle w:val="Standard"/>
+        <w:jc w:val="center"/>
+        <w:rPr>
+          <w:rFonts w:ascii="Times New Roman" w:hAnsi="Times New Roman" w:cs="Times New Roman"/>
+        </w:rPr>
+      </w:pPr>
+      <w:r>
+        <w:rPr>
+          <w:rFonts w:ascii="Times New Roman" w:hAnsi="Times New Roman" w:cs="Times New Roman"/>
+        </w:rPr>
+        <w:t xml:space="preserve">Figure </w:t>
+      </w:r>
+      <w:r>
+        <w:rPr>
+          <w:rFonts w:ascii="Times New Roman" w:hAnsi="Times New Roman" w:cs="Times New Roman"/>
+        </w:rPr>
+        <w:t>10</w:t>
+      </w:r>
+      <w:r>
+        <w:rPr>
+          <w:rFonts w:ascii="Times New Roman" w:hAnsi="Times New Roman" w:cs="Times New Roman"/>
+        </w:rPr>
+        <w:t xml:space="preserve">: </w:t>
+      </w:r>
+      <w:r>
+        <w:rPr>
+          <w:rFonts w:ascii="Times New Roman" w:hAnsi="Times New Roman" w:cs="Times New Roman"/>
+        </w:rPr>
+        <w:t>Output from using the “random” task</w:t>
+      </w:r>
+      <w:r>
+        <w:rPr>
+          <w:rFonts w:ascii="Times New Roman" w:hAnsi="Times New Roman" w:cs="Times New Roman"/>
+        </w:rPr>
+        <w:t>.</w:t>
+      </w:r>
+    </w:p>
+    <w:p>
+      <w:pPr>
+        <w:pStyle w:val="Standard"/>
+        <w:rPr>
+          <w:rFonts w:ascii="Times New Roman" w:hAnsi="Times New Roman" w:cs="Times New Roman"/>
+        </w:rPr>
+      </w:pPr>
+    </w:p>
+    <w:p>
+      <w:pPr>
+        <w:pStyle w:val="Standard"/>
+        <w:rPr>
+          <w:rFonts w:ascii="Times New Roman" w:hAnsi="Times New Roman" w:cs="Times New Roman"/>
+        </w:rPr>
+      </w:pPr>
+    </w:p>
+    <w:tbl>
+      <w:tblPr>
+        <w:tblStyle w:val="TableGrid"/>
+        <w:tblW w:w="9628" w:type="dxa"/>
+        <w:jc w:val="center"/>
+        <w:tblLayout w:type="fixed"/>
+        <w:tblLook w:val="04A0" w:firstRow="1" w:lastRow="0" w:firstColumn="1" w:lastColumn="0" w:noHBand="0" w:noVBand="1"/>
+      </w:tblPr>
+      <w:tblGrid>
+        <w:gridCol w:w="9628"/>
+      </w:tblGrid>
+      <w:tr>
+        <w:trPr>
+          <w:jc w:val="center"/>
+        </w:trPr>
+        <w:tc>
+          <w:tcPr>
+            <w:tcW w:w="9628" w:type="dxa"/>
+            <w:tcBorders>
+              <w:bottom w:val="nil"/>
+            </w:tcBorders>
+            <w:shd w:val="clear" w:color="auto" w:fill="000000" w:themeFill="text1"/>
+          </w:tcPr>
+          <w:p>
+            <w:pPr>
+              <w:tabs>
+                <w:tab w:val="left" w:pos="560"/>
+                <w:tab w:val="left" w:pos="1120"/>
+                <w:tab w:val="left" w:pos="1680"/>
+                <w:tab w:val="left" w:pos="2240"/>
+                <w:tab w:val="left" w:pos="2800"/>
+                <w:tab w:val="left" w:pos="3360"/>
+                <w:tab w:val="left" w:pos="3920"/>
+                <w:tab w:val="left" w:pos="4480"/>
+                <w:tab w:val="left" w:pos="5040"/>
+                <w:tab w:val="left" w:pos="5600"/>
+                <w:tab w:val="left" w:pos="6160"/>
+                <w:tab w:val="left" w:pos="6720"/>
+              </w:tabs>
+              <w:suppressAutoHyphens w:val="0"/>
+              <w:autoSpaceDE w:val="0"/>
+              <w:autoSpaceDN w:val="0"/>
+              <w:adjustRightInd w:val="0"/>
+              <w:textAlignment w:val="auto"/>
+              <w:rPr>
+                <w:rFonts w:ascii="Menlo" w:hAnsi="Menlo" w:cs="Menlo"/>
+                <w:color w:val="FFFFFF" w:themeColor="background1"/>
+                <w:kern w:val="0"/>
+                <w:sz w:val="22"/>
+                <w:szCs w:val="22"/>
+                <w:lang w:val="en-US" w:bidi="ar-SA"/>
+              </w:rPr>
+            </w:pPr>
+            <w:r>
+              <w:rPr>
+                <w:rFonts w:ascii="Menlo" w:hAnsi="Menlo" w:cs="Menlo"/>
+                <w:color w:val="FFFFFF" w:themeColor="background1"/>
+                <w:kern w:val="0"/>
+                <w:sz w:val="22"/>
+                <w:szCs w:val="22"/>
+                <w:lang w:val="en-US" w:bidi="ar-SA"/>
+              </w:rPr>
+              <w:t xml:space="preserve">Found an activity of type </w:t>
+            </w:r>
+            <w:proofErr w:type="spellStart"/>
+            <w:r>
+              <w:rPr>
+                <w:rFonts w:ascii="Menlo" w:hAnsi="Menlo" w:cs="Menlo"/>
+                <w:color w:val="FFFFFF" w:themeColor="background1"/>
+                <w:kern w:val="0"/>
+                <w:sz w:val="22"/>
+                <w:szCs w:val="22"/>
+                <w:lang w:val="en-US" w:bidi="ar-SA"/>
+              </w:rPr>
+              <w:t>diy</w:t>
+            </w:r>
+            <w:proofErr w:type="spellEnd"/>
+          </w:p>
+          <w:p>
+            <w:pPr>
+              <w:tabs>
+                <w:tab w:val="left" w:pos="560"/>
+                <w:tab w:val="left" w:pos="1120"/>
+                <w:tab w:val="left" w:pos="1680"/>
+                <w:tab w:val="left" w:pos="2240"/>
+                <w:tab w:val="left" w:pos="2800"/>
+                <w:tab w:val="left" w:pos="3360"/>
+                <w:tab w:val="left" w:pos="3920"/>
+                <w:tab w:val="left" w:pos="4480"/>
+                <w:tab w:val="left" w:pos="5040"/>
+                <w:tab w:val="left" w:pos="5600"/>
+                <w:tab w:val="left" w:pos="6160"/>
+                <w:tab w:val="left" w:pos="6720"/>
+              </w:tabs>
+              <w:suppressAutoHyphens w:val="0"/>
+              <w:autoSpaceDE w:val="0"/>
+              <w:autoSpaceDN w:val="0"/>
+              <w:adjustRightInd w:val="0"/>
+              <w:textAlignment w:val="auto"/>
+              <w:rPr>
+                <w:rFonts w:ascii="Menlo" w:hAnsi="Menlo" w:cs="Menlo"/>
+                <w:color w:val="FFFFFF" w:themeColor="background1"/>
+                <w:kern w:val="0"/>
+                <w:sz w:val="22"/>
+                <w:szCs w:val="22"/>
+                <w:lang w:val="en-US" w:bidi="ar-SA"/>
+              </w:rPr>
+            </w:pPr>
+            <w:r>
+              <w:rPr>
+                <w:rFonts w:ascii="Menlo" w:hAnsi="Menlo" w:cs="Menlo"/>
+                <w:color w:val="FFFFFF" w:themeColor="background1"/>
+                <w:kern w:val="0"/>
+                <w:sz w:val="22"/>
+                <w:szCs w:val="22"/>
+                <w:lang w:val="en-US" w:bidi="ar-SA"/>
+              </w:rPr>
+              <w:t>Number of participants needed: 1</w:t>
+            </w:r>
+          </w:p>
+          <w:p>
+            <w:pPr>
+              <w:tabs>
+                <w:tab w:val="left" w:pos="560"/>
+                <w:tab w:val="left" w:pos="1120"/>
+                <w:tab w:val="left" w:pos="1680"/>
+                <w:tab w:val="left" w:pos="2240"/>
+                <w:tab w:val="left" w:pos="2800"/>
+                <w:tab w:val="left" w:pos="3360"/>
+                <w:tab w:val="left" w:pos="3920"/>
+                <w:tab w:val="left" w:pos="4480"/>
+                <w:tab w:val="left" w:pos="5040"/>
+                <w:tab w:val="left" w:pos="5600"/>
+                <w:tab w:val="left" w:pos="6160"/>
+                <w:tab w:val="left" w:pos="6720"/>
+              </w:tabs>
+              <w:suppressAutoHyphens w:val="0"/>
+              <w:autoSpaceDE w:val="0"/>
+              <w:autoSpaceDN w:val="0"/>
+              <w:adjustRightInd w:val="0"/>
+              <w:textAlignment w:val="auto"/>
+              <w:rPr>
+                <w:rFonts w:ascii="Times New Roman" w:hAnsi="Times New Roman" w:cs="Times New Roman"/>
+                <w:color w:val="FFFFFF" w:themeColor="background1"/>
+                <w:kern w:val="0"/>
+                <w:sz w:val="22"/>
+                <w:szCs w:val="22"/>
+                <w:lang w:val="en-US" w:bidi="ar-SA"/>
+              </w:rPr>
+            </w:pPr>
+            <w:r>
+              <w:rPr>
+                <w:rFonts w:ascii="Menlo" w:hAnsi="Menlo" w:cs="Menlo"/>
+                <w:color w:val="FFFFFF" w:themeColor="background1"/>
+                <w:kern w:val="0"/>
+                <w:sz w:val="22"/>
+                <w:szCs w:val="22"/>
+                <w:lang w:val="en-US" w:bidi="ar-SA"/>
+              </w:rPr>
+              <w:t>Description: Learn woodworking</w:t>
+            </w:r>
+            <w:r>
+              <w:rPr>
+                <w:rFonts w:ascii="Menlo" w:hAnsi="Menlo" w:cs="Menlo"/>
+                <w:color w:val="FFFFFF" w:themeColor="background1"/>
+                <w:kern w:val="0"/>
+                <w:sz w:val="22"/>
+                <w:szCs w:val="22"/>
+                <w:lang w:val="en-US" w:bidi="ar-SA"/>
+              </w:rPr>
+              <w:br/>
+            </w:r>
+          </w:p>
+        </w:tc>
+      </w:tr>
+    </w:tbl>
+    <w:p>
+      <w:pPr>
+        <w:pStyle w:val="Standard"/>
+        <w:jc w:val="center"/>
+        <w:rPr>
+          <w:rFonts w:ascii="Times New Roman" w:hAnsi="Times New Roman" w:cs="Times New Roman"/>
+        </w:rPr>
+      </w:pPr>
+      <w:r>
+        <w:rPr>
+          <w:rFonts w:ascii="Times New Roman" w:hAnsi="Times New Roman" w:cs="Times New Roman"/>
+        </w:rPr>
+        <w:t xml:space="preserve">Figure </w:t>
+      </w:r>
+      <w:r>
+        <w:rPr>
+          <w:rFonts w:ascii="Times New Roman" w:hAnsi="Times New Roman" w:cs="Times New Roman"/>
+        </w:rPr>
+        <w:t>1</w:t>
+      </w:r>
+      <w:r>
+        <w:rPr>
+          <w:rFonts w:ascii="Times New Roman" w:hAnsi="Times New Roman" w:cs="Times New Roman"/>
+        </w:rPr>
+        <w:t>1</w:t>
+      </w:r>
+      <w:r>
+        <w:rPr>
+          <w:rFonts w:ascii="Times New Roman" w:hAnsi="Times New Roman" w:cs="Times New Roman"/>
+        </w:rPr>
+        <w:t xml:space="preserve">: </w:t>
+      </w:r>
+      <w:r>
+        <w:rPr>
+          <w:rFonts w:ascii="Times New Roman" w:hAnsi="Times New Roman" w:cs="Times New Roman"/>
+        </w:rPr>
+        <w:t>Output from using the “</w:t>
+      </w:r>
+      <w:r>
+        <w:rPr>
+          <w:rFonts w:ascii="Times New Roman" w:hAnsi="Times New Roman" w:cs="Times New Roman"/>
+        </w:rPr>
+        <w:t>type</w:t>
+      </w:r>
+      <w:r>
+        <w:rPr>
+          <w:rFonts w:ascii="Times New Roman" w:hAnsi="Times New Roman" w:cs="Times New Roman"/>
+        </w:rPr>
+        <w:t>” task</w:t>
+      </w:r>
+      <w:r>
+        <w:rPr>
+          <w:rFonts w:ascii="Times New Roman" w:hAnsi="Times New Roman" w:cs="Times New Roman"/>
+        </w:rPr>
+        <w:t xml:space="preserve"> with the “</w:t>
+      </w:r>
+      <w:proofErr w:type="spellStart"/>
+      <w:r>
+        <w:rPr>
+          <w:rFonts w:ascii="Times New Roman" w:hAnsi="Times New Roman" w:cs="Times New Roman"/>
+        </w:rPr>
+        <w:t>diy</w:t>
+      </w:r>
+      <w:proofErr w:type="spellEnd"/>
+      <w:r>
+        <w:rPr>
+          <w:rFonts w:ascii="Times New Roman" w:hAnsi="Times New Roman" w:cs="Times New Roman"/>
+        </w:rPr>
+        <w:t>” value</w:t>
+      </w:r>
+      <w:r>
+        <w:rPr>
+          <w:rFonts w:ascii="Times New Roman" w:hAnsi="Times New Roman" w:cs="Times New Roman"/>
+        </w:rPr>
+        <w:t>.</w:t>
+      </w:r>
+    </w:p>
+    <w:p>
+      <w:pPr>
+        <w:pStyle w:val="Standard"/>
+        <w:jc w:val="center"/>
+        <w:rPr>
+          <w:rFonts w:ascii="Times New Roman" w:hAnsi="Times New Roman" w:cs="Times New Roman"/>
+        </w:rPr>
+      </w:pPr>
+    </w:p>
+    <w:tbl>
+      <w:tblPr>
+        <w:tblStyle w:val="TableGrid"/>
+        <w:tblW w:w="9628" w:type="dxa"/>
+        <w:jc w:val="center"/>
+        <w:tblLayout w:type="fixed"/>
+        <w:tblLook w:val="04A0" w:firstRow="1" w:lastRow="0" w:firstColumn="1" w:lastColumn="0" w:noHBand="0" w:noVBand="1"/>
+      </w:tblPr>
+      <w:tblGrid>
+        <w:gridCol w:w="9628"/>
+      </w:tblGrid>
+      <w:tr>
+        <w:trPr>
+          <w:jc w:val="center"/>
+        </w:trPr>
+        <w:tc>
+          <w:tcPr>
+            <w:tcW w:w="9628" w:type="dxa"/>
+            <w:tcBorders>
+              <w:bottom w:val="nil"/>
+            </w:tcBorders>
+            <w:shd w:val="clear" w:color="auto" w:fill="000000" w:themeFill="text1"/>
+          </w:tcPr>
+          <w:p>
+            <w:pPr>
+              <w:tabs>
+                <w:tab w:val="left" w:pos="560"/>
+                <w:tab w:val="left" w:pos="1120"/>
+                <w:tab w:val="left" w:pos="1680"/>
+                <w:tab w:val="left" w:pos="2240"/>
+                <w:tab w:val="left" w:pos="2800"/>
+                <w:tab w:val="left" w:pos="3360"/>
+                <w:tab w:val="left" w:pos="3920"/>
+                <w:tab w:val="left" w:pos="4480"/>
+                <w:tab w:val="left" w:pos="5040"/>
+                <w:tab w:val="left" w:pos="5600"/>
+                <w:tab w:val="left" w:pos="6160"/>
+                <w:tab w:val="left" w:pos="6720"/>
+              </w:tabs>
+              <w:suppressAutoHyphens w:val="0"/>
+              <w:autoSpaceDE w:val="0"/>
+              <w:autoSpaceDN w:val="0"/>
+              <w:adjustRightInd w:val="0"/>
+              <w:textAlignment w:val="auto"/>
+              <w:rPr>
+                <w:rFonts w:ascii="Menlo" w:hAnsi="Menlo" w:cs="Menlo"/>
+                <w:color w:val="FFFFFF" w:themeColor="background1"/>
+                <w:kern w:val="0"/>
+                <w:sz w:val="22"/>
+                <w:szCs w:val="22"/>
+                <w:lang w:val="en-US" w:bidi="ar-SA"/>
+              </w:rPr>
+            </w:pPr>
+            <w:r>
+              <w:rPr>
+                <w:rFonts w:ascii="Menlo" w:hAnsi="Menlo" w:cs="Menlo"/>
+                <w:color w:val="FFFFFF" w:themeColor="background1"/>
+                <w:kern w:val="0"/>
+                <w:sz w:val="22"/>
+                <w:szCs w:val="22"/>
+                <w:lang w:val="en-US" w:bidi="ar-SA"/>
+              </w:rPr>
+              <w:t>Found an activity of type social</w:t>
+            </w:r>
+          </w:p>
+          <w:p>
+            <w:pPr>
+              <w:tabs>
+                <w:tab w:val="left" w:pos="560"/>
+                <w:tab w:val="left" w:pos="1120"/>
+                <w:tab w:val="left" w:pos="1680"/>
+                <w:tab w:val="left" w:pos="2240"/>
+                <w:tab w:val="left" w:pos="2800"/>
+                <w:tab w:val="left" w:pos="3360"/>
+                <w:tab w:val="left" w:pos="3920"/>
+                <w:tab w:val="left" w:pos="4480"/>
+                <w:tab w:val="left" w:pos="5040"/>
+                <w:tab w:val="left" w:pos="5600"/>
+                <w:tab w:val="left" w:pos="6160"/>
+                <w:tab w:val="left" w:pos="6720"/>
+              </w:tabs>
+              <w:suppressAutoHyphens w:val="0"/>
+              <w:autoSpaceDE w:val="0"/>
+              <w:autoSpaceDN w:val="0"/>
+              <w:adjustRightInd w:val="0"/>
+              <w:textAlignment w:val="auto"/>
+              <w:rPr>
+                <w:rFonts w:ascii="Menlo" w:hAnsi="Menlo" w:cs="Menlo"/>
+                <w:color w:val="FFFFFF" w:themeColor="background1"/>
+                <w:kern w:val="0"/>
+                <w:sz w:val="22"/>
+                <w:szCs w:val="22"/>
+                <w:lang w:val="en-US" w:bidi="ar-SA"/>
+              </w:rPr>
+            </w:pPr>
+            <w:r>
+              <w:rPr>
+                <w:rFonts w:ascii="Menlo" w:hAnsi="Menlo" w:cs="Menlo"/>
+                <w:color w:val="FFFFFF" w:themeColor="background1"/>
+                <w:kern w:val="0"/>
+                <w:sz w:val="22"/>
+                <w:szCs w:val="22"/>
+                <w:lang w:val="en-US" w:bidi="ar-SA"/>
+              </w:rPr>
+              <w:t>Number of participants needed: 4</w:t>
+            </w:r>
+          </w:p>
+          <w:p>
+            <w:pPr>
+              <w:tabs>
+                <w:tab w:val="left" w:pos="560"/>
+                <w:tab w:val="left" w:pos="1120"/>
+                <w:tab w:val="left" w:pos="1680"/>
+                <w:tab w:val="left" w:pos="2240"/>
+                <w:tab w:val="left" w:pos="2800"/>
+                <w:tab w:val="left" w:pos="3360"/>
+                <w:tab w:val="left" w:pos="3920"/>
+                <w:tab w:val="left" w:pos="4480"/>
+                <w:tab w:val="left" w:pos="5040"/>
+                <w:tab w:val="left" w:pos="5600"/>
+                <w:tab w:val="left" w:pos="6160"/>
+                <w:tab w:val="left" w:pos="6720"/>
+              </w:tabs>
+              <w:suppressAutoHyphens w:val="0"/>
+              <w:autoSpaceDE w:val="0"/>
+              <w:autoSpaceDN w:val="0"/>
+              <w:adjustRightInd w:val="0"/>
+              <w:textAlignment w:val="auto"/>
+              <w:rPr>
+                <w:rFonts w:ascii="Times New Roman" w:hAnsi="Times New Roman" w:cs="Times New Roman"/>
+                <w:color w:val="FFFFFF" w:themeColor="background1"/>
+                <w:kern w:val="0"/>
+                <w:sz w:val="22"/>
+                <w:szCs w:val="22"/>
+                <w:lang w:val="en-US" w:bidi="ar-SA"/>
+              </w:rPr>
+            </w:pPr>
+            <w:r>
+              <w:rPr>
+                <w:rFonts w:ascii="Menlo" w:hAnsi="Menlo" w:cs="Menlo"/>
+                <w:color w:val="FFFFFF" w:themeColor="background1"/>
+                <w:kern w:val="0"/>
+                <w:sz w:val="22"/>
+                <w:szCs w:val="22"/>
+                <w:lang w:val="en-US" w:bidi="ar-SA"/>
+              </w:rPr>
+              <w:t>Description: Have a paper airplane contest with some friends</w:t>
+            </w:r>
+            <w:r>
+              <w:rPr>
+                <w:rFonts w:ascii="Menlo" w:hAnsi="Menlo" w:cs="Menlo"/>
+                <w:color w:val="FFFFFF" w:themeColor="background1"/>
+                <w:kern w:val="0"/>
+                <w:sz w:val="22"/>
+                <w:szCs w:val="22"/>
+                <w:lang w:val="en-US" w:bidi="ar-SA"/>
+              </w:rPr>
+              <w:br/>
+            </w:r>
+          </w:p>
+        </w:tc>
+      </w:tr>
+    </w:tbl>
+    <w:p>
+      <w:pPr>
+        <w:pStyle w:val="Standard"/>
+        <w:jc w:val="center"/>
+        <w:rPr>
+          <w:rFonts w:ascii="Times New Roman" w:hAnsi="Times New Roman" w:cs="Times New Roman"/>
+        </w:rPr>
+      </w:pPr>
+      <w:r>
+        <w:rPr>
+          <w:rFonts w:ascii="Times New Roman" w:hAnsi="Times New Roman" w:cs="Times New Roman"/>
+        </w:rPr>
+        <w:t xml:space="preserve">Figure </w:t>
+      </w:r>
+      <w:r>
+        <w:rPr>
+          <w:rFonts w:ascii="Times New Roman" w:hAnsi="Times New Roman" w:cs="Times New Roman"/>
+        </w:rPr>
+        <w:t>1</w:t>
+      </w:r>
+      <w:r>
+        <w:rPr>
+          <w:rFonts w:ascii="Times New Roman" w:hAnsi="Times New Roman" w:cs="Times New Roman"/>
+        </w:rPr>
+        <w:t>2</w:t>
+      </w:r>
+      <w:r>
+        <w:rPr>
+          <w:rFonts w:ascii="Times New Roman" w:hAnsi="Times New Roman" w:cs="Times New Roman"/>
+        </w:rPr>
+        <w:t xml:space="preserve">: </w:t>
+      </w:r>
+      <w:r>
+        <w:rPr>
+          <w:rFonts w:ascii="Times New Roman" w:hAnsi="Times New Roman" w:cs="Times New Roman"/>
+        </w:rPr>
+        <w:t>Output from using the “</w:t>
+      </w:r>
+      <w:r>
+        <w:rPr>
+          <w:rFonts w:ascii="Times New Roman" w:hAnsi="Times New Roman" w:cs="Times New Roman"/>
+        </w:rPr>
+        <w:t>participants</w:t>
+      </w:r>
+      <w:r>
+        <w:rPr>
+          <w:rFonts w:ascii="Times New Roman" w:hAnsi="Times New Roman" w:cs="Times New Roman"/>
+        </w:rPr>
+        <w:t xml:space="preserve">” task with </w:t>
+      </w:r>
+      <w:r>
+        <w:rPr>
+          <w:rFonts w:ascii="Times New Roman" w:hAnsi="Times New Roman" w:cs="Times New Roman"/>
+        </w:rPr>
+        <w:t>“4” as the number of participants</w:t>
+      </w:r>
+      <w:r>
+        <w:rPr>
+          <w:rFonts w:ascii="Times New Roman" w:hAnsi="Times New Roman" w:cs="Times New Roman"/>
+        </w:rPr>
+        <w:t>.</w:t>
+      </w:r>
+    </w:p>
+    <w:p>
+      <w:pPr>
+        <w:pStyle w:val="Standard"/>
+        <w:jc w:val="center"/>
+        <w:rPr>
+          <w:rFonts w:ascii="Times New Roman" w:hAnsi="Times New Roman" w:cs="Times New Roman"/>
+        </w:rPr>
+      </w:pPr>
+    </w:p>
+    <w:tbl>
+      <w:tblPr>
+        <w:tblStyle w:val="TableGrid"/>
+        <w:tblW w:w="9628" w:type="dxa"/>
+        <w:jc w:val="center"/>
+        <w:tblLayout w:type="fixed"/>
+        <w:tblLook w:val="04A0" w:firstRow="1" w:lastRow="0" w:firstColumn="1" w:lastColumn="0" w:noHBand="0" w:noVBand="1"/>
+      </w:tblPr>
+      <w:tblGrid>
+        <w:gridCol w:w="9628"/>
+      </w:tblGrid>
+      <w:tr>
+        <w:trPr>
+          <w:jc w:val="center"/>
+        </w:trPr>
+        <w:tc>
+          <w:tcPr>
+            <w:tcW w:w="9628" w:type="dxa"/>
+            <w:tcBorders>
+              <w:bottom w:val="nil"/>
+            </w:tcBorders>
+            <w:shd w:val="clear" w:color="auto" w:fill="000000" w:themeFill="text1"/>
+          </w:tcPr>
+          <w:p>
+            <w:pPr>
+              <w:tabs>
+                <w:tab w:val="left" w:pos="560"/>
+                <w:tab w:val="left" w:pos="1120"/>
+                <w:tab w:val="left" w:pos="1680"/>
+                <w:tab w:val="left" w:pos="2240"/>
+                <w:tab w:val="left" w:pos="2800"/>
+                <w:tab w:val="left" w:pos="3360"/>
+                <w:tab w:val="left" w:pos="3920"/>
+                <w:tab w:val="left" w:pos="4480"/>
+                <w:tab w:val="left" w:pos="5040"/>
+                <w:tab w:val="left" w:pos="5600"/>
+                <w:tab w:val="left" w:pos="6160"/>
+                <w:tab w:val="left" w:pos="6720"/>
+              </w:tabs>
+              <w:suppressAutoHyphens w:val="0"/>
+              <w:autoSpaceDE w:val="0"/>
+              <w:autoSpaceDN w:val="0"/>
+              <w:adjustRightInd w:val="0"/>
+              <w:textAlignment w:val="auto"/>
+              <w:rPr>
+                <w:rFonts w:ascii="Menlo" w:hAnsi="Menlo" w:cs="Menlo"/>
+                <w:color w:val="FFFFFF" w:themeColor="background1"/>
+                <w:kern w:val="0"/>
+                <w:sz w:val="22"/>
+                <w:szCs w:val="22"/>
+                <w:lang w:val="en-US" w:bidi="ar-SA"/>
+              </w:rPr>
+            </w:pPr>
+            <w:r>
+              <w:rPr>
+                <w:rFonts w:ascii="Menlo" w:hAnsi="Menlo" w:cs="Menlo"/>
+                <w:color w:val="FFFFFF" w:themeColor="background1"/>
+                <w:kern w:val="0"/>
+                <w:sz w:val="22"/>
+                <w:szCs w:val="22"/>
+                <w:lang w:val="en-US" w:bidi="ar-SA"/>
+              </w:rPr>
+              <w:t>Found an activity of type social</w:t>
+            </w:r>
+          </w:p>
+          <w:p>
+            <w:pPr>
+              <w:tabs>
+                <w:tab w:val="left" w:pos="560"/>
+                <w:tab w:val="left" w:pos="1120"/>
+                <w:tab w:val="left" w:pos="1680"/>
+                <w:tab w:val="left" w:pos="2240"/>
+                <w:tab w:val="left" w:pos="2800"/>
+                <w:tab w:val="left" w:pos="3360"/>
+                <w:tab w:val="left" w:pos="3920"/>
+                <w:tab w:val="left" w:pos="4480"/>
+                <w:tab w:val="left" w:pos="5040"/>
+                <w:tab w:val="left" w:pos="5600"/>
+                <w:tab w:val="left" w:pos="6160"/>
+                <w:tab w:val="left" w:pos="6720"/>
+              </w:tabs>
+              <w:suppressAutoHyphens w:val="0"/>
+              <w:autoSpaceDE w:val="0"/>
+              <w:autoSpaceDN w:val="0"/>
+              <w:adjustRightInd w:val="0"/>
+              <w:textAlignment w:val="auto"/>
+              <w:rPr>
+                <w:rFonts w:ascii="Menlo" w:hAnsi="Menlo" w:cs="Menlo"/>
+                <w:color w:val="FFFFFF" w:themeColor="background1"/>
+                <w:kern w:val="0"/>
+                <w:sz w:val="22"/>
+                <w:szCs w:val="22"/>
+                <w:lang w:val="en-US" w:bidi="ar-SA"/>
+              </w:rPr>
+            </w:pPr>
+            <w:r>
+              <w:rPr>
+                <w:rFonts w:ascii="Menlo" w:hAnsi="Menlo" w:cs="Menlo"/>
+                <w:color w:val="FFFFFF" w:themeColor="background1"/>
+                <w:kern w:val="0"/>
+                <w:sz w:val="22"/>
+                <w:szCs w:val="22"/>
+                <w:lang w:val="en-US" w:bidi="ar-SA"/>
+              </w:rPr>
+              <w:t>Number of participants needed: 4</w:t>
+            </w:r>
+          </w:p>
+          <w:p>
+            <w:pPr>
+              <w:tabs>
+                <w:tab w:val="left" w:pos="560"/>
+                <w:tab w:val="left" w:pos="1120"/>
+                <w:tab w:val="left" w:pos="1680"/>
+                <w:tab w:val="left" w:pos="2240"/>
+                <w:tab w:val="left" w:pos="2800"/>
+                <w:tab w:val="left" w:pos="3360"/>
+                <w:tab w:val="left" w:pos="3920"/>
+                <w:tab w:val="left" w:pos="4480"/>
+                <w:tab w:val="left" w:pos="5040"/>
+                <w:tab w:val="left" w:pos="5600"/>
+                <w:tab w:val="left" w:pos="6160"/>
+                <w:tab w:val="left" w:pos="6720"/>
+              </w:tabs>
+              <w:suppressAutoHyphens w:val="0"/>
+              <w:autoSpaceDE w:val="0"/>
+              <w:autoSpaceDN w:val="0"/>
+              <w:adjustRightInd w:val="0"/>
+              <w:textAlignment w:val="auto"/>
+              <w:rPr>
+                <w:rFonts w:ascii="Times New Roman" w:hAnsi="Times New Roman" w:cs="Times New Roman"/>
+                <w:color w:val="FFFFFF" w:themeColor="background1"/>
+                <w:kern w:val="0"/>
+                <w:sz w:val="22"/>
+                <w:szCs w:val="22"/>
+                <w:lang w:val="en-US" w:bidi="ar-SA"/>
+              </w:rPr>
+            </w:pPr>
+            <w:r>
+              <w:rPr>
+                <w:rFonts w:ascii="Menlo" w:hAnsi="Menlo" w:cs="Menlo"/>
+                <w:color w:val="FFFFFF" w:themeColor="background1"/>
+                <w:kern w:val="0"/>
+                <w:sz w:val="22"/>
+                <w:szCs w:val="22"/>
+                <w:lang w:val="en-US" w:bidi="ar-SA"/>
+              </w:rPr>
+              <w:t>Description: Invite some friends over for a game night</w:t>
+            </w:r>
+            <w:r>
+              <w:rPr>
+                <w:rFonts w:ascii="Menlo" w:hAnsi="Menlo" w:cs="Menlo"/>
+                <w:color w:val="FFFFFF" w:themeColor="background1"/>
+                <w:kern w:val="0"/>
+                <w:sz w:val="22"/>
+                <w:szCs w:val="22"/>
+                <w:lang w:val="en-US" w:bidi="ar-SA"/>
+              </w:rPr>
+              <w:br/>
+            </w:r>
+          </w:p>
+        </w:tc>
+      </w:tr>
+    </w:tbl>
+    <w:p>
+      <w:pPr>
+        <w:pStyle w:val="Standard"/>
+        <w:jc w:val="center"/>
+        <w:rPr>
+          <w:rFonts w:ascii="Times New Roman" w:hAnsi="Times New Roman" w:cs="Times New Roman"/>
+        </w:rPr>
+      </w:pPr>
+      <w:r>
+        <w:rPr>
+          <w:rFonts w:ascii="Times New Roman" w:hAnsi="Times New Roman" w:cs="Times New Roman"/>
+        </w:rPr>
+        <w:t xml:space="preserve">Figure </w:t>
+      </w:r>
+      <w:r>
+        <w:rPr>
+          <w:rFonts w:ascii="Times New Roman" w:hAnsi="Times New Roman" w:cs="Times New Roman"/>
+        </w:rPr>
+        <w:t>1</w:t>
+      </w:r>
+      <w:r>
+        <w:rPr>
+          <w:rFonts w:ascii="Times New Roman" w:hAnsi="Times New Roman" w:cs="Times New Roman"/>
+        </w:rPr>
+        <w:t>3</w:t>
+      </w:r>
+      <w:r>
+        <w:rPr>
+          <w:rFonts w:ascii="Times New Roman" w:hAnsi="Times New Roman" w:cs="Times New Roman"/>
+        </w:rPr>
+        <w:t xml:space="preserve">: </w:t>
+      </w:r>
+      <w:r>
+        <w:rPr>
+          <w:rFonts w:ascii="Times New Roman" w:hAnsi="Times New Roman" w:cs="Times New Roman"/>
+        </w:rPr>
+        <w:t>Output from using the “</w:t>
+      </w:r>
+      <w:r>
+        <w:rPr>
+          <w:rFonts w:ascii="Times New Roman" w:hAnsi="Times New Roman" w:cs="Times New Roman"/>
+        </w:rPr>
+        <w:t>key</w:t>
+      </w:r>
+      <w:r>
+        <w:rPr>
+          <w:rFonts w:ascii="Times New Roman" w:hAnsi="Times New Roman" w:cs="Times New Roman"/>
+        </w:rPr>
+        <w:t>” task with the</w:t>
+      </w:r>
+      <w:r>
+        <w:rPr>
+          <w:rFonts w:ascii="Times New Roman" w:hAnsi="Times New Roman" w:cs="Times New Roman"/>
+        </w:rPr>
+        <w:t xml:space="preserve"> key value being “</w:t>
+      </w:r>
+      <w:r>
+        <w:rPr>
+          <w:rFonts w:ascii="Times New Roman" w:hAnsi="Times New Roman" w:cs="Times New Roman"/>
+        </w:rPr>
+        <w:t>6613428</w:t>
+      </w:r>
+      <w:r>
+        <w:rPr>
+          <w:rFonts w:ascii="Times New Roman" w:hAnsi="Times New Roman" w:cs="Times New Roman"/>
+        </w:rPr>
+        <w:t>”</w:t>
+      </w:r>
+      <w:r>
+        <w:rPr>
+          <w:rFonts w:ascii="Times New Roman" w:hAnsi="Times New Roman" w:cs="Times New Roman"/>
+        </w:rPr>
+        <w:t>.</w:t>
+      </w:r>
+    </w:p>
+    <w:p>
+      <w:pPr>
+        <w:pStyle w:val="Standard"/>
+        <w:jc w:val="center"/>
+        <w:rPr>
+          <w:rFonts w:ascii="Times New Roman" w:hAnsi="Times New Roman" w:cs="Times New Roman"/>
+        </w:rPr>
+      </w:pPr>
+    </w:p>
+    <w:tbl>
+      <w:tblPr>
+        <w:tblStyle w:val="TableGrid"/>
+        <w:tblW w:w="9628" w:type="dxa"/>
+        <w:jc w:val="center"/>
+        <w:tblLayout w:type="fixed"/>
+        <w:tblLook w:val="04A0" w:firstRow="1" w:lastRow="0" w:firstColumn="1" w:lastColumn="0" w:noHBand="0" w:noVBand="1"/>
+      </w:tblPr>
+      <w:tblGrid>
+        <w:gridCol w:w="9628"/>
+      </w:tblGrid>
+      <w:tr>
+        <w:trPr>
+          <w:jc w:val="center"/>
+        </w:trPr>
+        <w:tc>
+          <w:tcPr>
+            <w:tcW w:w="9628" w:type="dxa"/>
+            <w:tcBorders>
+              <w:bottom w:val="nil"/>
+            </w:tcBorders>
+            <w:shd w:val="clear" w:color="auto" w:fill="000000" w:themeFill="text1"/>
+          </w:tcPr>
+          <w:p>
+            <w:pPr>
+              <w:tabs>
+                <w:tab w:val="left" w:pos="560"/>
+                <w:tab w:val="left" w:pos="1120"/>
+                <w:tab w:val="left" w:pos="1680"/>
+                <w:tab w:val="left" w:pos="2240"/>
+                <w:tab w:val="left" w:pos="2800"/>
+                <w:tab w:val="left" w:pos="3360"/>
+                <w:tab w:val="left" w:pos="3920"/>
+                <w:tab w:val="left" w:pos="4480"/>
+                <w:tab w:val="left" w:pos="5040"/>
+                <w:tab w:val="left" w:pos="5600"/>
+                <w:tab w:val="left" w:pos="6160"/>
+                <w:tab w:val="left" w:pos="6720"/>
+              </w:tabs>
+              <w:suppressAutoHyphens w:val="0"/>
+              <w:autoSpaceDE w:val="0"/>
+              <w:autoSpaceDN w:val="0"/>
+              <w:adjustRightInd w:val="0"/>
+              <w:textAlignment w:val="auto"/>
+              <w:rPr>
+                <w:rFonts w:ascii="Menlo" w:hAnsi="Menlo" w:cs="Menlo"/>
+                <w:color w:val="FFFFFF" w:themeColor="background1"/>
+                <w:kern w:val="0"/>
+                <w:sz w:val="22"/>
+                <w:szCs w:val="22"/>
+                <w:lang w:val="en-US" w:bidi="ar-SA"/>
+              </w:rPr>
+            </w:pPr>
+            <w:r>
+              <w:rPr>
+                <w:rFonts w:ascii="Menlo" w:hAnsi="Menlo" w:cs="Menlo"/>
+                <w:color w:val="FFFFFF" w:themeColor="background1"/>
+                <w:kern w:val="0"/>
+                <w:sz w:val="22"/>
+                <w:szCs w:val="22"/>
+                <w:lang w:val="en-US" w:bidi="ar-SA"/>
+              </w:rPr>
+              <w:t>Most frequent words in the activity fields:</w:t>
+            </w:r>
+          </w:p>
+          <w:p>
+            <w:pPr>
+              <w:tabs>
+                <w:tab w:val="left" w:pos="560"/>
+                <w:tab w:val="left" w:pos="1120"/>
+                <w:tab w:val="left" w:pos="1680"/>
+                <w:tab w:val="left" w:pos="2240"/>
+                <w:tab w:val="left" w:pos="2800"/>
+                <w:tab w:val="left" w:pos="3360"/>
+                <w:tab w:val="left" w:pos="3920"/>
+                <w:tab w:val="left" w:pos="4480"/>
+                <w:tab w:val="left" w:pos="5040"/>
+                <w:tab w:val="left" w:pos="5600"/>
+                <w:tab w:val="left" w:pos="6160"/>
+                <w:tab w:val="left" w:pos="6720"/>
+              </w:tabs>
+              <w:suppressAutoHyphens w:val="0"/>
+              <w:autoSpaceDE w:val="0"/>
+              <w:autoSpaceDN w:val="0"/>
+              <w:adjustRightInd w:val="0"/>
+              <w:textAlignment w:val="auto"/>
+              <w:rPr>
+                <w:rFonts w:ascii="Menlo" w:hAnsi="Menlo" w:cs="Menlo"/>
+                <w:color w:val="FFFFFF" w:themeColor="background1"/>
+                <w:kern w:val="0"/>
+                <w:sz w:val="22"/>
+                <w:szCs w:val="22"/>
+                <w:lang w:val="en-US" w:bidi="ar-SA"/>
+              </w:rPr>
+            </w:pPr>
+            <w:r>
+              <w:rPr>
+                <w:rFonts w:ascii="Menlo" w:hAnsi="Menlo" w:cs="Menlo"/>
+                <w:color w:val="FFFFFF" w:themeColor="background1"/>
+                <w:kern w:val="0"/>
+                <w:sz w:val="22"/>
+                <w:szCs w:val="22"/>
+                <w:lang w:val="en-US" w:bidi="ar-SA"/>
+              </w:rPr>
+              <w:tab/>
+              <w:t>124</w:t>
+            </w:r>
+            <w:r>
+              <w:rPr>
+                <w:rFonts w:ascii="Menlo" w:hAnsi="Menlo" w:cs="Menlo"/>
+                <w:color w:val="FFFFFF" w:themeColor="background1"/>
+                <w:kern w:val="0"/>
+                <w:sz w:val="22"/>
+                <w:szCs w:val="22"/>
+                <w:lang w:val="en-US" w:bidi="ar-SA"/>
+              </w:rPr>
+              <w:tab/>
+              <w:t>a</w:t>
+            </w:r>
+          </w:p>
+          <w:p>
+            <w:pPr>
+              <w:tabs>
+                <w:tab w:val="left" w:pos="560"/>
+                <w:tab w:val="left" w:pos="1120"/>
+                <w:tab w:val="left" w:pos="1680"/>
+                <w:tab w:val="left" w:pos="2240"/>
+                <w:tab w:val="left" w:pos="2800"/>
+                <w:tab w:val="left" w:pos="3360"/>
+                <w:tab w:val="left" w:pos="3920"/>
+                <w:tab w:val="left" w:pos="4480"/>
+                <w:tab w:val="left" w:pos="5040"/>
+                <w:tab w:val="left" w:pos="5600"/>
+                <w:tab w:val="left" w:pos="6160"/>
+                <w:tab w:val="left" w:pos="6720"/>
+              </w:tabs>
+              <w:suppressAutoHyphens w:val="0"/>
+              <w:autoSpaceDE w:val="0"/>
+              <w:autoSpaceDN w:val="0"/>
+              <w:adjustRightInd w:val="0"/>
+              <w:textAlignment w:val="auto"/>
+              <w:rPr>
+                <w:rFonts w:ascii="Menlo" w:hAnsi="Menlo" w:cs="Menlo"/>
+                <w:color w:val="FFFFFF" w:themeColor="background1"/>
+                <w:kern w:val="0"/>
+                <w:sz w:val="22"/>
+                <w:szCs w:val="22"/>
+                <w:lang w:val="en-US" w:bidi="ar-SA"/>
+              </w:rPr>
+            </w:pPr>
+            <w:r>
+              <w:rPr>
+                <w:rFonts w:ascii="Menlo" w:hAnsi="Menlo" w:cs="Menlo"/>
+                <w:color w:val="FFFFFF" w:themeColor="background1"/>
+                <w:kern w:val="0"/>
+                <w:sz w:val="22"/>
+                <w:szCs w:val="22"/>
+                <w:lang w:val="en-US" w:bidi="ar-SA"/>
+              </w:rPr>
+              <w:tab/>
+              <w:t>53</w:t>
+            </w:r>
+            <w:r>
+              <w:rPr>
+                <w:rFonts w:ascii="Menlo" w:hAnsi="Menlo" w:cs="Menlo"/>
+                <w:color w:val="FFFFFF" w:themeColor="background1"/>
+                <w:kern w:val="0"/>
+                <w:sz w:val="22"/>
+                <w:szCs w:val="22"/>
+                <w:lang w:val="en-US" w:bidi="ar-SA"/>
+              </w:rPr>
+              <w:tab/>
+              <w:t>your</w:t>
+            </w:r>
+          </w:p>
+          <w:p>
+            <w:pPr>
+              <w:tabs>
+                <w:tab w:val="left" w:pos="560"/>
+                <w:tab w:val="left" w:pos="1120"/>
+                <w:tab w:val="left" w:pos="1680"/>
+                <w:tab w:val="left" w:pos="2240"/>
+                <w:tab w:val="left" w:pos="2800"/>
+                <w:tab w:val="left" w:pos="3360"/>
+                <w:tab w:val="left" w:pos="3920"/>
+                <w:tab w:val="left" w:pos="4480"/>
+                <w:tab w:val="left" w:pos="5040"/>
+                <w:tab w:val="left" w:pos="5600"/>
+                <w:tab w:val="left" w:pos="6160"/>
+                <w:tab w:val="left" w:pos="6720"/>
+              </w:tabs>
+              <w:suppressAutoHyphens w:val="0"/>
+              <w:autoSpaceDE w:val="0"/>
+              <w:autoSpaceDN w:val="0"/>
+              <w:adjustRightInd w:val="0"/>
+              <w:textAlignment w:val="auto"/>
+              <w:rPr>
+                <w:rFonts w:ascii="Menlo" w:hAnsi="Menlo" w:cs="Menlo"/>
+                <w:color w:val="FFFFFF" w:themeColor="background1"/>
+                <w:kern w:val="0"/>
+                <w:sz w:val="22"/>
+                <w:szCs w:val="22"/>
+                <w:lang w:val="en-US" w:bidi="ar-SA"/>
+              </w:rPr>
+            </w:pPr>
+            <w:r>
+              <w:rPr>
+                <w:rFonts w:ascii="Menlo" w:hAnsi="Menlo" w:cs="Menlo"/>
+                <w:color w:val="FFFFFF" w:themeColor="background1"/>
+                <w:kern w:val="0"/>
+                <w:sz w:val="22"/>
+                <w:szCs w:val="22"/>
+                <w:lang w:val="en-US" w:bidi="ar-SA"/>
+              </w:rPr>
+              <w:tab/>
+              <w:t>44</w:t>
+            </w:r>
+            <w:r>
+              <w:rPr>
+                <w:rFonts w:ascii="Menlo" w:hAnsi="Menlo" w:cs="Menlo"/>
+                <w:color w:val="FFFFFF" w:themeColor="background1"/>
+                <w:kern w:val="0"/>
+                <w:sz w:val="22"/>
+                <w:szCs w:val="22"/>
+                <w:lang w:val="en-US" w:bidi="ar-SA"/>
+              </w:rPr>
+              <w:tab/>
+              <w:t>to</w:t>
+            </w:r>
+          </w:p>
+          <w:p>
+            <w:pPr>
+              <w:tabs>
+                <w:tab w:val="left" w:pos="560"/>
+                <w:tab w:val="left" w:pos="1120"/>
+                <w:tab w:val="left" w:pos="1680"/>
+                <w:tab w:val="left" w:pos="2240"/>
+                <w:tab w:val="left" w:pos="2800"/>
+                <w:tab w:val="left" w:pos="3360"/>
+                <w:tab w:val="left" w:pos="3920"/>
+                <w:tab w:val="left" w:pos="4480"/>
+                <w:tab w:val="left" w:pos="5040"/>
+                <w:tab w:val="left" w:pos="5600"/>
+                <w:tab w:val="left" w:pos="6160"/>
+                <w:tab w:val="left" w:pos="6720"/>
+              </w:tabs>
+              <w:suppressAutoHyphens w:val="0"/>
+              <w:autoSpaceDE w:val="0"/>
+              <w:autoSpaceDN w:val="0"/>
+              <w:adjustRightInd w:val="0"/>
+              <w:textAlignment w:val="auto"/>
+              <w:rPr>
+                <w:rFonts w:ascii="Menlo" w:hAnsi="Menlo" w:cs="Menlo"/>
+                <w:color w:val="FFFFFF" w:themeColor="background1"/>
+                <w:kern w:val="0"/>
+                <w:sz w:val="22"/>
+                <w:szCs w:val="22"/>
+                <w:lang w:val="en-US" w:bidi="ar-SA"/>
+              </w:rPr>
+            </w:pPr>
+            <w:r>
+              <w:rPr>
+                <w:rFonts w:ascii="Menlo" w:hAnsi="Menlo" w:cs="Menlo"/>
+                <w:color w:val="FFFFFF" w:themeColor="background1"/>
+                <w:kern w:val="0"/>
+                <w:sz w:val="22"/>
+                <w:szCs w:val="22"/>
+                <w:lang w:val="en-US" w:bidi="ar-SA"/>
+              </w:rPr>
+              <w:tab/>
+              <w:t>32</w:t>
+            </w:r>
+            <w:r>
+              <w:rPr>
+                <w:rFonts w:ascii="Menlo" w:hAnsi="Menlo" w:cs="Menlo"/>
+                <w:color w:val="FFFFFF" w:themeColor="background1"/>
+                <w:kern w:val="0"/>
+                <w:sz w:val="22"/>
+                <w:szCs w:val="22"/>
+                <w:lang w:val="en-US" w:bidi="ar-SA"/>
+              </w:rPr>
+              <w:tab/>
+              <w:t>learn</w:t>
+            </w:r>
+          </w:p>
+          <w:p>
+            <w:pPr>
+              <w:tabs>
+                <w:tab w:val="left" w:pos="560"/>
+                <w:tab w:val="left" w:pos="1120"/>
+                <w:tab w:val="left" w:pos="1680"/>
+                <w:tab w:val="left" w:pos="2240"/>
+                <w:tab w:val="left" w:pos="2800"/>
+                <w:tab w:val="left" w:pos="3360"/>
+                <w:tab w:val="left" w:pos="3920"/>
+                <w:tab w:val="left" w:pos="4480"/>
+                <w:tab w:val="left" w:pos="5040"/>
+                <w:tab w:val="left" w:pos="5600"/>
+                <w:tab w:val="left" w:pos="6160"/>
+                <w:tab w:val="left" w:pos="6720"/>
+              </w:tabs>
+              <w:suppressAutoHyphens w:val="0"/>
+              <w:autoSpaceDE w:val="0"/>
+              <w:autoSpaceDN w:val="0"/>
+              <w:adjustRightInd w:val="0"/>
+              <w:textAlignment w:val="auto"/>
+              <w:rPr>
+                <w:rFonts w:ascii="Menlo" w:hAnsi="Menlo" w:cs="Menlo"/>
+                <w:color w:val="FFFFFF" w:themeColor="background1"/>
+                <w:kern w:val="0"/>
+                <w:sz w:val="22"/>
+                <w:szCs w:val="22"/>
+                <w:lang w:val="en-US" w:bidi="ar-SA"/>
+              </w:rPr>
+            </w:pPr>
+            <w:r>
+              <w:rPr>
+                <w:rFonts w:ascii="Menlo" w:hAnsi="Menlo" w:cs="Menlo"/>
+                <w:color w:val="FFFFFF" w:themeColor="background1"/>
+                <w:kern w:val="0"/>
+                <w:sz w:val="22"/>
+                <w:szCs w:val="22"/>
+                <w:lang w:val="en-US" w:bidi="ar-SA"/>
+              </w:rPr>
+              <w:tab/>
+              <w:t>31</w:t>
+            </w:r>
+            <w:r>
+              <w:rPr>
+                <w:rFonts w:ascii="Menlo" w:hAnsi="Menlo" w:cs="Menlo"/>
+                <w:color w:val="FFFFFF" w:themeColor="background1"/>
+                <w:kern w:val="0"/>
+                <w:sz w:val="22"/>
+                <w:szCs w:val="22"/>
+                <w:lang w:val="en-US" w:bidi="ar-SA"/>
+              </w:rPr>
+              <w:tab/>
+              <w:t>with</w:t>
+            </w:r>
+          </w:p>
+          <w:p>
+            <w:pPr>
+              <w:tabs>
+                <w:tab w:val="left" w:pos="560"/>
+                <w:tab w:val="left" w:pos="1120"/>
+                <w:tab w:val="left" w:pos="1680"/>
+                <w:tab w:val="left" w:pos="2240"/>
+                <w:tab w:val="left" w:pos="2800"/>
+                <w:tab w:val="left" w:pos="3360"/>
+                <w:tab w:val="left" w:pos="3920"/>
+                <w:tab w:val="left" w:pos="4480"/>
+                <w:tab w:val="left" w:pos="5040"/>
+                <w:tab w:val="left" w:pos="5600"/>
+                <w:tab w:val="left" w:pos="6160"/>
+                <w:tab w:val="left" w:pos="6720"/>
+              </w:tabs>
+              <w:suppressAutoHyphens w:val="0"/>
+              <w:autoSpaceDE w:val="0"/>
+              <w:autoSpaceDN w:val="0"/>
+              <w:adjustRightInd w:val="0"/>
+              <w:textAlignment w:val="auto"/>
+              <w:rPr>
+                <w:rFonts w:ascii="Menlo" w:hAnsi="Menlo" w:cs="Menlo"/>
+                <w:color w:val="FFFFFF" w:themeColor="background1"/>
+                <w:kern w:val="0"/>
+                <w:sz w:val="22"/>
+                <w:szCs w:val="22"/>
+                <w:lang w:val="en-US" w:bidi="ar-SA"/>
+              </w:rPr>
+            </w:pPr>
+            <w:r>
+              <w:rPr>
+                <w:rFonts w:ascii="Menlo" w:hAnsi="Menlo" w:cs="Menlo"/>
+                <w:color w:val="FFFFFF" w:themeColor="background1"/>
+                <w:kern w:val="0"/>
+                <w:sz w:val="22"/>
+                <w:szCs w:val="22"/>
+                <w:lang w:val="en-US" w:bidi="ar-SA"/>
+              </w:rPr>
+              <w:tab/>
+              <w:t>20</w:t>
+            </w:r>
+            <w:r>
+              <w:rPr>
+                <w:rFonts w:ascii="Menlo" w:hAnsi="Menlo" w:cs="Menlo"/>
+                <w:color w:val="FFFFFF" w:themeColor="background1"/>
+                <w:kern w:val="0"/>
+                <w:sz w:val="22"/>
+                <w:szCs w:val="22"/>
+                <w:lang w:val="en-US" w:bidi="ar-SA"/>
+              </w:rPr>
+              <w:tab/>
+              <w:t>friends</w:t>
+            </w:r>
+          </w:p>
+          <w:p>
+            <w:pPr>
+              <w:tabs>
+                <w:tab w:val="left" w:pos="560"/>
+                <w:tab w:val="left" w:pos="1120"/>
+                <w:tab w:val="left" w:pos="1680"/>
+                <w:tab w:val="left" w:pos="2240"/>
+                <w:tab w:val="left" w:pos="2800"/>
+                <w:tab w:val="left" w:pos="3360"/>
+                <w:tab w:val="left" w:pos="3920"/>
+                <w:tab w:val="left" w:pos="4480"/>
+                <w:tab w:val="left" w:pos="5040"/>
+                <w:tab w:val="left" w:pos="5600"/>
+                <w:tab w:val="left" w:pos="6160"/>
+                <w:tab w:val="left" w:pos="6720"/>
+              </w:tabs>
+              <w:suppressAutoHyphens w:val="0"/>
+              <w:autoSpaceDE w:val="0"/>
+              <w:autoSpaceDN w:val="0"/>
+              <w:adjustRightInd w:val="0"/>
+              <w:textAlignment w:val="auto"/>
+              <w:rPr>
+                <w:rFonts w:ascii="Menlo" w:hAnsi="Menlo" w:cs="Menlo"/>
+                <w:color w:val="FFFFFF" w:themeColor="background1"/>
+                <w:kern w:val="0"/>
+                <w:sz w:val="22"/>
+                <w:szCs w:val="22"/>
+                <w:lang w:val="en-US" w:bidi="ar-SA"/>
+              </w:rPr>
+            </w:pPr>
+            <w:r>
+              <w:rPr>
+                <w:rFonts w:ascii="Menlo" w:hAnsi="Menlo" w:cs="Menlo"/>
+                <w:color w:val="FFFFFF" w:themeColor="background1"/>
+                <w:kern w:val="0"/>
+                <w:sz w:val="22"/>
+                <w:szCs w:val="22"/>
+                <w:lang w:val="en-US" w:bidi="ar-SA"/>
+              </w:rPr>
+              <w:tab/>
+              <w:t>20</w:t>
+            </w:r>
+            <w:r>
+              <w:rPr>
+                <w:rFonts w:ascii="Menlo" w:hAnsi="Menlo" w:cs="Menlo"/>
+                <w:color w:val="FFFFFF" w:themeColor="background1"/>
+                <w:kern w:val="0"/>
+                <w:sz w:val="22"/>
+                <w:szCs w:val="22"/>
+                <w:lang w:val="en-US" w:bidi="ar-SA"/>
+              </w:rPr>
+              <w:tab/>
+              <w:t>you</w:t>
+            </w:r>
+          </w:p>
+          <w:p>
+            <w:pPr>
+              <w:tabs>
+                <w:tab w:val="left" w:pos="560"/>
+                <w:tab w:val="left" w:pos="1120"/>
+                <w:tab w:val="left" w:pos="1680"/>
+                <w:tab w:val="left" w:pos="2240"/>
+                <w:tab w:val="left" w:pos="2800"/>
+                <w:tab w:val="left" w:pos="3360"/>
+                <w:tab w:val="left" w:pos="3920"/>
+                <w:tab w:val="left" w:pos="4480"/>
+                <w:tab w:val="left" w:pos="5040"/>
+                <w:tab w:val="left" w:pos="5600"/>
+                <w:tab w:val="left" w:pos="6160"/>
+                <w:tab w:val="left" w:pos="6720"/>
+              </w:tabs>
+              <w:suppressAutoHyphens w:val="0"/>
+              <w:autoSpaceDE w:val="0"/>
+              <w:autoSpaceDN w:val="0"/>
+              <w:adjustRightInd w:val="0"/>
+              <w:textAlignment w:val="auto"/>
+              <w:rPr>
+                <w:rFonts w:ascii="Menlo" w:hAnsi="Menlo" w:cs="Menlo"/>
+                <w:color w:val="FFFFFF" w:themeColor="background1"/>
+                <w:kern w:val="0"/>
+                <w:sz w:val="22"/>
+                <w:szCs w:val="22"/>
+                <w:lang w:val="en-US" w:bidi="ar-SA"/>
+              </w:rPr>
+            </w:pPr>
+            <w:r>
+              <w:rPr>
+                <w:rFonts w:ascii="Menlo" w:hAnsi="Menlo" w:cs="Menlo"/>
+                <w:color w:val="FFFFFF" w:themeColor="background1"/>
+                <w:kern w:val="0"/>
+                <w:sz w:val="22"/>
+                <w:szCs w:val="22"/>
+                <w:lang w:val="en-US" w:bidi="ar-SA"/>
+              </w:rPr>
+              <w:tab/>
+              <w:t>17</w:t>
+            </w:r>
+            <w:r>
+              <w:rPr>
+                <w:rFonts w:ascii="Menlo" w:hAnsi="Menlo" w:cs="Menlo"/>
+                <w:color w:val="FFFFFF" w:themeColor="background1"/>
+                <w:kern w:val="0"/>
+                <w:sz w:val="22"/>
+                <w:szCs w:val="22"/>
+                <w:lang w:val="en-US" w:bidi="ar-SA"/>
+              </w:rPr>
+              <w:tab/>
+              <w:t>go</w:t>
+            </w:r>
+          </w:p>
+          <w:p>
+            <w:pPr>
+              <w:tabs>
+                <w:tab w:val="left" w:pos="560"/>
+                <w:tab w:val="left" w:pos="1120"/>
+                <w:tab w:val="left" w:pos="1680"/>
+                <w:tab w:val="left" w:pos="2240"/>
+                <w:tab w:val="left" w:pos="2800"/>
+                <w:tab w:val="left" w:pos="3360"/>
+                <w:tab w:val="left" w:pos="3920"/>
+                <w:tab w:val="left" w:pos="4480"/>
+                <w:tab w:val="left" w:pos="5040"/>
+                <w:tab w:val="left" w:pos="5600"/>
+                <w:tab w:val="left" w:pos="6160"/>
+                <w:tab w:val="left" w:pos="6720"/>
+              </w:tabs>
+              <w:suppressAutoHyphens w:val="0"/>
+              <w:autoSpaceDE w:val="0"/>
+              <w:autoSpaceDN w:val="0"/>
+              <w:adjustRightInd w:val="0"/>
+              <w:textAlignment w:val="auto"/>
+              <w:rPr>
+                <w:rFonts w:ascii="Menlo" w:hAnsi="Menlo" w:cs="Menlo"/>
+                <w:color w:val="FFFFFF" w:themeColor="background1"/>
+                <w:kern w:val="0"/>
+                <w:sz w:val="22"/>
+                <w:szCs w:val="22"/>
+                <w:lang w:val="en-US" w:bidi="ar-SA"/>
+              </w:rPr>
+            </w:pPr>
+            <w:r>
+              <w:rPr>
+                <w:rFonts w:ascii="Menlo" w:hAnsi="Menlo" w:cs="Menlo"/>
+                <w:color w:val="FFFFFF" w:themeColor="background1"/>
+                <w:kern w:val="0"/>
+                <w:sz w:val="22"/>
+                <w:szCs w:val="22"/>
+                <w:lang w:val="en-US" w:bidi="ar-SA"/>
+              </w:rPr>
+              <w:tab/>
+              <w:t>16</w:t>
+            </w:r>
+            <w:r>
+              <w:rPr>
+                <w:rFonts w:ascii="Menlo" w:hAnsi="Menlo" w:cs="Menlo"/>
+                <w:color w:val="FFFFFF" w:themeColor="background1"/>
+                <w:kern w:val="0"/>
+                <w:sz w:val="22"/>
+                <w:szCs w:val="22"/>
+                <w:lang w:val="en-US" w:bidi="ar-SA"/>
+              </w:rPr>
+              <w:tab/>
+              <w:t>some</w:t>
+            </w:r>
+          </w:p>
+          <w:p>
+            <w:pPr>
+              <w:tabs>
+                <w:tab w:val="left" w:pos="560"/>
+                <w:tab w:val="left" w:pos="1120"/>
+                <w:tab w:val="left" w:pos="1680"/>
+                <w:tab w:val="left" w:pos="2240"/>
+                <w:tab w:val="left" w:pos="2800"/>
+                <w:tab w:val="left" w:pos="3360"/>
+                <w:tab w:val="left" w:pos="3920"/>
+                <w:tab w:val="left" w:pos="4480"/>
+                <w:tab w:val="left" w:pos="5040"/>
+                <w:tab w:val="left" w:pos="5600"/>
+                <w:tab w:val="left" w:pos="6160"/>
+                <w:tab w:val="left" w:pos="6720"/>
+              </w:tabs>
+              <w:suppressAutoHyphens w:val="0"/>
+              <w:autoSpaceDE w:val="0"/>
+              <w:autoSpaceDN w:val="0"/>
+              <w:adjustRightInd w:val="0"/>
+              <w:textAlignment w:val="auto"/>
+              <w:rPr>
+                <w:rFonts w:ascii="Menlo" w:hAnsi="Menlo" w:cs="Menlo"/>
+                <w:color w:val="FFFFFF" w:themeColor="background1"/>
+                <w:kern w:val="0"/>
+                <w:sz w:val="22"/>
+                <w:szCs w:val="22"/>
+                <w:lang w:val="en-US" w:bidi="ar-SA"/>
+              </w:rPr>
+            </w:pPr>
+            <w:r>
+              <w:rPr>
+                <w:rFonts w:ascii="Menlo" w:hAnsi="Menlo" w:cs="Menlo"/>
+                <w:color w:val="FFFFFF" w:themeColor="background1"/>
+                <w:kern w:val="0"/>
+                <w:sz w:val="22"/>
+                <w:szCs w:val="22"/>
+                <w:lang w:val="en-US" w:bidi="ar-SA"/>
+              </w:rPr>
+              <w:tab/>
+              <w:t>15</w:t>
+            </w:r>
+            <w:r>
+              <w:rPr>
+                <w:rFonts w:ascii="Menlo" w:hAnsi="Menlo" w:cs="Menlo"/>
+                <w:color w:val="FFFFFF" w:themeColor="background1"/>
+                <w:kern w:val="0"/>
+                <w:sz w:val="22"/>
+                <w:szCs w:val="22"/>
+                <w:lang w:val="en-US" w:bidi="ar-SA"/>
+              </w:rPr>
+              <w:tab/>
+              <w:t>the</w:t>
+            </w:r>
+          </w:p>
+          <w:p>
+            <w:pPr>
+              <w:tabs>
+                <w:tab w:val="left" w:pos="560"/>
+                <w:tab w:val="left" w:pos="1120"/>
+                <w:tab w:val="left" w:pos="1680"/>
+                <w:tab w:val="left" w:pos="2240"/>
+                <w:tab w:val="left" w:pos="2800"/>
+                <w:tab w:val="left" w:pos="3360"/>
+                <w:tab w:val="left" w:pos="3920"/>
+                <w:tab w:val="left" w:pos="4480"/>
+                <w:tab w:val="left" w:pos="5040"/>
+                <w:tab w:val="left" w:pos="5600"/>
+                <w:tab w:val="left" w:pos="6160"/>
+                <w:tab w:val="left" w:pos="6720"/>
+              </w:tabs>
+              <w:suppressAutoHyphens w:val="0"/>
+              <w:autoSpaceDE w:val="0"/>
+              <w:autoSpaceDN w:val="0"/>
+              <w:adjustRightInd w:val="0"/>
+              <w:textAlignment w:val="auto"/>
+              <w:rPr>
+                <w:rFonts w:ascii="Times New Roman" w:hAnsi="Times New Roman" w:cs="Times New Roman"/>
+                <w:color w:val="FFFFFF" w:themeColor="background1"/>
+                <w:kern w:val="0"/>
+                <w:sz w:val="22"/>
+                <w:szCs w:val="22"/>
+                <w:lang w:val="en-US" w:bidi="ar-SA"/>
+              </w:rPr>
+            </w:pPr>
+          </w:p>
+        </w:tc>
+      </w:tr>
+    </w:tbl>
+    <w:p>
+      <w:pPr>
+        <w:pStyle w:val="Standard"/>
+        <w:jc w:val="center"/>
+        <w:rPr>
+          <w:rFonts w:ascii="Times New Roman" w:hAnsi="Times New Roman" w:cs="Times New Roman"/>
+        </w:rPr>
+      </w:pPr>
+      <w:r>
+        <w:rPr>
+          <w:rFonts w:ascii="Times New Roman" w:hAnsi="Times New Roman" w:cs="Times New Roman"/>
+        </w:rPr>
+        <w:t xml:space="preserve">Figure </w:t>
+      </w:r>
+      <w:r>
+        <w:rPr>
+          <w:rFonts w:ascii="Times New Roman" w:hAnsi="Times New Roman" w:cs="Times New Roman"/>
+        </w:rPr>
+        <w:t>1</w:t>
+      </w:r>
+      <w:r>
+        <w:rPr>
+          <w:rFonts w:ascii="Times New Roman" w:hAnsi="Times New Roman" w:cs="Times New Roman"/>
+        </w:rPr>
+        <w:t>4</w:t>
+      </w:r>
+      <w:r>
+        <w:rPr>
+          <w:rFonts w:ascii="Times New Roman" w:hAnsi="Times New Roman" w:cs="Times New Roman"/>
+        </w:rPr>
+        <w:t xml:space="preserve">: </w:t>
+      </w:r>
+      <w:r>
+        <w:rPr>
+          <w:rFonts w:ascii="Times New Roman" w:hAnsi="Times New Roman" w:cs="Times New Roman"/>
+        </w:rPr>
+        <w:t>Output from using the “</w:t>
+      </w:r>
+      <w:r>
+        <w:rPr>
+          <w:rFonts w:ascii="Times New Roman" w:hAnsi="Times New Roman" w:cs="Times New Roman"/>
+        </w:rPr>
+        <w:t>summary”</w:t>
+      </w:r>
+      <w:r>
+        <w:rPr>
+          <w:rFonts w:ascii="Times New Roman" w:hAnsi="Times New Roman" w:cs="Times New Roman"/>
+        </w:rPr>
+        <w:t xml:space="preserve"> </w:t>
+      </w:r>
+      <w:r>
+        <w:rPr>
+          <w:rFonts w:ascii="Times New Roman" w:hAnsi="Times New Roman" w:cs="Times New Roman"/>
+        </w:rPr>
+        <w:t>task</w:t>
+      </w:r>
+      <w:r>
+        <w:rPr>
+          <w:rFonts w:ascii="Times New Roman" w:hAnsi="Times New Roman" w:cs="Times New Roman"/>
+        </w:rPr>
+        <w:t>.</w:t>
+      </w:r>
+    </w:p>
+    <w:p>
+      <w:pPr>
+        <w:pStyle w:val="Standard"/>
+        <w:jc w:val="center"/>
+        <w:rPr>
+          <w:rFonts w:ascii="Times New Roman" w:hAnsi="Times New Roman" w:cs="Times New Roman"/>
+        </w:rPr>
+      </w:pPr>
+    </w:p>
+    <w:p>
+      <w:pPr>
+        <w:pStyle w:val="Standard"/>
+        <w:rPr>
+          <w:rFonts w:ascii="Times New Roman" w:hAnsi="Times New Roman" w:cs="Times New Roman"/>
+        </w:rPr>
+      </w:pPr>
+      <w:r>
+        <w:rPr>
+          <w:rFonts w:ascii="Times New Roman" w:hAnsi="Times New Roman" w:cs="Times New Roman"/>
+        </w:rPr>
+        <w:t>After making sure that all my constructed tests returned either an appropriate error message or activity output, I was satisfied that my program fulfilled all the tasks detailed by the specification.</w:t>
+      </w:r>
+    </w:p>
+    <w:p>
+      <w:pPr>
+        <w:pStyle w:val="Standard"/>
+        <w:rPr>
+          <w:rFonts w:ascii="Times New Roman" w:hAnsi="Times New Roman" w:cs="Times New Roman"/>
+        </w:rPr>
+      </w:pPr>
+    </w:p>
+    <w:p>
+      <w:pPr>
+        <w:pStyle w:val="Standard"/>
+        <w:rPr>
+          <w:rFonts w:ascii="Times New Roman" w:hAnsi="Times New Roman" w:cs="Times New Roman"/>
+        </w:rPr>
+      </w:pPr>
     </w:p>
     <w:p>
       <w:pPr>
@@ -3881,34 +7888,34 @@
         <w:pStyle w:val="Standard"/>
         <w:rPr>
           <w:rFonts w:ascii="Times New Roman" w:hAnsi="Times New Roman" w:cs="Times New Roman"/>
-          <w:color w:val="FF0000"/>
-        </w:rPr>
-      </w:pPr>
-      <w:r>
-        <w:rPr>
-          <w:rFonts w:ascii="Times New Roman" w:hAnsi="Times New Roman" w:cs="Times New Roman"/>
-          <w:color w:val="FF0000"/>
+          <w:color w:val="000000" w:themeColor="text1"/>
+        </w:rPr>
+      </w:pPr>
+      <w:r>
+        <w:rPr>
+          <w:rFonts w:ascii="Times New Roman" w:hAnsi="Times New Roman" w:cs="Times New Roman"/>
+          <w:color w:val="000000" w:themeColor="text1"/>
         </w:rPr>
         <w:t>Overall, my program successfully implements all the requirements in the assignment. I have run my program extensively to ensure that it works as intended and also included comments as a form of documentation</w:t>
       </w:r>
       <w:r>
         <w:rPr>
           <w:rFonts w:ascii="Times New Roman" w:hAnsi="Times New Roman" w:cs="Times New Roman"/>
-          <w:color w:val="FF0000"/>
+          <w:color w:val="000000" w:themeColor="text1"/>
         </w:rPr>
         <w:t xml:space="preserve"> within each </w:t>
       </w:r>
       <w:r>
         <w:rPr>
           <w:rFonts w:ascii="Times New Roman" w:hAnsi="Times New Roman" w:cs="Times New Roman"/>
-          <w:color w:val="FF0000"/>
+          <w:color w:val="000000" w:themeColor="text1"/>
         </w:rPr>
         <w:t>Java file</w:t>
       </w:r>
       <w:r>
         <w:rPr>
           <w:rFonts w:ascii="Times New Roman" w:hAnsi="Times New Roman" w:cs="Times New Roman"/>
-          <w:color w:val="FF0000"/>
+          <w:color w:val="000000" w:themeColor="text1"/>
         </w:rPr>
         <w:t xml:space="preserve">. </w:t>
       </w:r>
@@ -3962,29 +7969,57 @@
         <w:pStyle w:val="Standard"/>
         <w:rPr>
           <w:rFonts w:ascii="Times New Roman" w:hAnsi="Times New Roman" w:cs="Times New Roman"/>
-          <w:color w:val="FF0000"/>
-        </w:rPr>
-      </w:pPr>
-      <w:r>
-        <w:rPr>
-          <w:rFonts w:ascii="Times New Roman" w:hAnsi="Times New Roman" w:cs="Times New Roman"/>
-          <w:color w:val="FF0000"/>
-        </w:rPr>
-        <w:t xml:space="preserve">This assignment provided an enjoyable and insightful test of my programming skills. It served as a nice consolidation of what I have learnt over the past few weeks. </w:t>
-      </w:r>
-      <w:r>
-        <w:rPr>
-          <w:rFonts w:ascii="Times New Roman" w:hAnsi="Times New Roman" w:cs="Times New Roman"/>
-          <w:color w:val="FF0000"/>
-        </w:rPr>
-        <w:t xml:space="preserve">Among the various concepts I had to implement, I found that inheritance was the trickiest as it was a relatively new concept to me. However, I ultimately understood it and managed to utilize it within my solution successfully. </w:t>
-      </w:r>
-      <w:r>
-        <w:rPr>
-          <w:rFonts w:ascii="Times New Roman" w:hAnsi="Times New Roman" w:cs="Times New Roman"/>
-          <w:color w:val="FF0000"/>
-        </w:rPr>
-        <w:t xml:space="preserve"> </w:t>
+          <w:color w:val="000000" w:themeColor="text1"/>
+        </w:rPr>
+      </w:pPr>
+      <w:r>
+        <w:rPr>
+          <w:rFonts w:ascii="Times New Roman" w:hAnsi="Times New Roman" w:cs="Times New Roman"/>
+          <w:color w:val="000000" w:themeColor="text1"/>
+        </w:rPr>
+        <w:t xml:space="preserve">This assignment provided an enjoyable and insightful test of my programming skills. It served as a </w:t>
+      </w:r>
+      <w:r>
+        <w:rPr>
+          <w:rFonts w:ascii="Times New Roman" w:hAnsi="Times New Roman" w:cs="Times New Roman"/>
+          <w:color w:val="000000" w:themeColor="text1"/>
+        </w:rPr>
+        <w:t>good</w:t>
+      </w:r>
+      <w:r>
+        <w:rPr>
+          <w:rFonts w:ascii="Times New Roman" w:hAnsi="Times New Roman" w:cs="Times New Roman"/>
+          <w:color w:val="000000" w:themeColor="text1"/>
+        </w:rPr>
+        <w:t xml:space="preserve"> consolidation of what I have learnt over the past few weeks.</w:t>
+      </w:r>
+      <w:r>
+        <w:rPr>
+          <w:rFonts w:ascii="Times New Roman" w:hAnsi="Times New Roman" w:cs="Times New Roman"/>
+          <w:color w:val="000000" w:themeColor="text1"/>
+        </w:rPr>
+        <w:t xml:space="preserve"> In particular, I was able to use what I had learned about the Java Collections framework, file reading, and semi-structured data to finish my program</w:t>
+      </w:r>
+      <w:r>
+        <w:rPr>
+          <w:rFonts w:ascii="Times New Roman" w:hAnsi="Times New Roman" w:cs="Times New Roman"/>
+          <w:color w:val="000000" w:themeColor="text1"/>
+        </w:rPr>
+        <w:t xml:space="preserve">. </w:t>
+      </w:r>
+      <w:r>
+        <w:rPr>
+          <w:rFonts w:ascii="Times New Roman" w:hAnsi="Times New Roman" w:cs="Times New Roman"/>
+          <w:color w:val="000000" w:themeColor="text1"/>
+        </w:rPr>
+        <w:t xml:space="preserve">I also used managed to use concepts that were covered in the exercises to </w:t>
+      </w:r>
+      <w:r>
+        <w:rPr>
+          <w:rFonts w:ascii="Times New Roman" w:hAnsi="Times New Roman" w:cs="Times New Roman"/>
+          <w:color w:val="000000" w:themeColor="text1"/>
+        </w:rPr>
+        <w:t xml:space="preserve">build methods that could achieve the desired functionalities. </w:t>
       </w:r>
     </w:p>
     <w:p>
@@ -3992,7 +8027,7 @@
         <w:pStyle w:val="Standard"/>
         <w:rPr>
           <w:rFonts w:ascii="Times New Roman" w:hAnsi="Times New Roman" w:cs="Times New Roman"/>
-          <w:color w:val="FF0000"/>
+          <w:color w:val="000000" w:themeColor="text1"/>
         </w:rPr>
       </w:pPr>
     </w:p>
@@ -4001,50 +8036,16 @@
         <w:pStyle w:val="Standard"/>
         <w:rPr>
           <w:rFonts w:ascii="Times New Roman" w:hAnsi="Times New Roman" w:cs="Times New Roman"/>
-          <w:color w:val="FF0000"/>
-        </w:rPr>
-      </w:pPr>
-      <w:r>
-        <w:rPr>
-          <w:rFonts w:ascii="Times New Roman" w:hAnsi="Times New Roman" w:cs="Times New Roman"/>
-          <w:color w:val="FF0000"/>
-        </w:rPr>
-        <w:t xml:space="preserve">If given more time </w:t>
-      </w:r>
-      <w:r>
-        <w:rPr>
-          <w:rFonts w:ascii="Times New Roman" w:hAnsi="Times New Roman" w:cs="Times New Roman"/>
-          <w:color w:val="FF0000"/>
-        </w:rPr>
-        <w:t xml:space="preserve">to come up with a solution, I would like to attempt to use generics within my code. While I am </w:t>
-      </w:r>
-      <w:r>
-        <w:rPr>
-          <w:rFonts w:ascii="Times New Roman" w:hAnsi="Times New Roman" w:cs="Times New Roman"/>
-          <w:color w:val="FF0000"/>
-        </w:rPr>
-        <w:t>currently</w:t>
-      </w:r>
-      <w:r>
-        <w:rPr>
-          <w:rFonts w:ascii="Times New Roman" w:hAnsi="Times New Roman" w:cs="Times New Roman"/>
-          <w:color w:val="FF0000"/>
-        </w:rPr>
-        <w:t xml:space="preserve"> </w:t>
-      </w:r>
-      <w:r>
-        <w:rPr>
-          <w:rFonts w:ascii="Times New Roman" w:hAnsi="Times New Roman" w:cs="Times New Roman"/>
-          <w:color w:val="FF0000"/>
-        </w:rPr>
-        <w:t xml:space="preserve">not very familiar with the concept and syntax, I feel like it could be a viable approach when expanding the code to deal with other types of grids that a user might want to implement. </w:t>
-      </w:r>
-      <w:r>
-        <w:rPr>
-          <w:rFonts w:ascii="Times New Roman" w:hAnsi="Times New Roman" w:cs="Times New Roman"/>
-          <w:color w:val="FF0000"/>
-        </w:rPr>
-        <w:t xml:space="preserve"> </w:t>
+          <w:color w:val="000000" w:themeColor="text1"/>
+        </w:rPr>
+      </w:pPr>
+      <w:r>
+        <w:rPr>
+          <w:rFonts w:ascii="Times New Roman" w:hAnsi="Times New Roman" w:cs="Times New Roman"/>
+          <w:color w:val="000000" w:themeColor="text1"/>
+        </w:rPr>
+        <w:lastRenderedPageBreak/>
+        <w:t xml:space="preserve">If there was later deadline to this project, and if I were given more freedom, I would like to extend my program to be able to deal with JSON data from other APIs, as I found this portion to be one of the more interesting parts of the assignment. </w:t>
       </w:r>
     </w:p>
     <w:p>
@@ -4052,7 +8053,7 @@
         <w:pStyle w:val="Standard"/>
         <w:rPr>
           <w:rFonts w:ascii="Times New Roman" w:hAnsi="Times New Roman" w:cs="Times New Roman"/>
-          <w:color w:val="FF0000"/>
+          <w:color w:val="000000" w:themeColor="text1"/>
         </w:rPr>
       </w:pPr>
     </w:p>
@@ -4061,61 +8062,90 @@
         <w:pStyle w:val="Standard"/>
         <w:rPr>
           <w:rFonts w:ascii="Times New Roman" w:hAnsi="Times New Roman" w:cs="Times New Roman"/>
-        </w:rPr>
-      </w:pPr>
-      <w:r>
-        <w:rPr>
-          <w:rFonts w:ascii="Times New Roman" w:hAnsi="Times New Roman" w:cs="Times New Roman"/>
-          <w:color w:val="FF0000"/>
+          <w:color w:val="000000" w:themeColor="text1"/>
+        </w:rPr>
+      </w:pPr>
+      <w:r>
+        <w:rPr>
+          <w:rFonts w:ascii="Times New Roman" w:hAnsi="Times New Roman" w:cs="Times New Roman"/>
+          <w:color w:val="000000" w:themeColor="text1"/>
         </w:rPr>
         <w:t>Overall</w:t>
       </w:r>
       <w:r>
         <w:rPr>
           <w:rFonts w:ascii="Times New Roman" w:hAnsi="Times New Roman" w:cs="Times New Roman"/>
-          <w:color w:val="FF0000"/>
+          <w:color w:val="000000" w:themeColor="text1"/>
         </w:rPr>
         <w:t xml:space="preserve">, I viewed </w:t>
       </w:r>
       <w:r>
         <w:rPr>
           <w:rFonts w:ascii="Times New Roman" w:hAnsi="Times New Roman" w:cs="Times New Roman"/>
-          <w:color w:val="FF0000"/>
+          <w:color w:val="000000" w:themeColor="text1"/>
         </w:rPr>
         <w:t>this assignment</w:t>
       </w:r>
       <w:r>
         <w:rPr>
           <w:rFonts w:ascii="Times New Roman" w:hAnsi="Times New Roman" w:cs="Times New Roman"/>
-          <w:color w:val="FF0000"/>
+          <w:color w:val="000000" w:themeColor="text1"/>
         </w:rPr>
         <w:t xml:space="preserve"> as a meaningful</w:t>
       </w:r>
       <w:r>
         <w:rPr>
           <w:rFonts w:ascii="Times New Roman" w:hAnsi="Times New Roman" w:cs="Times New Roman"/>
-          <w:color w:val="FF0000"/>
+          <w:color w:val="000000" w:themeColor="text1"/>
         </w:rPr>
         <w:t xml:space="preserve"> conclusion for</w:t>
       </w:r>
       <w:r>
         <w:rPr>
           <w:rFonts w:ascii="Times New Roman" w:hAnsi="Times New Roman" w:cs="Times New Roman"/>
-          <w:color w:val="FF0000"/>
-        </w:rPr>
-        <w:t xml:space="preserve"> all the concepts that I have learnt over the course of</w:t>
-      </w:r>
-      <w:r>
-        <w:rPr>
-          <w:rFonts w:ascii="Times New Roman" w:hAnsi="Times New Roman" w:cs="Times New Roman"/>
-          <w:color w:val="FF0000"/>
-        </w:rPr>
-        <w:t xml:space="preserve"> CS1002</w:t>
-      </w:r>
-      <w:r>
-        <w:rPr>
-          <w:rFonts w:ascii="Times New Roman" w:hAnsi="Times New Roman" w:cs="Times New Roman"/>
-          <w:color w:val="FF0000"/>
+          <w:color w:val="000000" w:themeColor="text1"/>
+        </w:rPr>
+        <w:t xml:space="preserve"> all the concepts that I have learnt over </w:t>
+      </w:r>
+      <w:r>
+        <w:rPr>
+          <w:rFonts w:ascii="Times New Roman" w:hAnsi="Times New Roman" w:cs="Times New Roman"/>
+          <w:color w:val="000000" w:themeColor="text1"/>
+        </w:rPr>
+        <w:t xml:space="preserve">the first </w:t>
+      </w:r>
+      <w:r>
+        <w:rPr>
+          <w:rFonts w:ascii="Times New Roman" w:hAnsi="Times New Roman" w:cs="Times New Roman"/>
+          <w:color w:val="000000" w:themeColor="text1"/>
+        </w:rPr>
+        <w:t>f</w:t>
+      </w:r>
+      <w:r>
+        <w:rPr>
+          <w:rFonts w:ascii="Times New Roman" w:hAnsi="Times New Roman" w:cs="Times New Roman"/>
+          <w:color w:val="000000" w:themeColor="text1"/>
+        </w:rPr>
+        <w:t xml:space="preserve">ew weeks of the </w:t>
+      </w:r>
+      <w:r>
+        <w:rPr>
+          <w:rFonts w:ascii="Times New Roman" w:hAnsi="Times New Roman" w:cs="Times New Roman"/>
+          <w:color w:val="000000" w:themeColor="text1"/>
+        </w:rPr>
+        <w:t>CS100</w:t>
+      </w:r>
+      <w:r>
+        <w:rPr>
+          <w:rFonts w:ascii="Times New Roman" w:hAnsi="Times New Roman" w:cs="Times New Roman"/>
+          <w:color w:val="000000" w:themeColor="text1"/>
+        </w:rPr>
+        <w:t>3 module</w:t>
+      </w:r>
+      <w:r>
+        <w:rPr>
+          <w:rFonts w:ascii="Times New Roman" w:hAnsi="Times New Roman" w:cs="Times New Roman"/>
+          <w:color w:val="000000" w:themeColor="text1"/>
         </w:rPr>
         <w:t>, and I'm content with the final solution I came up with.</w:t>
       </w:r>
@@ -4186,15 +8216,12 @@
         </w:rPr>
         <w:t xml:space="preserve">Do a Simple HTTP Request in Java. (2024, February 8). Baeldung.com. </w:t>
       </w:r>
-      <w:hyperlink r:id="rId7" w:history="1">
-        <w:r>
-          <w:rPr>
-            <w:rStyle w:val="Hyperlink"/>
-            <w:rFonts w:ascii="Times New Roman" w:hAnsi="Times New Roman" w:cs="Times New Roman"/>
-          </w:rPr>
-          <w:t>https://www.baeldung.com/java-http-request</w:t>
-        </w:r>
-      </w:hyperlink>
+      <w:r>
+        <w:rPr>
+          <w:rFonts w:ascii="Times New Roman" w:hAnsi="Times New Roman" w:cs="Times New Roman"/>
+        </w:rPr>
+        <w:t>https://www.baeldung.com/java-http-request</w:t>
+      </w:r>
       <w:r>
         <w:rPr>
           <w:rFonts w:ascii="Times New Roman" w:hAnsi="Times New Roman" w:cs="Times New Roman"/>
@@ -4254,15 +8281,12 @@
         </w:rPr>
         <w:t xml:space="preserve">. </w:t>
       </w:r>
-      <w:hyperlink r:id="rId8" w:history="1">
-        <w:r>
-          <w:rPr>
-            <w:rStyle w:val="Hyperlink"/>
-            <w:rFonts w:ascii="Times New Roman" w:hAnsi="Times New Roman" w:cs="Times New Roman"/>
-          </w:rPr>
-          <w:t>https://www.geeksforgeeks.org/how-to-sort-arraylist-using-comparator/</w:t>
-        </w:r>
-      </w:hyperlink>
+      <w:r>
+        <w:rPr>
+          <w:rFonts w:ascii="Times New Roman" w:hAnsi="Times New Roman" w:cs="Times New Roman"/>
+        </w:rPr>
+        <w:t>https://www.geeksforgeeks.org/how-to-sort-arraylist-using-comparator/</w:t>
+      </w:r>
       <w:r>
         <w:rPr>
           <w:rFonts w:ascii="Times New Roman" w:hAnsi="Times New Roman" w:cs="Times New Roman"/>
@@ -4315,15 +8339,12 @@
         </w:rPr>
         <w:t xml:space="preserve">TM) EE 7 Specification APIs). (2015, June). Oracle.com. </w:t>
       </w:r>
-      <w:hyperlink r:id="rId9" w:history="1">
-        <w:r>
-          <w:rPr>
-            <w:rStyle w:val="Hyperlink"/>
-            <w:rFonts w:ascii="Times New Roman" w:hAnsi="Times New Roman" w:cs="Times New Roman"/>
-          </w:rPr>
-          <w:t>https://docs.oracle.com/javaee%2F7%2Fapi%2F%2F/javax/json/JsonObject.html</w:t>
-        </w:r>
-      </w:hyperlink>
+      <w:r>
+        <w:rPr>
+          <w:rFonts w:ascii="Times New Roman" w:hAnsi="Times New Roman" w:cs="Times New Roman"/>
+        </w:rPr>
+        <w:t>https://docs.oracle.com/javaee%2F7%2Fapi%2F%2F/javax/json/JsonObject.html</w:t>
+      </w:r>
       <w:r>
         <w:rPr>
           <w:rFonts w:ascii="Times New Roman" w:hAnsi="Times New Roman" w:cs="Times New Roman"/>
@@ -4350,7 +8371,6 @@
           <w:rFonts w:ascii="Times New Roman" w:hAnsi="Times New Roman" w:cs="Times New Roman"/>
           <w:color w:val="000000"/>
         </w:rPr>
-        <w:lastRenderedPageBreak/>
         <w:t>JsonParser</w:t>
       </w:r>
       <w:proofErr w:type="spellEnd"/>
@@ -4386,8 +8406,8 @@
       </w:r>
     </w:p>
     <w:sectPr>
-      <w:headerReference w:type="default" r:id="rId10"/>
-      <w:footerReference w:type="default" r:id="rId11"/>
+      <w:headerReference w:type="default" r:id="rId7"/>
+      <w:footerReference w:type="default" r:id="rId8"/>
       <w:pgSz w:w="11906" w:h="16838"/>
       <w:pgMar w:top="1134" w:right="1134" w:bottom="1134" w:left="1134" w:header="720" w:footer="720" w:gutter="0"/>
       <w:cols w:space="720"/>
@@ -5718,6 +9738,7 @@
   <w:style w:type="paragraph" w:default="1" w:styleId="Normal">
     <w:name w:val="Normal"/>
     <w:qFormat/>
+    <w:rsid w:val="003E1B97"/>
     <w:pPr>
       <w:textAlignment w:val="baseline"/>
     </w:pPr>

</xml_diff>